<commit_message>
Re-organization, added information dataset and installation.
</commit_message>
<xml_diff>
--- a/doc/Quanty User's Guide.docx
+++ b/doc/Quanty User's Guide.docx
@@ -89,24 +89,103 @@
           <w:szCs w:val="24"/>
           <w:u w:val="single"/>
         </w:rPr>
+        <w:t xml:space="preserve">Step 1, </w:t>
+      </w:r>
+      <w:r>
+        <w:rPr>
+          <w:rFonts w:ascii="Times New Roman" w:hAnsi="Times New Roman" w:cs="Times New Roman"/>
+          <w:b/>
+          <w:color w:val="000000" w:themeColor="text1"/>
+          <w:sz w:val="24"/>
+          <w:szCs w:val="24"/>
+          <w:u w:val="single"/>
+        </w:rPr>
         <w:t xml:space="preserve">Download </w:t>
       </w:r>
-    </w:p>
-    <w:p>
-      <w:pPr>
-        <w:rPr>
-          <w:rFonts w:ascii="Times New Roman" w:hAnsi="Times New Roman" w:cs="Times New Roman"/>
+      <w:r>
+        <w:rPr>
+          <w:rFonts w:ascii="Times New Roman" w:hAnsi="Times New Roman" w:cs="Times New Roman"/>
+          <w:b/>
           <w:color w:val="000000" w:themeColor="text1"/>
           <w:sz w:val="24"/>
           <w:szCs w:val="24"/>
-        </w:rPr>
-      </w:pPr>
-      <w:r>
-        <w:rPr>
-          <w:rFonts w:ascii="Times New Roman" w:hAnsi="Times New Roman" w:cs="Times New Roman"/>
+          <w:u w:val="single"/>
+        </w:rPr>
+        <w:t xml:space="preserve">the </w:t>
+      </w:r>
+      <w:proofErr w:type="spellStart"/>
+      <w:r>
+        <w:rPr>
+          <w:rFonts w:ascii="Times New Roman" w:hAnsi="Times New Roman" w:cs="Times New Roman"/>
+          <w:b/>
           <w:color w:val="000000" w:themeColor="text1"/>
           <w:sz w:val="24"/>
           <w:szCs w:val="24"/>
+          <w:u w:val="single"/>
+        </w:rPr>
+        <w:t>q</w:t>
+      </w:r>
+      <w:r>
+        <w:rPr>
+          <w:rFonts w:ascii="Times New Roman" w:hAnsi="Times New Roman" w:cs="Times New Roman"/>
+          <w:b/>
+          <w:color w:val="000000" w:themeColor="text1"/>
+          <w:sz w:val="24"/>
+          <w:szCs w:val="24"/>
+          <w:u w:val="single"/>
+        </w:rPr>
+        <w:t>uanty</w:t>
+      </w:r>
+      <w:proofErr w:type="spellEnd"/>
+      <w:r>
+        <w:rPr>
+          <w:rFonts w:ascii="Times New Roman" w:hAnsi="Times New Roman" w:cs="Times New Roman"/>
+          <w:b/>
+          <w:color w:val="000000" w:themeColor="text1"/>
+          <w:sz w:val="24"/>
+          <w:szCs w:val="24"/>
+          <w:u w:val="single"/>
+        </w:rPr>
+        <w:t xml:space="preserve"> </w:t>
+      </w:r>
+      <w:r>
+        <w:rPr>
+          <w:rFonts w:ascii="Times New Roman" w:hAnsi="Times New Roman" w:cs="Times New Roman"/>
+          <w:b/>
+          <w:color w:val="000000" w:themeColor="text1"/>
+          <w:sz w:val="24"/>
+          <w:szCs w:val="24"/>
+          <w:u w:val="single"/>
+        </w:rPr>
+        <w:t>model and related</w:t>
+      </w:r>
+      <w:r>
+        <w:rPr>
+          <w:rFonts w:ascii="Times New Roman" w:hAnsi="Times New Roman" w:cs="Times New Roman"/>
+          <w:b/>
+          <w:color w:val="000000" w:themeColor="text1"/>
+          <w:sz w:val="24"/>
+          <w:szCs w:val="24"/>
+          <w:u w:val="single"/>
+        </w:rPr>
+        <w:t xml:space="preserve"> dataset</w:t>
+      </w:r>
+    </w:p>
+    <w:p>
+      <w:pPr>
+        <w:rPr>
+          <w:rFonts w:ascii="Times New Roman" w:hAnsi="Times New Roman" w:cs="Times New Roman"/>
+          <w:color w:val="000000" w:themeColor="text1"/>
+          <w:sz w:val="24"/>
+          <w:szCs w:val="24"/>
+        </w:rPr>
+      </w:pPr>
+      <w:r>
+        <w:rPr>
+          <w:rFonts w:ascii="Times New Roman" w:hAnsi="Times New Roman" w:cs="Times New Roman"/>
+          <w:color w:val="000000" w:themeColor="text1"/>
+          <w:sz w:val="24"/>
+          <w:szCs w:val="24"/>
         </w:rPr>
         <w:t xml:space="preserve">Download the </w:t>
       </w:r>
@@ -128,7 +207,7 @@
           <w:sz w:val="24"/>
           <w:szCs w:val="24"/>
         </w:rPr>
-        <w:t xml:space="preserve"> module and its related data into </w:t>
+        <w:t xml:space="preserve"> module</w:t>
       </w:r>
       <w:r>
         <w:rPr>
@@ -137,6 +216,185 @@
           <w:sz w:val="24"/>
           <w:szCs w:val="24"/>
         </w:rPr>
+        <w:t xml:space="preserve"> from </w:t>
+      </w:r>
+      <w:proofErr w:type="spellStart"/>
+      <w:r>
+        <w:rPr>
+          <w:rFonts w:ascii="Times New Roman" w:hAnsi="Times New Roman" w:cs="Times New Roman"/>
+          <w:color w:val="000000" w:themeColor="text1"/>
+          <w:sz w:val="24"/>
+          <w:szCs w:val="24"/>
+        </w:rPr>
+        <w:t>github</w:t>
+      </w:r>
+      <w:proofErr w:type="spellEnd"/>
+      <w:r>
+        <w:rPr>
+          <w:rFonts w:ascii="Times New Roman" w:hAnsi="Times New Roman" w:cs="Times New Roman"/>
+          <w:color w:val="000000" w:themeColor="text1"/>
+          <w:sz w:val="24"/>
+          <w:szCs w:val="24"/>
+        </w:rPr>
+        <w:t xml:space="preserve"> </w:t>
+      </w:r>
+      <w:r>
+        <w:rPr>
+          <w:rFonts w:ascii="Times New Roman" w:hAnsi="Times New Roman" w:cs="Times New Roman"/>
+          <w:color w:val="000000" w:themeColor="text1"/>
+          <w:sz w:val="24"/>
+          <w:szCs w:val="24"/>
+        </w:rPr>
+        <w:t>(</w:t>
+      </w:r>
+      <w:hyperlink r:id="rId5" w:history="1">
+        <w:r>
+          <w:rPr>
+            <w:rStyle w:val="Hyperlink"/>
+            <w:rFonts w:ascii="Times New Roman" w:hAnsi="Times New Roman" w:cs="Times New Roman"/>
+            <w:sz w:val="24"/>
+            <w:szCs w:val="24"/>
+          </w:rPr>
+          <w:t>http://github.com/lu6007/quanty</w:t>
+        </w:r>
+      </w:hyperlink>
+      <w:r>
+        <w:rPr>
+          <w:rFonts w:ascii="Times New Roman" w:hAnsi="Times New Roman" w:cs="Times New Roman"/>
+          <w:color w:val="000000" w:themeColor="text1"/>
+          <w:sz w:val="24"/>
+          <w:szCs w:val="24"/>
+        </w:rPr>
+        <w:t xml:space="preserve">) </w:t>
+      </w:r>
+      <w:r>
+        <w:rPr>
+          <w:rFonts w:ascii="Times New Roman" w:hAnsi="Times New Roman" w:cs="Times New Roman"/>
+          <w:color w:val="000000" w:themeColor="text1"/>
+          <w:sz w:val="24"/>
+          <w:szCs w:val="24"/>
+        </w:rPr>
+        <w:t xml:space="preserve">and its related data </w:t>
+      </w:r>
+      <w:r>
+        <w:rPr>
+          <w:rFonts w:ascii="Times New Roman" w:hAnsi="Times New Roman" w:cs="Times New Roman"/>
+          <w:color w:val="000000" w:themeColor="text1"/>
+          <w:sz w:val="24"/>
+          <w:szCs w:val="24"/>
+        </w:rPr>
+        <w:t>(</w:t>
+      </w:r>
+      <w:hyperlink r:id="rId6" w:history="1">
+        <w:r>
+          <w:rPr>
+            <w:rStyle w:val="Hyperlink"/>
+            <w:rFonts w:ascii="Times New Roman" w:hAnsi="Times New Roman" w:cs="Times New Roman"/>
+            <w:sz w:val="24"/>
+            <w:szCs w:val="24"/>
+          </w:rPr>
+          <w:t>http://wang.ucsd.edu/~kalu</w:t>
+        </w:r>
+      </w:hyperlink>
+      <w:r>
+        <w:rPr>
+          <w:rFonts w:ascii="Times New Roman" w:hAnsi="Times New Roman" w:cs="Times New Roman"/>
+          <w:color w:val="000000" w:themeColor="text1"/>
+          <w:sz w:val="24"/>
+          <w:szCs w:val="24"/>
+        </w:rPr>
+        <w:t xml:space="preserve"> </w:t>
+      </w:r>
+      <w:r>
+        <w:rPr>
+          <w:rFonts w:ascii="Times New Roman" w:hAnsi="Times New Roman" w:cs="Times New Roman"/>
+          <w:color w:val="000000" w:themeColor="text1"/>
+          <w:sz w:val="24"/>
+          <w:szCs w:val="24"/>
+        </w:rPr>
+        <w:sym w:font="Wingdings" w:char="F0E0"/>
+      </w:r>
+      <w:r>
+        <w:rPr>
+          <w:rFonts w:ascii="Times New Roman" w:hAnsi="Times New Roman" w:cs="Times New Roman"/>
+          <w:color w:val="000000" w:themeColor="text1"/>
+          <w:sz w:val="24"/>
+          <w:szCs w:val="24"/>
+        </w:rPr>
+        <w:t xml:space="preserve"> Download </w:t>
+      </w:r>
+      <w:proofErr w:type="spellStart"/>
+      <w:r>
+        <w:rPr>
+          <w:rFonts w:ascii="Times New Roman" w:hAnsi="Times New Roman" w:cs="Times New Roman"/>
+          <w:color w:val="000000" w:themeColor="text1"/>
+          <w:sz w:val="24"/>
+          <w:szCs w:val="24"/>
+        </w:rPr>
+        <w:t>Quanty</w:t>
+      </w:r>
+      <w:proofErr w:type="spellEnd"/>
+      <w:r>
+        <w:rPr>
+          <w:rFonts w:ascii="Times New Roman" w:hAnsi="Times New Roman" w:cs="Times New Roman"/>
+          <w:color w:val="000000" w:themeColor="text1"/>
+          <w:sz w:val="24"/>
+          <w:szCs w:val="24"/>
+        </w:rPr>
+        <w:t xml:space="preserve"> Dataset 1</w:t>
+      </w:r>
+      <w:r>
+        <w:rPr>
+          <w:rFonts w:ascii="Times New Roman" w:hAnsi="Times New Roman" w:cs="Times New Roman"/>
+          <w:color w:val="000000" w:themeColor="text1"/>
+          <w:sz w:val="24"/>
+          <w:szCs w:val="24"/>
+        </w:rPr>
+        <w:t xml:space="preserve"> </w:t>
+      </w:r>
+      <w:r>
+        <w:rPr>
+          <w:rFonts w:ascii="Times New Roman" w:hAnsi="Times New Roman" w:cs="Times New Roman"/>
+          <w:color w:val="000000" w:themeColor="text1"/>
+          <w:sz w:val="24"/>
+          <w:szCs w:val="24"/>
+        </w:rPr>
+        <w:sym w:font="Wingdings" w:char="F0E0"/>
+      </w:r>
+      <w:r>
+        <w:rPr>
+          <w:rFonts w:ascii="Times New Roman" w:hAnsi="Times New Roman" w:cs="Times New Roman"/>
+          <w:color w:val="000000" w:themeColor="text1"/>
+          <w:sz w:val="24"/>
+          <w:szCs w:val="24"/>
+        </w:rPr>
+        <w:t xml:space="preserve"> unzip</w:t>
+      </w:r>
+      <w:r>
+        <w:rPr>
+          <w:rFonts w:ascii="Times New Roman" w:hAnsi="Times New Roman" w:cs="Times New Roman"/>
+          <w:color w:val="000000" w:themeColor="text1"/>
+          <w:sz w:val="24"/>
+          <w:szCs w:val="24"/>
+        </w:rPr>
+        <w:t xml:space="preserve">) </w:t>
+      </w:r>
+      <w:r>
+        <w:rPr>
+          <w:rFonts w:ascii="Times New Roman" w:hAnsi="Times New Roman" w:cs="Times New Roman"/>
+          <w:color w:val="000000" w:themeColor="text1"/>
+          <w:sz w:val="24"/>
+          <w:szCs w:val="24"/>
+        </w:rPr>
+        <w:t xml:space="preserve">into </w:t>
+      </w:r>
+      <w:r>
+        <w:rPr>
+          <w:rFonts w:ascii="Times New Roman" w:hAnsi="Times New Roman" w:cs="Times New Roman"/>
+          <w:color w:val="000000" w:themeColor="text1"/>
+          <w:sz w:val="24"/>
+          <w:szCs w:val="24"/>
+        </w:rPr>
         <w:t>parallel folders</w:t>
       </w:r>
       <w:r>
@@ -242,6 +500,77 @@
         </w:rPr>
         <w:t xml:space="preserve">”. </w:t>
       </w:r>
+      <w:r>
+        <w:rPr>
+          <w:rFonts w:ascii="Times New Roman" w:hAnsi="Times New Roman" w:cs="Times New Roman"/>
+          <w:color w:val="000000" w:themeColor="text1"/>
+          <w:sz w:val="24"/>
+          <w:szCs w:val="24"/>
+        </w:rPr>
+        <w:t xml:space="preserve">Install </w:t>
+      </w:r>
+      <w:proofErr w:type="spellStart"/>
+      <w:r>
+        <w:rPr>
+          <w:rFonts w:ascii="Times New Roman" w:hAnsi="Times New Roman" w:cs="Times New Roman"/>
+          <w:color w:val="000000" w:themeColor="text1"/>
+          <w:sz w:val="24"/>
+          <w:szCs w:val="24"/>
+        </w:rPr>
+        <w:t>Quanty</w:t>
+      </w:r>
+      <w:proofErr w:type="spellEnd"/>
+      <w:r>
+        <w:rPr>
+          <w:rFonts w:ascii="Times New Roman" w:hAnsi="Times New Roman" w:cs="Times New Roman"/>
+          <w:color w:val="000000" w:themeColor="text1"/>
+          <w:sz w:val="24"/>
+          <w:szCs w:val="24"/>
+        </w:rPr>
+        <w:t xml:space="preserve"> by adding the subfolders “</w:t>
+      </w:r>
+      <w:proofErr w:type="spellStart"/>
+      <w:r>
+        <w:rPr>
+          <w:rFonts w:ascii="Times New Roman" w:hAnsi="Times New Roman" w:cs="Times New Roman"/>
+          <w:color w:val="000000" w:themeColor="text1"/>
+          <w:sz w:val="24"/>
+          <w:szCs w:val="24"/>
+        </w:rPr>
+        <w:t>src</w:t>
+      </w:r>
+      <w:proofErr w:type="spellEnd"/>
+      <w:r>
+        <w:rPr>
+          <w:rFonts w:ascii="Times New Roman" w:hAnsi="Times New Roman" w:cs="Times New Roman"/>
+          <w:color w:val="000000" w:themeColor="text1"/>
+          <w:sz w:val="24"/>
+          <w:szCs w:val="24"/>
+        </w:rPr>
+        <w:t>/”, “app/group/”, and “</w:t>
+      </w:r>
+      <w:proofErr w:type="spellStart"/>
+      <w:r>
+        <w:rPr>
+          <w:rFonts w:ascii="Times New Roman" w:hAnsi="Times New Roman" w:cs="Times New Roman"/>
+          <w:color w:val="000000" w:themeColor="text1"/>
+          <w:sz w:val="24"/>
+          <w:szCs w:val="24"/>
+        </w:rPr>
+        <w:t>contrib</w:t>
+      </w:r>
+      <w:proofErr w:type="spellEnd"/>
+      <w:r>
+        <w:rPr>
+          <w:rFonts w:ascii="Times New Roman" w:hAnsi="Times New Roman" w:cs="Times New Roman"/>
+          <w:color w:val="000000" w:themeColor="text1"/>
+          <w:sz w:val="24"/>
+          <w:szCs w:val="24"/>
+        </w:rPr>
+        <w:t xml:space="preserve">” into the MATLAB searching path. </w:t>
+      </w:r>
+      <w:bookmarkStart w:id="0" w:name="_GoBack"/>
+      <w:bookmarkEnd w:id="0"/>
     </w:p>
     <w:p>
       <w:pPr>
@@ -261,7 +590,7 @@
           <w:szCs w:val="24"/>
           <w:u w:val="single"/>
         </w:rPr>
-        <w:t>Part 1</w:t>
+        <w:t>Step</w:t>
       </w:r>
       <w:r>
         <w:rPr>
@@ -271,7 +600,7 @@
           <w:szCs w:val="24"/>
           <w:u w:val="single"/>
         </w:rPr>
-        <w:t xml:space="preserve">, </w:t>
+        <w:t xml:space="preserve"> </w:t>
       </w:r>
       <w:r>
         <w:rPr>
@@ -281,910 +610,7 @@
           <w:szCs w:val="24"/>
           <w:u w:val="single"/>
         </w:rPr>
-        <w:t>Sort files:</w:t>
-      </w:r>
-    </w:p>
-    <w:p>
-      <w:pPr>
-        <w:rPr>
-          <w:rFonts w:ascii="Times New Roman" w:hAnsi="Times New Roman" w:cs="Times New Roman"/>
-          <w:sz w:val="24"/>
-          <w:szCs w:val="24"/>
-        </w:rPr>
-      </w:pPr>
-      <w:r>
-        <w:rPr>
-          <w:rFonts w:ascii="Times New Roman" w:hAnsi="Times New Roman" w:cs="Times New Roman"/>
-          <w:sz w:val="24"/>
-          <w:szCs w:val="24"/>
-        </w:rPr>
-        <w:t xml:space="preserve">Before processing the </w:t>
-      </w:r>
-      <w:r>
-        <w:rPr>
-          <w:rFonts w:ascii="Times New Roman" w:hAnsi="Times New Roman" w:cs="Times New Roman"/>
-          <w:sz w:val="24"/>
-          <w:szCs w:val="24"/>
-        </w:rPr>
-        <w:t>images</w:t>
-      </w:r>
-      <w:r>
-        <w:rPr>
-          <w:rFonts w:ascii="Times New Roman" w:hAnsi="Times New Roman" w:cs="Times New Roman"/>
-          <w:sz w:val="24"/>
-          <w:szCs w:val="24"/>
-        </w:rPr>
-        <w:t>, you need to sort the image files</w:t>
-      </w:r>
-      <w:r>
-        <w:rPr>
-          <w:rFonts w:ascii="Times New Roman" w:hAnsi="Times New Roman" w:cs="Times New Roman"/>
-          <w:sz w:val="24"/>
-          <w:szCs w:val="24"/>
-        </w:rPr>
-        <w:t xml:space="preserve"> for each position into separated folders</w:t>
-      </w:r>
-      <w:r>
-        <w:rPr>
-          <w:rFonts w:ascii="Times New Roman" w:hAnsi="Times New Roman" w:cs="Times New Roman"/>
-          <w:sz w:val="24"/>
-          <w:szCs w:val="24"/>
-        </w:rPr>
-        <w:t xml:space="preserve"> and </w:t>
-      </w:r>
-      <w:r>
-        <w:rPr>
-          <w:rFonts w:ascii="Times New Roman" w:hAnsi="Times New Roman" w:cs="Times New Roman"/>
-          <w:sz w:val="24"/>
-          <w:szCs w:val="24"/>
-        </w:rPr>
-        <w:t xml:space="preserve">so that </w:t>
-      </w:r>
-      <w:proofErr w:type="spellStart"/>
-      <w:r>
-        <w:rPr>
-          <w:rFonts w:ascii="Times New Roman" w:hAnsi="Times New Roman" w:cs="Times New Roman"/>
-          <w:sz w:val="24"/>
-          <w:szCs w:val="24"/>
-        </w:rPr>
-        <w:t>Fluocell</w:t>
-      </w:r>
-      <w:proofErr w:type="spellEnd"/>
-      <w:r>
-        <w:rPr>
-          <w:rFonts w:ascii="Times New Roman" w:hAnsi="Times New Roman" w:cs="Times New Roman"/>
-          <w:sz w:val="24"/>
-          <w:szCs w:val="24"/>
-        </w:rPr>
-        <w:t xml:space="preserve"> and </w:t>
-      </w:r>
-      <w:r>
-        <w:rPr>
-          <w:rFonts w:ascii="Times New Roman" w:hAnsi="Times New Roman" w:cs="Times New Roman"/>
-          <w:sz w:val="24"/>
-          <w:szCs w:val="24"/>
-        </w:rPr>
-        <w:t>MATLAB</w:t>
-      </w:r>
-      <w:r>
-        <w:rPr>
-          <w:rFonts w:ascii="Times New Roman" w:hAnsi="Times New Roman" w:cs="Times New Roman"/>
-          <w:sz w:val="24"/>
-          <w:szCs w:val="24"/>
-        </w:rPr>
-        <w:t xml:space="preserve"> can recognize</w:t>
-      </w:r>
-      <w:r>
-        <w:rPr>
-          <w:rFonts w:ascii="Times New Roman" w:hAnsi="Times New Roman" w:cs="Times New Roman"/>
-          <w:sz w:val="24"/>
-          <w:szCs w:val="24"/>
-        </w:rPr>
-        <w:t xml:space="preserve"> and process</w:t>
-      </w:r>
-      <w:r>
-        <w:rPr>
-          <w:rFonts w:ascii="Times New Roman" w:hAnsi="Times New Roman" w:cs="Times New Roman"/>
-          <w:sz w:val="24"/>
-          <w:szCs w:val="24"/>
-        </w:rPr>
-        <w:t xml:space="preserve"> the images</w:t>
-      </w:r>
-      <w:r>
-        <w:rPr>
-          <w:rFonts w:ascii="Times New Roman" w:hAnsi="Times New Roman" w:cs="Times New Roman"/>
-          <w:sz w:val="24"/>
-          <w:szCs w:val="24"/>
-        </w:rPr>
-        <w:t>:</w:t>
-      </w:r>
-    </w:p>
-    <w:p>
-      <w:pPr>
-        <w:pStyle w:val="ListParagraph"/>
-        <w:numPr>
-          <w:ilvl w:val="0"/>
-          <w:numId w:val="1"/>
-        </w:numPr>
-        <w:ind w:left="360"/>
-        <w:rPr>
-          <w:rFonts w:ascii="Times New Roman" w:hAnsi="Times New Roman" w:cs="Times New Roman"/>
-          <w:sz w:val="24"/>
-          <w:szCs w:val="24"/>
-        </w:rPr>
-      </w:pPr>
-      <w:r>
-        <w:rPr>
-          <w:rFonts w:ascii="Times New Roman" w:hAnsi="Times New Roman" w:cs="Times New Roman"/>
-          <w:sz w:val="24"/>
-          <w:szCs w:val="24"/>
-        </w:rPr>
-        <w:t xml:space="preserve">Path </w:t>
-      </w:r>
-      <w:r>
-        <w:rPr>
-          <w:rFonts w:ascii="Times New Roman" w:hAnsi="Times New Roman" w:cs="Times New Roman"/>
-          <w:sz w:val="24"/>
-          <w:szCs w:val="24"/>
-        </w:rPr>
-        <w:t xml:space="preserve">of </w:t>
-      </w:r>
-      <w:r>
-        <w:rPr>
-          <w:rFonts w:ascii="Times New Roman" w:hAnsi="Times New Roman" w:cs="Times New Roman"/>
-          <w:sz w:val="24"/>
-          <w:szCs w:val="24"/>
-        </w:rPr>
-        <w:t xml:space="preserve">the data folders:  </w:t>
-      </w:r>
-    </w:p>
-    <w:p>
-      <w:pPr>
-        <w:rPr>
-          <w:rFonts w:ascii="Times New Roman" w:hAnsi="Times New Roman" w:cs="Times New Roman"/>
-          <w:sz w:val="24"/>
-          <w:szCs w:val="24"/>
-        </w:rPr>
-      </w:pPr>
-      <w:r>
-        <w:rPr>
-          <w:rFonts w:ascii="Times New Roman" w:hAnsi="Times New Roman" w:cs="Times New Roman"/>
-          <w:sz w:val="24"/>
-          <w:szCs w:val="24"/>
-          <w:highlight w:val="yellow"/>
-        </w:rPr>
-        <w:t xml:space="preserve">&gt;&gt; </w:t>
-      </w:r>
-      <w:r>
-        <w:rPr>
-          <w:rFonts w:ascii="Times New Roman" w:hAnsi="Times New Roman" w:cs="Times New Roman"/>
-          <w:sz w:val="24"/>
-          <w:szCs w:val="24"/>
-          <w:highlight w:val="yellow"/>
-        </w:rPr>
-        <w:t xml:space="preserve">p = </w:t>
-      </w:r>
-      <w:r>
-        <w:rPr>
-          <w:rFonts w:ascii="Times New Roman" w:hAnsi="Times New Roman" w:cs="Times New Roman"/>
-          <w:bCs/>
-          <w:sz w:val="24"/>
-          <w:szCs w:val="24"/>
-          <w:highlight w:val="yellow"/>
-        </w:rPr>
-        <w:t>'</w:t>
-      </w:r>
-      <w:r>
-        <w:rPr>
-          <w:rFonts w:ascii="Times New Roman" w:hAnsi="Times New Roman" w:cs="Times New Roman"/>
-          <w:bCs/>
-          <w:sz w:val="24"/>
-          <w:szCs w:val="24"/>
-          <w:highlight w:val="yellow"/>
-        </w:rPr>
-        <w:t>D:/</w:t>
-      </w:r>
-      <w:proofErr w:type="spellStart"/>
-      <w:r>
-        <w:rPr>
-          <w:rFonts w:ascii="Times New Roman" w:hAnsi="Times New Roman" w:cs="Times New Roman"/>
-          <w:bCs/>
-          <w:sz w:val="24"/>
-          <w:szCs w:val="24"/>
-          <w:highlight w:val="yellow"/>
-        </w:rPr>
-        <w:t>sof</w:t>
-      </w:r>
-      <w:proofErr w:type="spellEnd"/>
-      <w:r>
-        <w:rPr>
-          <w:rFonts w:ascii="Times New Roman" w:hAnsi="Times New Roman" w:cs="Times New Roman"/>
-          <w:bCs/>
-          <w:sz w:val="24"/>
-          <w:szCs w:val="24"/>
-          <w:highlight w:val="yellow"/>
-        </w:rPr>
-        <w:t>/data/</w:t>
-      </w:r>
-      <w:proofErr w:type="spellStart"/>
-      <w:r>
-        <w:rPr>
-          <w:rFonts w:ascii="Times New Roman" w:hAnsi="Times New Roman" w:cs="Times New Roman"/>
-          <w:bCs/>
-          <w:sz w:val="24"/>
-          <w:szCs w:val="24"/>
-          <w:highlight w:val="yellow"/>
-        </w:rPr>
-        <w:t>quanty_sample</w:t>
-      </w:r>
-      <w:proofErr w:type="spellEnd"/>
-      <w:r>
-        <w:rPr>
-          <w:rFonts w:ascii="Times New Roman" w:hAnsi="Times New Roman" w:cs="Times New Roman"/>
-          <w:bCs/>
-          <w:sz w:val="24"/>
-          <w:szCs w:val="24"/>
-          <w:highlight w:val="yellow"/>
-        </w:rPr>
-        <w:t>/</w:t>
-      </w:r>
-      <w:r>
-        <w:rPr>
-          <w:rFonts w:ascii="Times New Roman" w:hAnsi="Times New Roman" w:cs="Times New Roman"/>
-          <w:bCs/>
-          <w:sz w:val="24"/>
-          <w:szCs w:val="24"/>
-          <w:highlight w:val="yellow"/>
-        </w:rPr>
-        <w:t>'</w:t>
-      </w:r>
-      <w:r>
-        <w:rPr>
-          <w:rFonts w:ascii="Times New Roman" w:hAnsi="Times New Roman" w:cs="Times New Roman"/>
-          <w:bCs/>
-          <w:sz w:val="24"/>
-          <w:szCs w:val="24"/>
-        </w:rPr>
-        <w:t xml:space="preserve">; </w:t>
-      </w:r>
-      <w:r>
-        <w:rPr>
-          <w:rFonts w:ascii="Times New Roman" w:hAnsi="Times New Roman" w:cs="Times New Roman"/>
-          <w:bCs/>
-          <w:sz w:val="24"/>
-          <w:szCs w:val="24"/>
-        </w:rPr>
-        <w:t xml:space="preserve">% </w:t>
-      </w:r>
-      <w:proofErr w:type="gramStart"/>
-      <w:r>
-        <w:rPr>
-          <w:rFonts w:ascii="Times New Roman" w:hAnsi="Times New Roman" w:cs="Times New Roman"/>
-          <w:bCs/>
-          <w:sz w:val="24"/>
-          <w:szCs w:val="24"/>
-        </w:rPr>
-        <w:t>You</w:t>
-      </w:r>
-      <w:proofErr w:type="gramEnd"/>
-      <w:r>
-        <w:rPr>
-          <w:rFonts w:ascii="Times New Roman" w:hAnsi="Times New Roman" w:cs="Times New Roman"/>
-          <w:bCs/>
-          <w:sz w:val="24"/>
-          <w:szCs w:val="24"/>
-        </w:rPr>
-        <w:t xml:space="preserve"> can copy the path directly</w:t>
-      </w:r>
-      <w:r>
-        <w:rPr>
-          <w:rFonts w:ascii="Times New Roman" w:hAnsi="Times New Roman" w:cs="Times New Roman"/>
-          <w:bCs/>
-          <w:sz w:val="24"/>
-          <w:szCs w:val="24"/>
-        </w:rPr>
-        <w:t>.</w:t>
-      </w:r>
-      <w:r>
-        <w:rPr>
-          <w:rFonts w:ascii="Times New Roman" w:hAnsi="Times New Roman" w:cs="Times New Roman"/>
-          <w:bCs/>
-          <w:sz w:val="24"/>
-          <w:szCs w:val="24"/>
-        </w:rPr>
-        <w:t xml:space="preserve"> </w:t>
-      </w:r>
-      <w:r>
-        <w:rPr>
-          <w:rFonts w:ascii="Times New Roman" w:hAnsi="Times New Roman" w:cs="Times New Roman"/>
-          <w:bCs/>
-          <w:color w:val="FF0000"/>
-          <w:sz w:val="24"/>
-          <w:szCs w:val="24"/>
-        </w:rPr>
-        <w:t>R</w:t>
-      </w:r>
-      <w:r>
-        <w:rPr>
-          <w:rFonts w:ascii="Times New Roman" w:hAnsi="Times New Roman" w:cs="Times New Roman"/>
-          <w:bCs/>
-          <w:color w:val="FF0000"/>
-          <w:sz w:val="24"/>
-          <w:szCs w:val="24"/>
-        </w:rPr>
-        <w:t>emember to add a forward slash</w:t>
-      </w:r>
-      <w:r>
-        <w:rPr>
-          <w:rFonts w:ascii="Times New Roman" w:hAnsi="Times New Roman" w:cs="Times New Roman"/>
-          <w:bCs/>
-          <w:color w:val="FF0000"/>
-          <w:sz w:val="24"/>
-          <w:szCs w:val="24"/>
-        </w:rPr>
-        <w:t xml:space="preserve"> at the end of the path string</w:t>
-      </w:r>
-      <w:r>
-        <w:rPr>
-          <w:rFonts w:ascii="Times New Roman" w:hAnsi="Times New Roman" w:cs="Times New Roman"/>
-          <w:bCs/>
-          <w:sz w:val="24"/>
-          <w:szCs w:val="24"/>
-        </w:rPr>
-        <w:t xml:space="preserve">. </w:t>
-      </w:r>
-    </w:p>
-    <w:p>
-      <w:pPr>
-        <w:pStyle w:val="ListParagraph"/>
-        <w:numPr>
-          <w:ilvl w:val="0"/>
-          <w:numId w:val="1"/>
-        </w:numPr>
-        <w:ind w:left="360"/>
-        <w:rPr>
-          <w:rFonts w:ascii="Times New Roman" w:hAnsi="Times New Roman" w:cs="Times New Roman"/>
-          <w:sz w:val="24"/>
-          <w:szCs w:val="24"/>
-        </w:rPr>
-      </w:pPr>
-      <w:r>
-        <w:rPr>
-          <w:rFonts w:ascii="Times New Roman" w:hAnsi="Times New Roman" w:cs="Times New Roman"/>
-          <w:bCs/>
-          <w:sz w:val="24"/>
-          <w:szCs w:val="24"/>
-        </w:rPr>
-        <w:t xml:space="preserve">Pass </w:t>
-      </w:r>
-      <w:r>
-        <w:rPr>
-          <w:rFonts w:ascii="Times New Roman" w:hAnsi="Times New Roman" w:cs="Times New Roman"/>
-          <w:bCs/>
-          <w:sz w:val="24"/>
-          <w:szCs w:val="24"/>
-        </w:rPr>
-        <w:t>subfolder name</w:t>
-      </w:r>
-      <w:r>
-        <w:rPr>
-          <w:rFonts w:ascii="Times New Roman" w:hAnsi="Times New Roman" w:cs="Times New Roman"/>
-          <w:bCs/>
-          <w:sz w:val="24"/>
-          <w:szCs w:val="24"/>
-        </w:rPr>
-        <w:t xml:space="preserve"> </w:t>
-      </w:r>
-      <w:r>
-        <w:rPr>
-          <w:rFonts w:ascii="Times New Roman" w:hAnsi="Times New Roman" w:cs="Times New Roman"/>
-          <w:bCs/>
-          <w:sz w:val="24"/>
-          <w:szCs w:val="24"/>
-        </w:rPr>
-        <w:t>to M</w:t>
-      </w:r>
-      <w:r>
-        <w:rPr>
-          <w:rFonts w:ascii="Times New Roman" w:hAnsi="Times New Roman" w:cs="Times New Roman"/>
-          <w:bCs/>
-          <w:sz w:val="24"/>
-          <w:szCs w:val="24"/>
-        </w:rPr>
-        <w:t>ATLAB</w:t>
-      </w:r>
-      <w:r>
-        <w:rPr>
-          <w:rFonts w:ascii="Times New Roman" w:hAnsi="Times New Roman" w:cs="Times New Roman"/>
-          <w:bCs/>
-          <w:sz w:val="24"/>
-          <w:szCs w:val="24"/>
-        </w:rPr>
-        <w:t xml:space="preserve"> </w:t>
-      </w:r>
-      <w:r>
-        <w:rPr>
-          <w:rFonts w:ascii="Times New Roman" w:hAnsi="Times New Roman" w:cs="Times New Roman"/>
-          <w:bCs/>
-          <w:sz w:val="24"/>
-          <w:szCs w:val="24"/>
-        </w:rPr>
-        <w:t>parameter</w:t>
-      </w:r>
-      <w:r>
-        <w:rPr>
-          <w:rFonts w:ascii="Times New Roman" w:hAnsi="Times New Roman" w:cs="Times New Roman"/>
-          <w:bCs/>
-          <w:sz w:val="24"/>
-          <w:szCs w:val="24"/>
-        </w:rPr>
-        <w:t>, make the folder names as simple as possible for MATLAB recognitions</w:t>
-      </w:r>
-      <w:r>
-        <w:rPr>
-          <w:rFonts w:ascii="Times New Roman" w:hAnsi="Times New Roman" w:cs="Times New Roman"/>
-          <w:bCs/>
-          <w:sz w:val="24"/>
-          <w:szCs w:val="24"/>
-        </w:rPr>
-        <w:t xml:space="preserve">: </w:t>
-      </w:r>
-    </w:p>
-    <w:p>
-      <w:pPr>
-        <w:rPr>
-          <w:rFonts w:ascii="Times New Roman" w:hAnsi="Times New Roman" w:cs="Times New Roman"/>
-          <w:sz w:val="24"/>
-          <w:szCs w:val="24"/>
-        </w:rPr>
-      </w:pPr>
-      <w:r>
-        <w:rPr>
-          <w:rFonts w:ascii="Times New Roman" w:hAnsi="Times New Roman" w:cs="Times New Roman"/>
-          <w:bCs/>
-          <w:sz w:val="24"/>
-          <w:szCs w:val="24"/>
-          <w:highlight w:val="yellow"/>
-        </w:rPr>
-        <w:t xml:space="preserve">&gt;&gt; </w:t>
-      </w:r>
-      <w:proofErr w:type="spellStart"/>
-      <w:r>
-        <w:rPr>
-          <w:rFonts w:ascii="Times New Roman" w:hAnsi="Times New Roman" w:cs="Times New Roman"/>
-          <w:bCs/>
-          <w:sz w:val="24"/>
-          <w:szCs w:val="24"/>
-          <w:highlight w:val="yellow"/>
-        </w:rPr>
-        <w:t>sub_dir</w:t>
-      </w:r>
-      <w:proofErr w:type="spellEnd"/>
-      <w:r>
-        <w:rPr>
-          <w:rFonts w:ascii="Times New Roman" w:hAnsi="Times New Roman" w:cs="Times New Roman"/>
-          <w:bCs/>
-          <w:sz w:val="24"/>
-          <w:szCs w:val="24"/>
-          <w:highlight w:val="yellow"/>
-        </w:rPr>
-        <w:t xml:space="preserve"> = {</w:t>
-      </w:r>
-      <w:r>
-        <w:rPr>
-          <w:rFonts w:ascii="Times New Roman" w:hAnsi="Times New Roman" w:cs="Times New Roman"/>
-          <w:bCs/>
-          <w:sz w:val="24"/>
-          <w:szCs w:val="24"/>
-          <w:highlight w:val="yellow"/>
-        </w:rPr>
-        <w:t>'</w:t>
-      </w:r>
-      <w:r>
-        <w:rPr>
-          <w:rFonts w:ascii="Times New Roman" w:hAnsi="Times New Roman" w:cs="Times New Roman"/>
-          <w:bCs/>
-          <w:sz w:val="24"/>
-          <w:szCs w:val="24"/>
-          <w:highlight w:val="yellow"/>
-        </w:rPr>
-        <w:t>1-Cyto-Fyn_</w:t>
-      </w:r>
-      <w:proofErr w:type="gramStart"/>
-      <w:r>
-        <w:rPr>
-          <w:rFonts w:ascii="Times New Roman" w:hAnsi="Times New Roman" w:cs="Times New Roman"/>
-          <w:bCs/>
-          <w:sz w:val="24"/>
-          <w:szCs w:val="24"/>
-          <w:highlight w:val="yellow"/>
-        </w:rPr>
-        <w:t>Cbl(</w:t>
-      </w:r>
-      <w:proofErr w:type="spellStart"/>
-      <w:proofErr w:type="gramEnd"/>
-      <w:r>
-        <w:rPr>
-          <w:rFonts w:ascii="Times New Roman" w:hAnsi="Times New Roman" w:cs="Times New Roman"/>
-          <w:bCs/>
-          <w:sz w:val="24"/>
-          <w:szCs w:val="24"/>
-          <w:highlight w:val="yellow"/>
-        </w:rPr>
-        <w:t>wt</w:t>
-      </w:r>
-      <w:proofErr w:type="spellEnd"/>
-      <w:r>
-        <w:rPr>
-          <w:rFonts w:ascii="Times New Roman" w:hAnsi="Times New Roman" w:cs="Times New Roman"/>
-          <w:bCs/>
-          <w:sz w:val="24"/>
-          <w:szCs w:val="24"/>
-          <w:highlight w:val="yellow"/>
-        </w:rPr>
-        <w:t>)_PDGF</w:t>
-      </w:r>
-      <w:r>
-        <w:rPr>
-          <w:rFonts w:ascii="Times New Roman" w:hAnsi="Times New Roman" w:cs="Times New Roman"/>
-          <w:bCs/>
-          <w:sz w:val="24"/>
-          <w:szCs w:val="24"/>
-          <w:highlight w:val="yellow"/>
-        </w:rPr>
-        <w:t>/</w:t>
-      </w:r>
-      <w:r>
-        <w:rPr>
-          <w:rFonts w:ascii="Times New Roman" w:hAnsi="Times New Roman" w:cs="Times New Roman"/>
-          <w:bCs/>
-          <w:sz w:val="24"/>
-          <w:szCs w:val="24"/>
-          <w:highlight w:val="yellow"/>
-        </w:rPr>
-        <w:t>'</w:t>
-      </w:r>
-      <w:r>
-        <w:rPr>
-          <w:rFonts w:ascii="Times New Roman" w:hAnsi="Times New Roman" w:cs="Times New Roman"/>
-          <w:bCs/>
-          <w:sz w:val="24"/>
-          <w:szCs w:val="24"/>
-          <w:highlight w:val="yellow"/>
-        </w:rPr>
-        <w:t xml:space="preserve">, </w:t>
-      </w:r>
-      <w:r>
-        <w:rPr>
-          <w:rFonts w:ascii="Times New Roman" w:hAnsi="Times New Roman" w:cs="Times New Roman"/>
-          <w:bCs/>
-          <w:sz w:val="24"/>
-          <w:szCs w:val="24"/>
-          <w:highlight w:val="yellow"/>
-        </w:rPr>
-        <w:t>'</w:t>
-      </w:r>
-      <w:proofErr w:type="spellStart"/>
-      <w:r>
-        <w:rPr>
-          <w:rFonts w:ascii="Times New Roman" w:hAnsi="Times New Roman" w:cs="Times New Roman"/>
-          <w:bCs/>
-          <w:sz w:val="24"/>
-          <w:szCs w:val="24"/>
-          <w:highlight w:val="yellow"/>
-        </w:rPr>
-        <w:t>other_subfolder_name</w:t>
-      </w:r>
-      <w:proofErr w:type="spellEnd"/>
-      <w:r>
-        <w:rPr>
-          <w:rFonts w:ascii="Times New Roman" w:hAnsi="Times New Roman" w:cs="Times New Roman"/>
-          <w:bCs/>
-          <w:sz w:val="24"/>
-          <w:szCs w:val="24"/>
-          <w:highlight w:val="yellow"/>
-        </w:rPr>
-        <w:t>/</w:t>
-      </w:r>
-      <w:r>
-        <w:rPr>
-          <w:rFonts w:ascii="Times New Roman" w:hAnsi="Times New Roman" w:cs="Times New Roman"/>
-          <w:bCs/>
-          <w:sz w:val="24"/>
-          <w:szCs w:val="24"/>
-          <w:highlight w:val="yellow"/>
-        </w:rPr>
-        <w:t>'</w:t>
-      </w:r>
-      <w:r>
-        <w:rPr>
-          <w:rFonts w:ascii="Times New Roman" w:hAnsi="Times New Roman" w:cs="Times New Roman"/>
-          <w:bCs/>
-          <w:sz w:val="24"/>
-          <w:szCs w:val="24"/>
-          <w:highlight w:val="yellow"/>
-        </w:rPr>
-        <w:t>};</w:t>
-      </w:r>
-      <w:r>
-        <w:rPr>
-          <w:rFonts w:ascii="Times New Roman" w:hAnsi="Times New Roman" w:cs="Times New Roman"/>
-          <w:bCs/>
-          <w:color w:val="FF0000"/>
-          <w:sz w:val="24"/>
-          <w:szCs w:val="24"/>
-        </w:rPr>
-        <w:t xml:space="preserve"> </w:t>
-      </w:r>
-      <w:r>
-        <w:rPr>
-          <w:rFonts w:ascii="Times New Roman" w:hAnsi="Times New Roman" w:cs="Times New Roman"/>
-          <w:bCs/>
-          <w:color w:val="FF0000"/>
-          <w:sz w:val="24"/>
-          <w:szCs w:val="24"/>
-        </w:rPr>
-        <w:t xml:space="preserve">% </w:t>
-      </w:r>
-      <w:r>
-        <w:rPr>
-          <w:rFonts w:ascii="Times New Roman" w:hAnsi="Times New Roman" w:cs="Times New Roman"/>
-          <w:bCs/>
-          <w:color w:val="FF0000"/>
-          <w:sz w:val="24"/>
-          <w:szCs w:val="24"/>
-        </w:rPr>
-        <w:t>R</w:t>
-      </w:r>
-      <w:r>
-        <w:rPr>
-          <w:rFonts w:ascii="Times New Roman" w:hAnsi="Times New Roman" w:cs="Times New Roman"/>
-          <w:bCs/>
-          <w:color w:val="FF0000"/>
-          <w:sz w:val="24"/>
-          <w:szCs w:val="24"/>
-        </w:rPr>
-        <w:t>emember to add a forward slash</w:t>
-      </w:r>
-      <w:r>
-        <w:rPr>
-          <w:rFonts w:ascii="Times New Roman" w:hAnsi="Times New Roman" w:cs="Times New Roman"/>
-          <w:bCs/>
-          <w:color w:val="FF0000"/>
-          <w:sz w:val="24"/>
-          <w:szCs w:val="24"/>
-        </w:rPr>
-        <w:t xml:space="preserve"> after subfolder name</w:t>
-      </w:r>
-      <w:r>
-        <w:rPr>
-          <w:rFonts w:ascii="Times New Roman" w:hAnsi="Times New Roman" w:cs="Times New Roman"/>
-          <w:bCs/>
-          <w:sz w:val="24"/>
-          <w:szCs w:val="24"/>
-        </w:rPr>
-        <w:t xml:space="preserve">. </w:t>
-      </w:r>
-    </w:p>
-    <w:p>
-      <w:pPr>
-        <w:pStyle w:val="ListParagraph"/>
-        <w:numPr>
-          <w:ilvl w:val="0"/>
-          <w:numId w:val="1"/>
-        </w:numPr>
-        <w:ind w:left="360"/>
-        <w:rPr>
-          <w:rFonts w:ascii="Times New Roman" w:hAnsi="Times New Roman" w:cs="Times New Roman"/>
-          <w:sz w:val="24"/>
-          <w:szCs w:val="24"/>
-        </w:rPr>
-      </w:pPr>
-      <w:r>
-        <w:rPr>
-          <w:rFonts w:ascii="Times New Roman" w:hAnsi="Times New Roman" w:cs="Times New Roman"/>
-          <w:sz w:val="24"/>
-          <w:szCs w:val="24"/>
-        </w:rPr>
-        <w:t>Run the function</w:t>
-      </w:r>
-      <w:r>
-        <w:rPr>
-          <w:rFonts w:ascii="Times New Roman" w:hAnsi="Times New Roman" w:cs="Times New Roman"/>
-          <w:sz w:val="24"/>
-          <w:szCs w:val="24"/>
-        </w:rPr>
-        <w:t xml:space="preserve"> in M</w:t>
-      </w:r>
-      <w:r>
-        <w:rPr>
-          <w:rFonts w:ascii="Times New Roman" w:hAnsi="Times New Roman" w:cs="Times New Roman"/>
-          <w:sz w:val="24"/>
-          <w:szCs w:val="24"/>
-        </w:rPr>
-        <w:t>ATLAB</w:t>
-      </w:r>
-      <w:r>
-        <w:rPr>
-          <w:rFonts w:ascii="Times New Roman" w:hAnsi="Times New Roman" w:cs="Times New Roman"/>
-          <w:sz w:val="24"/>
-          <w:szCs w:val="24"/>
-        </w:rPr>
-        <w:t xml:space="preserve">: </w:t>
-      </w:r>
-    </w:p>
-    <w:p>
-      <w:pPr>
-        <w:rPr>
-          <w:rFonts w:ascii="Times New Roman" w:hAnsi="Times New Roman" w:cs="Times New Roman"/>
-          <w:sz w:val="24"/>
-          <w:szCs w:val="24"/>
-        </w:rPr>
-      </w:pPr>
-      <w:r>
-        <w:rPr>
-          <w:rFonts w:ascii="Times New Roman" w:hAnsi="Times New Roman" w:cs="Times New Roman"/>
-          <w:sz w:val="24"/>
-          <w:szCs w:val="24"/>
-          <w:highlight w:val="yellow"/>
-        </w:rPr>
-        <w:t xml:space="preserve">&gt;&gt; </w:t>
-      </w:r>
-      <w:proofErr w:type="spellStart"/>
-      <w:r>
-        <w:rPr>
-          <w:rFonts w:ascii="Times New Roman" w:hAnsi="Times New Roman" w:cs="Times New Roman"/>
-          <w:sz w:val="24"/>
-          <w:szCs w:val="24"/>
-          <w:highlight w:val="yellow"/>
-        </w:rPr>
-        <w:t>batch_sort_file_multiple_</w:t>
-      </w:r>
-      <w:proofErr w:type="gramStart"/>
-      <w:r>
-        <w:rPr>
-          <w:rFonts w:ascii="Times New Roman" w:hAnsi="Times New Roman" w:cs="Times New Roman"/>
-          <w:sz w:val="24"/>
-          <w:szCs w:val="24"/>
-          <w:highlight w:val="yellow"/>
-        </w:rPr>
-        <w:t>position</w:t>
-      </w:r>
-      <w:proofErr w:type="spellEnd"/>
-      <w:r>
-        <w:rPr>
-          <w:rFonts w:ascii="Times New Roman" w:hAnsi="Times New Roman" w:cs="Times New Roman"/>
-          <w:sz w:val="24"/>
-          <w:szCs w:val="24"/>
-          <w:highlight w:val="yellow"/>
-        </w:rPr>
-        <w:t>(</w:t>
-      </w:r>
-      <w:proofErr w:type="gramEnd"/>
-      <w:r>
-        <w:rPr>
-          <w:rFonts w:ascii="Times New Roman" w:hAnsi="Times New Roman" w:cs="Times New Roman"/>
-          <w:sz w:val="24"/>
-          <w:szCs w:val="24"/>
-          <w:highlight w:val="yellow"/>
-        </w:rPr>
-        <w:t xml:space="preserve">p, </w:t>
-      </w:r>
-      <w:proofErr w:type="spellStart"/>
-      <w:r>
-        <w:rPr>
-          <w:rFonts w:ascii="Times New Roman" w:hAnsi="Times New Roman" w:cs="Times New Roman"/>
-          <w:sz w:val="24"/>
-          <w:szCs w:val="24"/>
-          <w:highlight w:val="yellow"/>
-        </w:rPr>
-        <w:t>sub_dir</w:t>
-      </w:r>
-      <w:proofErr w:type="spellEnd"/>
-      <w:r>
-        <w:rPr>
-          <w:rFonts w:ascii="Times New Roman" w:hAnsi="Times New Roman" w:cs="Times New Roman"/>
-          <w:sz w:val="24"/>
-          <w:szCs w:val="24"/>
-          <w:highlight w:val="yellow"/>
-        </w:rPr>
-        <w:t>)</w:t>
-      </w:r>
-      <w:r>
-        <w:rPr>
-          <w:rFonts w:ascii="Times New Roman" w:hAnsi="Times New Roman" w:cs="Times New Roman"/>
-          <w:sz w:val="24"/>
-          <w:szCs w:val="24"/>
-        </w:rPr>
-        <w:t>;</w:t>
-      </w:r>
-    </w:p>
-    <w:p>
-      <w:pPr>
-        <w:rPr>
-          <w:rFonts w:ascii="Times New Roman" w:hAnsi="Times New Roman" w:cs="Times New Roman"/>
-          <w:sz w:val="24"/>
-          <w:szCs w:val="24"/>
-        </w:rPr>
-      </w:pPr>
-      <w:r>
-        <w:rPr>
-          <w:rFonts w:ascii="Times New Roman" w:hAnsi="Times New Roman" w:cs="Times New Roman"/>
-          <w:noProof/>
-          <w:sz w:val="24"/>
-          <w:szCs w:val="24"/>
-        </w:rPr>
-        <w:drawing>
-          <wp:inline distT="0" distB="0" distL="0" distR="0">
-            <wp:extent cx="3258005" cy="1343212"/>
-            <wp:effectExtent l="0" t="0" r="0" b="0"/>
-            <wp:docPr id="2" name="Picture 2"/>
-            <wp:cNvGraphicFramePr>
-              <a:graphicFrameLocks xmlns:a="http://schemas.openxmlformats.org/drawingml/2006/main" noChangeAspect="1"/>
-            </wp:cNvGraphicFramePr>
-            <a:graphic xmlns:a="http://schemas.openxmlformats.org/drawingml/2006/main">
-              <a:graphicData uri="http://schemas.openxmlformats.org/drawingml/2006/picture">
-                <pic:pic xmlns:pic="http://schemas.openxmlformats.org/drawingml/2006/picture">
-                  <pic:nvPicPr>
-                    <pic:cNvPr id="2" name="C88DDA6.tmp"/>
-                    <pic:cNvPicPr/>
-                  </pic:nvPicPr>
-                  <pic:blipFill>
-                    <a:blip r:embed="rId5">
-                      <a:extLst>
-                        <a:ext uri="{28A0092B-C50C-407E-A947-70E740481C1C}">
-                          <a14:useLocalDpi xmlns:a14="http://schemas.microsoft.com/office/drawing/2010/main" val="0"/>
-                        </a:ext>
-                      </a:extLst>
-                    </a:blip>
-                    <a:stretch>
-                      <a:fillRect/>
-                    </a:stretch>
-                  </pic:blipFill>
-                  <pic:spPr>
-                    <a:xfrm>
-                      <a:off x="0" y="0"/>
-                      <a:ext cx="3258005" cy="1343212"/>
-                    </a:xfrm>
-                    <a:prstGeom prst="rect">
-                      <a:avLst/>
-                    </a:prstGeom>
-                  </pic:spPr>
-                </pic:pic>
-              </a:graphicData>
-            </a:graphic>
-          </wp:inline>
-        </w:drawing>
-      </w:r>
-    </w:p>
-    <w:p>
-      <w:pPr>
-        <w:rPr>
-          <w:rFonts w:ascii="Times New Roman" w:hAnsi="Times New Roman" w:cs="Times New Roman"/>
-          <w:sz w:val="24"/>
-          <w:szCs w:val="24"/>
-        </w:rPr>
-      </w:pPr>
-    </w:p>
-    <w:p>
-      <w:pPr>
-        <w:rPr>
-          <w:rFonts w:ascii="Times New Roman" w:hAnsi="Times New Roman" w:cs="Times New Roman"/>
-          <w:b/>
-          <w:sz w:val="24"/>
-          <w:szCs w:val="24"/>
-          <w:u w:val="single"/>
-        </w:rPr>
-      </w:pPr>
-      <w:r>
-        <w:rPr>
-          <w:rFonts w:ascii="Times New Roman" w:hAnsi="Times New Roman" w:cs="Times New Roman"/>
-          <w:b/>
-          <w:sz w:val="24"/>
-          <w:szCs w:val="24"/>
-          <w:u w:val="single"/>
-        </w:rPr>
-        <w:t>Part 2</w:t>
+        <w:t>2</w:t>
       </w:r>
       <w:r>
         <w:rPr>
@@ -1259,6 +685,7 @@
             <w:r>
               <w:rPr>
                 <w:rFonts w:ascii="Times New Roman" w:hAnsi="Times New Roman" w:cs="Times New Roman"/>
+                <w:noProof/>
                 <w:sz w:val="24"/>
                 <w:szCs w:val="24"/>
               </w:rPr>
@@ -1294,7 +721,7 @@
                           <pic:cNvPicPr/>
                         </pic:nvPicPr>
                         <pic:blipFill rotWithShape="1">
-                          <a:blip r:embed="rId6"/>
+                          <a:blip r:embed="rId7"/>
                           <a:srcRect l="10450" r="10781" b="8287"/>
                           <a:stretch/>
                         </pic:blipFill>
@@ -1349,10 +776,10 @@
             <w:r>
               <w:rPr>
                 <w:rFonts w:ascii="Times New Roman" w:hAnsi="Times New Roman" w:cs="Times New Roman"/>
+                <w:noProof/>
                 <w:sz w:val="24"/>
                 <w:szCs w:val="24"/>
               </w:rPr>
-              <w:lastRenderedPageBreak/>
               <w:drawing>
                 <wp:anchor distT="0" distB="0" distL="114300" distR="114300" simplePos="0" relativeHeight="251665408" behindDoc="0" locked="0" layoutInCell="1" allowOverlap="1" wp14:anchorId="0B86D524" wp14:editId="4EAB6CE4">
                   <wp:simplePos x="0" y="0"/>
@@ -1385,7 +812,7 @@
                           <pic:cNvPicPr/>
                         </pic:nvPicPr>
                         <pic:blipFill rotWithShape="1">
-                          <a:blip r:embed="rId7"/>
+                          <a:blip r:embed="rId8"/>
                           <a:srcRect l="9539" t="959" r="6932" b="8039"/>
                           <a:stretch/>
                         </pic:blipFill>
@@ -1481,7 +908,7 @@
                     <pic:cNvPicPr/>
                   </pic:nvPicPr>
                   <pic:blipFill>
-                    <a:blip r:embed="rId8"/>
+                    <a:blip r:embed="rId9"/>
                     <a:stretch>
                       <a:fillRect/>
                     </a:stretch>
@@ -1774,7 +1201,7 @@
           <w:sz w:val="24"/>
           <w:szCs w:val="24"/>
         </w:rPr>
-        <w:t>quantification:</w:t>
+        <w:t xml:space="preserve">quantification: </w:t>
       </w:r>
       <w:r>
         <w:rPr>
@@ -1783,7 +1210,7 @@
           <w:sz w:val="24"/>
           <w:szCs w:val="24"/>
         </w:rPr>
-        <w:t xml:space="preserve"> </w:t>
+        <w:sym w:font="Wingdings" w:char="F0E0"/>
       </w:r>
       <w:r>
         <w:rPr>
@@ -1792,8 +1219,9 @@
           <w:sz w:val="24"/>
           <w:szCs w:val="24"/>
         </w:rPr>
-        <w:sym w:font="Wingdings" w:char="F0E0"/>
-      </w:r>
+        <w:t xml:space="preserve"> 3 – Quantify </w:t>
+      </w:r>
+      <w:proofErr w:type="spellStart"/>
       <w:r>
         <w:rPr>
           <w:rFonts w:ascii="Times New Roman" w:hAnsi="Times New Roman" w:cs="Times New Roman"/>
@@ -1801,25 +1229,6 @@
           <w:sz w:val="24"/>
           <w:szCs w:val="24"/>
         </w:rPr>
-        <w:t xml:space="preserve"> </w:t>
-      </w:r>
-      <w:r>
-        <w:rPr>
-          <w:rFonts w:ascii="Times New Roman" w:hAnsi="Times New Roman" w:cs="Times New Roman"/>
-          <w:color w:val="FF0000"/>
-          <w:sz w:val="24"/>
-          <w:szCs w:val="24"/>
-        </w:rPr>
-        <w:t xml:space="preserve">3 – Quantify </w:t>
-      </w:r>
-      <w:proofErr w:type="spellStart"/>
-      <w:r>
-        <w:rPr>
-          <w:rFonts w:ascii="Times New Roman" w:hAnsi="Times New Roman" w:cs="Times New Roman"/>
-          <w:color w:val="FF0000"/>
-          <w:sz w:val="24"/>
-          <w:szCs w:val="24"/>
-        </w:rPr>
         <w:t>Subcell</w:t>
       </w:r>
       <w:proofErr w:type="spellEnd"/>
@@ -1829,15 +1238,7 @@
           <w:sz w:val="24"/>
           <w:szCs w:val="24"/>
         </w:rPr>
-        <w:t>”</w:t>
-      </w:r>
-      <w:r>
-        <w:rPr>
-          <w:rFonts w:ascii="Times New Roman" w:hAnsi="Times New Roman" w:cs="Times New Roman"/>
-          <w:sz w:val="24"/>
-          <w:szCs w:val="24"/>
-        </w:rPr>
-        <w:t>.</w:t>
+        <w:t>”.</w:t>
       </w:r>
       <w:r>
         <w:rPr>
@@ -1958,6 +1359,7 @@
           <w:sz w:val="24"/>
           <w:szCs w:val="24"/>
         </w:rPr>
+        <w:lastRenderedPageBreak/>
         <w:t>Go to “</w:t>
       </w:r>
       <w:r>
@@ -2508,8 +1910,15 @@
           <w:sz w:val="24"/>
           <w:szCs w:val="24"/>
         </w:rPr>
-        <w:lastRenderedPageBreak/>
-        <w:t xml:space="preserve">Passing the data in </w:t>
+        <w:t xml:space="preserve">Pass </w:t>
+      </w:r>
+      <w:r>
+        <w:rPr>
+          <w:rFonts w:ascii="Times New Roman" w:hAnsi="Times New Roman" w:cs="Times New Roman"/>
+          <w:sz w:val="24"/>
+          <w:szCs w:val="24"/>
+        </w:rPr>
+        <w:t xml:space="preserve">the information in </w:t>
       </w:r>
       <w:proofErr w:type="spellStart"/>
       <w:r>
@@ -2518,7 +1927,7 @@
           <w:sz w:val="24"/>
           <w:szCs w:val="24"/>
         </w:rPr>
-        <w:t>fluocell</w:t>
+        <w:t>fluocell_data</w:t>
       </w:r>
       <w:proofErr w:type="spellEnd"/>
       <w:r>
@@ -2535,7 +1944,7 @@
           <w:sz w:val="24"/>
           <w:szCs w:val="24"/>
         </w:rPr>
-        <w:t>MATLAB</w:t>
+        <w:t>the group data structure</w:t>
       </w:r>
       <w:r>
         <w:rPr>
@@ -3016,6 +2425,7 @@
             <w:r>
               <w:rPr>
                 <w:rFonts w:ascii="Times New Roman" w:hAnsi="Times New Roman" w:cs="Times New Roman"/>
+                <w:noProof/>
                 <w:sz w:val="24"/>
                 <w:szCs w:val="24"/>
               </w:rPr>
@@ -3051,7 +2461,7 @@
                           <pic:cNvPicPr/>
                         </pic:nvPicPr>
                         <pic:blipFill>
-                          <a:blip r:embed="rId9"/>
+                          <a:blip r:embed="rId10"/>
                           <a:stretch>
                             <a:fillRect/>
                           </a:stretch>
@@ -3094,6 +2504,7 @@
             <w:r>
               <w:rPr>
                 <w:rFonts w:ascii="Times New Roman" w:hAnsi="Times New Roman" w:cs="Times New Roman"/>
+                <w:noProof/>
                 <w:sz w:val="24"/>
                 <w:szCs w:val="24"/>
               </w:rPr>
@@ -3129,7 +2540,7 @@
                           <pic:cNvPicPr/>
                         </pic:nvPicPr>
                         <pic:blipFill>
-                          <a:blip r:embed="rId10"/>
+                          <a:blip r:embed="rId11"/>
                           <a:stretch>
                             <a:fillRect/>
                           </a:stretch>
@@ -3208,6 +2619,7 @@
           <w:sz w:val="24"/>
           <w:szCs w:val="24"/>
         </w:rPr>
+        <w:lastRenderedPageBreak/>
         <w:t xml:space="preserve">Plot group result together: </w:t>
       </w:r>
     </w:p>
@@ -3308,17 +2720,15 @@
         </w:rPr>
         <w:t>', '</w:t>
       </w:r>
-      <w:proofErr w:type="spellStart"/>
-      <w:r>
-        <w:rPr>
-          <w:rFonts w:ascii="Times New Roman" w:hAnsi="Times New Roman" w:cs="Times New Roman"/>
-          <w:sz w:val="24"/>
-          <w:szCs w:val="24"/>
-          <w:highlight w:val="yellow"/>
-        </w:rPr>
-        <w:t>quanty</w:t>
-      </w:r>
-      <w:proofErr w:type="spellEnd"/>
+      <w:r>
+        <w:rPr>
+          <w:rFonts w:ascii="Times New Roman" w:hAnsi="Times New Roman" w:cs="Times New Roman"/>
+          <w:sz w:val="24"/>
+          <w:szCs w:val="24"/>
+          <w:highlight w:val="yellow"/>
+        </w:rPr>
+        <w:t>dish1</w:t>
+      </w:r>
       <w:r>
         <w:rPr>
           <w:rFonts w:ascii="Times New Roman" w:hAnsi="Times New Roman" w:cs="Times New Roman"/>
@@ -3681,10 +3091,10 @@
             <w:r>
               <w:rPr>
                 <w:rFonts w:ascii="Times New Roman" w:hAnsi="Times New Roman" w:cs="Times New Roman"/>
+                <w:noProof/>
                 <w:sz w:val="24"/>
                 <w:szCs w:val="24"/>
               </w:rPr>
-              <w:lastRenderedPageBreak/>
               <w:drawing>
                 <wp:anchor distT="0" distB="0" distL="114300" distR="114300" simplePos="0" relativeHeight="251679744" behindDoc="0" locked="0" layoutInCell="1" allowOverlap="1" wp14:anchorId="3A351EF3" wp14:editId="22F1210D">
                   <wp:simplePos x="0" y="0"/>
@@ -3717,7 +3127,7 @@
                           <pic:cNvPicPr/>
                         </pic:nvPicPr>
                         <pic:blipFill>
-                          <a:blip r:embed="rId11"/>
+                          <a:blip r:embed="rId12"/>
                           <a:stretch>
                             <a:fillRect/>
                           </a:stretch>
@@ -3768,6 +3178,7 @@
             <w:r>
               <w:rPr>
                 <w:rFonts w:ascii="Times New Roman" w:hAnsi="Times New Roman" w:cs="Times New Roman"/>
+                <w:noProof/>
                 <w:sz w:val="24"/>
                 <w:szCs w:val="24"/>
               </w:rPr>
@@ -3803,7 +3214,7 @@
                           <pic:cNvPicPr/>
                         </pic:nvPicPr>
                         <pic:blipFill>
-                          <a:blip r:embed="rId12"/>
+                          <a:blip r:embed="rId13"/>
                           <a:stretch>
                             <a:fillRect/>
                           </a:stretch>
@@ -3868,7 +3279,7 @@
           <w:szCs w:val="24"/>
           <w:u w:val="single"/>
         </w:rPr>
-        <w:t xml:space="preserve">Part </w:t>
+        <w:t>Step 3</w:t>
       </w:r>
       <w:r>
         <w:rPr>
@@ -3878,7 +3289,7 @@
           <w:szCs w:val="24"/>
           <w:u w:val="single"/>
         </w:rPr>
-        <w:t>3</w:t>
+        <w:t>, group comparison</w:t>
       </w:r>
       <w:r>
         <w:rPr>
@@ -3888,16 +3299,6 @@
           <w:szCs w:val="24"/>
           <w:u w:val="single"/>
         </w:rPr>
-        <w:t>, group comparison</w:t>
-      </w:r>
-      <w:r>
-        <w:rPr>
-          <w:rFonts w:ascii="Times New Roman" w:hAnsi="Times New Roman" w:cs="Times New Roman"/>
-          <w:b/>
-          <w:sz w:val="24"/>
-          <w:szCs w:val="24"/>
-          <w:u w:val="single"/>
-        </w:rPr>
         <w:t xml:space="preserve">, view images, and make movies. </w:t>
       </w:r>
     </w:p>
@@ -3932,23 +3333,23 @@
           <w:sz w:val="24"/>
           <w:szCs w:val="24"/>
         </w:rPr>
-        <w:t>First, we need to add another group to the excel file by repeating part</w:t>
-      </w:r>
-      <w:r>
-        <w:rPr>
-          <w:rFonts w:ascii="Times New Roman" w:hAnsi="Times New Roman" w:cs="Times New Roman"/>
-          <w:sz w:val="24"/>
-          <w:szCs w:val="24"/>
-        </w:rPr>
-        <w:t>s</w:t>
-      </w:r>
-      <w:r>
-        <w:rPr>
-          <w:rFonts w:ascii="Times New Roman" w:hAnsi="Times New Roman" w:cs="Times New Roman"/>
-          <w:sz w:val="24"/>
-          <w:szCs w:val="24"/>
-        </w:rPr>
-        <w:t xml:space="preserve"> 1 and 2 for another group called “dish2”. </w:t>
+        <w:t xml:space="preserve">First, we need to add another group to the excel file by repeating </w:t>
+      </w:r>
+      <w:r>
+        <w:rPr>
+          <w:rFonts w:ascii="Times New Roman" w:hAnsi="Times New Roman" w:cs="Times New Roman"/>
+          <w:sz w:val="24"/>
+          <w:szCs w:val="24"/>
+        </w:rPr>
+        <w:t>step 2</w:t>
+      </w:r>
+      <w:r>
+        <w:rPr>
+          <w:rFonts w:ascii="Times New Roman" w:hAnsi="Times New Roman" w:cs="Times New Roman"/>
+          <w:sz w:val="24"/>
+          <w:szCs w:val="24"/>
+        </w:rPr>
+        <w:t xml:space="preserve"> for another group called “dish2”. </w:t>
       </w:r>
     </w:p>
     <w:p>
@@ -3968,6 +3369,22 @@
         </w:rPr>
         <w:t xml:space="preserve">&gt;&gt; </w:t>
       </w:r>
+      <w:r>
+        <w:rPr>
+          <w:rFonts w:cs="Times New Roman"/>
+          <w:sz w:val="24"/>
+          <w:szCs w:val="24"/>
+        </w:rPr>
+        <w:t>dish2</w:t>
+      </w:r>
+      <w:r>
+        <w:rPr>
+          <w:rFonts w:cs="Times New Roman"/>
+          <w:sz w:val="24"/>
+          <w:szCs w:val="24"/>
+        </w:rPr>
+        <w:t xml:space="preserve"> = g2p_init_</w:t>
+      </w:r>
       <w:proofErr w:type="gramStart"/>
       <w:r>
         <w:rPr>
@@ -3975,404 +3392,410 @@
           <w:sz w:val="24"/>
           <w:szCs w:val="24"/>
         </w:rPr>
+        <w:t>data(</w:t>
+      </w:r>
+      <w:proofErr w:type="spellStart"/>
+      <w:proofErr w:type="gramEnd"/>
+      <w:r>
+        <w:rPr>
+          <w:rFonts w:cs="Times New Roman"/>
+          <w:sz w:val="24"/>
+          <w:szCs w:val="24"/>
+        </w:rPr>
+        <w:t>fluocell_data</w:t>
+      </w:r>
+      <w:proofErr w:type="spellEnd"/>
+      <w:r>
+        <w:rPr>
+          <w:rFonts w:cs="Times New Roman"/>
+          <w:sz w:val="24"/>
+          <w:szCs w:val="24"/>
+        </w:rPr>
+        <w:t>, '</w:t>
+      </w:r>
+      <w:proofErr w:type="spellStart"/>
+      <w:r>
+        <w:rPr>
+          <w:rFonts w:cs="Times New Roman"/>
+          <w:sz w:val="24"/>
+          <w:szCs w:val="24"/>
+        </w:rPr>
+        <w:t>group_data</w:t>
+      </w:r>
+      <w:proofErr w:type="spellEnd"/>
+      <w:r>
+        <w:rPr>
+          <w:rFonts w:cs="Times New Roman"/>
+          <w:sz w:val="24"/>
+          <w:szCs w:val="24"/>
+        </w:rPr>
+        <w:t>', []); % load from saved file</w:t>
+      </w:r>
+    </w:p>
+    <w:p>
+      <w:pPr>
+        <w:spacing w:after="0"/>
+        <w:rPr>
+          <w:rFonts w:cs="Times New Roman"/>
+          <w:sz w:val="24"/>
+          <w:szCs w:val="24"/>
+        </w:rPr>
+      </w:pPr>
+      <w:r>
+        <w:rPr>
+          <w:rFonts w:cs="Times New Roman"/>
+          <w:sz w:val="24"/>
+          <w:szCs w:val="24"/>
+        </w:rPr>
+        <w:t>&gt;&gt; g2p_</w:t>
+      </w:r>
+      <w:proofErr w:type="gramStart"/>
+      <w:r>
+        <w:rPr>
+          <w:rFonts w:cs="Times New Roman"/>
+          <w:sz w:val="24"/>
+          <w:szCs w:val="24"/>
+        </w:rPr>
+        <w:t>quantify(</w:t>
+      </w:r>
+      <w:proofErr w:type="gramEnd"/>
+      <w:r>
+        <w:rPr>
+          <w:rFonts w:cs="Times New Roman"/>
+          <w:sz w:val="24"/>
+          <w:szCs w:val="24"/>
+        </w:rPr>
+        <w:t>dish2</w:t>
+      </w:r>
+      <w:r>
+        <w:rPr>
+          <w:rFonts w:cs="Times New Roman"/>
+          <w:sz w:val="24"/>
+          <w:szCs w:val="24"/>
+        </w:rPr>
+        <w:t>, '</w:t>
+      </w:r>
+      <w:proofErr w:type="spellStart"/>
+      <w:r>
+        <w:rPr>
+          <w:rFonts w:cs="Times New Roman"/>
+          <w:sz w:val="24"/>
+          <w:szCs w:val="24"/>
+        </w:rPr>
+        <w:t>num_layers</w:t>
+      </w:r>
+      <w:proofErr w:type="spellEnd"/>
+      <w:r>
+        <w:rPr>
+          <w:rFonts w:cs="Times New Roman"/>
+          <w:sz w:val="24"/>
+          <w:szCs w:val="24"/>
+        </w:rPr>
+        <w:t>', 3);</w:t>
+      </w:r>
+    </w:p>
+    <w:p>
+      <w:pPr>
+        <w:spacing w:after="0"/>
+        <w:rPr>
+          <w:rFonts w:cs="Times New Roman"/>
+          <w:sz w:val="24"/>
+          <w:szCs w:val="24"/>
+        </w:rPr>
+      </w:pPr>
+      <w:r>
+        <w:rPr>
+          <w:rFonts w:cs="Times New Roman"/>
+          <w:sz w:val="24"/>
+          <w:szCs w:val="24"/>
+        </w:rPr>
+        <w:t xml:space="preserve">&gt;&gt; </w:t>
+      </w:r>
+      <w:proofErr w:type="spellStart"/>
+      <w:r>
+        <w:rPr>
+          <w:rFonts w:cs="Times New Roman"/>
+          <w:sz w:val="24"/>
+          <w:szCs w:val="24"/>
+        </w:rPr>
+        <w:t>group_</w:t>
+      </w:r>
+      <w:proofErr w:type="gramStart"/>
+      <w:r>
+        <w:rPr>
+          <w:rFonts w:cs="Times New Roman"/>
+          <w:sz w:val="24"/>
+          <w:szCs w:val="24"/>
+        </w:rPr>
+        <w:t>plot</w:t>
+      </w:r>
+      <w:proofErr w:type="spellEnd"/>
+      <w:r>
+        <w:rPr>
+          <w:rFonts w:cs="Times New Roman"/>
+          <w:sz w:val="24"/>
+          <w:szCs w:val="24"/>
+        </w:rPr>
+        <w:t>(</w:t>
+      </w:r>
+      <w:proofErr w:type="gramEnd"/>
+      <w:r>
+        <w:rPr>
+          <w:rFonts w:cs="Times New Roman"/>
+          <w:sz w:val="24"/>
+          <w:szCs w:val="24"/>
+        </w:rPr>
+        <w:t>dish2</w:t>
+      </w:r>
+      <w:r>
+        <w:rPr>
+          <w:rFonts w:cs="Times New Roman"/>
+          <w:sz w:val="24"/>
+          <w:szCs w:val="24"/>
+        </w:rPr>
+        <w:t>,'method',3, '</w:t>
+      </w:r>
+      <w:proofErr w:type="spellStart"/>
+      <w:r>
+        <w:rPr>
+          <w:rFonts w:cs="Times New Roman"/>
+          <w:sz w:val="24"/>
+          <w:szCs w:val="24"/>
+        </w:rPr>
+        <w:t>save_excel_file</w:t>
+      </w:r>
+      <w:proofErr w:type="spellEnd"/>
+      <w:r>
+        <w:rPr>
+          <w:rFonts w:cs="Times New Roman"/>
+          <w:sz w:val="24"/>
+          <w:szCs w:val="24"/>
+        </w:rPr>
+        <w:t>', 1, ...</w:t>
+      </w:r>
+    </w:p>
+    <w:p>
+      <w:pPr>
+        <w:spacing w:after="0"/>
+        <w:rPr>
+          <w:rFonts w:cs="Times New Roman"/>
+          <w:sz w:val="24"/>
+          <w:szCs w:val="24"/>
+        </w:rPr>
+      </w:pPr>
+      <w:r>
+        <w:rPr>
+          <w:rFonts w:cs="Times New Roman"/>
+          <w:sz w:val="24"/>
+          <w:szCs w:val="24"/>
+        </w:rPr>
+        <w:t xml:space="preserve"> '</w:t>
+      </w:r>
+      <w:proofErr w:type="spellStart"/>
+      <w:r>
+        <w:rPr>
+          <w:rFonts w:cs="Times New Roman"/>
+          <w:sz w:val="24"/>
+          <w:szCs w:val="24"/>
+        </w:rPr>
+        <w:t>sheet_name</w:t>
+      </w:r>
+      <w:proofErr w:type="spellEnd"/>
+      <w:r>
+        <w:rPr>
+          <w:rFonts w:cs="Times New Roman"/>
+          <w:sz w:val="24"/>
+          <w:szCs w:val="24"/>
+        </w:rPr>
+        <w:t>', 'dish2</w:t>
+      </w:r>
+      <w:r>
+        <w:rPr>
+          <w:rFonts w:cs="Times New Roman"/>
+          <w:sz w:val="24"/>
+          <w:szCs w:val="24"/>
+        </w:rPr>
+        <w:t>', '</w:t>
+      </w:r>
+      <w:proofErr w:type="spellStart"/>
+      <w:r>
+        <w:rPr>
+          <w:rFonts w:cs="Times New Roman"/>
+          <w:sz w:val="24"/>
+          <w:szCs w:val="24"/>
+        </w:rPr>
+        <w:t>y_limit</w:t>
+      </w:r>
+      <w:proofErr w:type="spellEnd"/>
+      <w:r>
+        <w:rPr>
+          <w:rFonts w:cs="Times New Roman"/>
+          <w:sz w:val="24"/>
+          <w:szCs w:val="24"/>
+        </w:rPr>
+        <w:t>', [0.5 2.5]);</w:t>
+      </w:r>
+    </w:p>
+    <w:p>
+      <w:pPr>
+        <w:spacing w:after="0"/>
+        <w:rPr>
+          <w:rFonts w:cs="Times New Roman"/>
+          <w:sz w:val="24"/>
+          <w:szCs w:val="24"/>
+        </w:rPr>
+      </w:pPr>
+    </w:p>
+    <w:p>
+      <w:pPr>
+        <w:rPr>
+          <w:rFonts w:ascii="Times New Roman" w:hAnsi="Times New Roman" w:cs="Times New Roman"/>
+          <w:sz w:val="24"/>
+          <w:szCs w:val="24"/>
+        </w:rPr>
+      </w:pPr>
+      <w:r>
+        <w:rPr>
+          <w:rFonts w:ascii="Times New Roman" w:hAnsi="Times New Roman" w:cs="Times New Roman"/>
+          <w:sz w:val="24"/>
+          <w:szCs w:val="24"/>
+        </w:rPr>
+        <w:t>Open the result.xls file in the data folder to confirm that there are two sheets “</w:t>
+      </w:r>
+      <w:r>
+        <w:rPr>
+          <w:rFonts w:ascii="Times New Roman" w:hAnsi="Times New Roman" w:cs="Times New Roman"/>
+          <w:sz w:val="24"/>
+          <w:szCs w:val="24"/>
+        </w:rPr>
+        <w:t>dish1</w:t>
+      </w:r>
+      <w:r>
+        <w:rPr>
+          <w:rFonts w:ascii="Times New Roman" w:hAnsi="Times New Roman" w:cs="Times New Roman"/>
+          <w:sz w:val="24"/>
+          <w:szCs w:val="24"/>
+        </w:rPr>
+        <w:t xml:space="preserve">” and “dish2”. Remove all other sheets from the </w:t>
+      </w:r>
+      <w:proofErr w:type="spellStart"/>
+      <w:r>
+        <w:rPr>
+          <w:rFonts w:ascii="Times New Roman" w:hAnsi="Times New Roman" w:cs="Times New Roman"/>
+          <w:sz w:val="24"/>
+          <w:szCs w:val="24"/>
+        </w:rPr>
+        <w:t>exel</w:t>
+      </w:r>
+      <w:proofErr w:type="spellEnd"/>
+      <w:r>
+        <w:rPr>
+          <w:rFonts w:ascii="Times New Roman" w:hAnsi="Times New Roman" w:cs="Times New Roman"/>
+          <w:sz w:val="24"/>
+          <w:szCs w:val="24"/>
+        </w:rPr>
+        <w:t xml:space="preserve"> file, save and exit. </w:t>
+      </w:r>
+    </w:p>
+    <w:p>
+      <w:pPr>
+        <w:rPr>
+          <w:rFonts w:ascii="Times New Roman" w:hAnsi="Times New Roman" w:cs="Times New Roman"/>
+          <w:sz w:val="24"/>
+          <w:szCs w:val="24"/>
+        </w:rPr>
+      </w:pPr>
+      <w:r>
+        <w:rPr>
+          <w:rFonts w:ascii="Times New Roman" w:hAnsi="Times New Roman" w:cs="Times New Roman"/>
+          <w:sz w:val="24"/>
+          <w:szCs w:val="24"/>
+        </w:rPr>
+        <w:t xml:space="preserve">In </w:t>
+      </w:r>
+      <w:r>
+        <w:rPr>
+          <w:rFonts w:ascii="Times New Roman" w:hAnsi="Times New Roman" w:cs="Times New Roman"/>
+          <w:sz w:val="24"/>
+          <w:szCs w:val="24"/>
+        </w:rPr>
+        <w:t>MATLAB</w:t>
+      </w:r>
+      <w:r>
+        <w:rPr>
+          <w:rFonts w:ascii="Times New Roman" w:hAnsi="Times New Roman" w:cs="Times New Roman"/>
+          <w:sz w:val="24"/>
+          <w:szCs w:val="24"/>
+        </w:rPr>
+        <w:t xml:space="preserve"> command window, </w:t>
+      </w:r>
+    </w:p>
+    <w:p>
+      <w:pPr>
+        <w:rPr>
+          <w:rFonts w:ascii="Times New Roman" w:hAnsi="Times New Roman" w:cs="Times New Roman"/>
+          <w:sz w:val="24"/>
+          <w:szCs w:val="24"/>
+        </w:rPr>
+      </w:pPr>
+      <w:r>
+        <w:rPr>
+          <w:rFonts w:ascii="Times New Roman" w:hAnsi="Times New Roman" w:cs="Times New Roman"/>
+          <w:sz w:val="24"/>
+          <w:szCs w:val="24"/>
+          <w:highlight w:val="yellow"/>
+        </w:rPr>
+        <w:t>&gt;&gt;</w:t>
+      </w:r>
+      <w:r>
+        <w:rPr>
+          <w:rFonts w:ascii="Times New Roman" w:hAnsi="Times New Roman" w:cs="Times New Roman"/>
+          <w:sz w:val="24"/>
+          <w:szCs w:val="24"/>
+          <w:highlight w:val="yellow"/>
+        </w:rPr>
+        <w:t xml:space="preserve"> </w:t>
+      </w:r>
+      <w:proofErr w:type="spellStart"/>
+      <w:r>
+        <w:rPr>
+          <w:rFonts w:ascii="Times New Roman" w:hAnsi="Times New Roman" w:cs="Times New Roman"/>
+          <w:sz w:val="24"/>
+          <w:szCs w:val="24"/>
+          <w:highlight w:val="yellow"/>
+        </w:rPr>
+        <w:t>group_</w:t>
+      </w:r>
+      <w:proofErr w:type="gramStart"/>
+      <w:r>
+        <w:rPr>
+          <w:rFonts w:ascii="Times New Roman" w:hAnsi="Times New Roman" w:cs="Times New Roman"/>
+          <w:sz w:val="24"/>
+          <w:szCs w:val="24"/>
+          <w:highlight w:val="yellow"/>
+        </w:rPr>
+        <w:t>compare</w:t>
+      </w:r>
+      <w:proofErr w:type="spellEnd"/>
+      <w:r>
+        <w:rPr>
+          <w:rFonts w:ascii="Times New Roman" w:hAnsi="Times New Roman" w:cs="Times New Roman"/>
+          <w:sz w:val="24"/>
+          <w:szCs w:val="24"/>
+          <w:highlight w:val="yellow"/>
+        </w:rPr>
+        <w:t>(</w:t>
+      </w:r>
+      <w:proofErr w:type="gramEnd"/>
+      <w:r>
+        <w:rPr>
+          <w:rFonts w:ascii="Times New Roman" w:hAnsi="Times New Roman" w:cs="Times New Roman"/>
+          <w:sz w:val="24"/>
+          <w:szCs w:val="24"/>
+          <w:highlight w:val="yellow"/>
+        </w:rPr>
         <w:t>group</w:t>
       </w:r>
-      <w:proofErr w:type="gramEnd"/>
-      <w:r>
-        <w:rPr>
-          <w:rFonts w:cs="Times New Roman"/>
-          <w:sz w:val="24"/>
-          <w:szCs w:val="24"/>
-        </w:rPr>
-        <w:t xml:space="preserve"> = g2p_init_data(</w:t>
-      </w:r>
-      <w:proofErr w:type="spellStart"/>
-      <w:r>
-        <w:rPr>
-          <w:rFonts w:cs="Times New Roman"/>
-          <w:sz w:val="24"/>
-          <w:szCs w:val="24"/>
-        </w:rPr>
-        <w:t>fluocell_data</w:t>
-      </w:r>
-      <w:proofErr w:type="spellEnd"/>
-      <w:r>
-        <w:rPr>
-          <w:rFonts w:cs="Times New Roman"/>
-          <w:sz w:val="24"/>
-          <w:szCs w:val="24"/>
-        </w:rPr>
-        <w:t>, '</w:t>
-      </w:r>
-      <w:proofErr w:type="spellStart"/>
-      <w:r>
-        <w:rPr>
-          <w:rFonts w:cs="Times New Roman"/>
-          <w:sz w:val="24"/>
-          <w:szCs w:val="24"/>
-        </w:rPr>
-        <w:t>group_data</w:t>
-      </w:r>
-      <w:proofErr w:type="spellEnd"/>
-      <w:r>
-        <w:rPr>
-          <w:rFonts w:cs="Times New Roman"/>
-          <w:sz w:val="24"/>
-          <w:szCs w:val="24"/>
-        </w:rPr>
-        <w:t>', []); % load from saved file</w:t>
-      </w:r>
-    </w:p>
-    <w:p>
-      <w:pPr>
-        <w:spacing w:after="0"/>
-        <w:rPr>
-          <w:rFonts w:cs="Times New Roman"/>
-          <w:sz w:val="24"/>
-          <w:szCs w:val="24"/>
-        </w:rPr>
-      </w:pPr>
-      <w:r>
-        <w:rPr>
-          <w:rFonts w:cs="Times New Roman"/>
-          <w:sz w:val="24"/>
-          <w:szCs w:val="24"/>
-        </w:rPr>
-        <w:t>&gt;&gt; g2p_</w:t>
-      </w:r>
-      <w:proofErr w:type="gramStart"/>
-      <w:r>
-        <w:rPr>
-          <w:rFonts w:cs="Times New Roman"/>
-          <w:sz w:val="24"/>
-          <w:szCs w:val="24"/>
-        </w:rPr>
-        <w:t>quantify(</w:t>
-      </w:r>
-      <w:proofErr w:type="gramEnd"/>
-      <w:r>
-        <w:rPr>
-          <w:rFonts w:cs="Times New Roman"/>
-          <w:sz w:val="24"/>
-          <w:szCs w:val="24"/>
-        </w:rPr>
-        <w:t>group, '</w:t>
-      </w:r>
-      <w:proofErr w:type="spellStart"/>
-      <w:r>
-        <w:rPr>
-          <w:rFonts w:cs="Times New Roman"/>
-          <w:sz w:val="24"/>
-          <w:szCs w:val="24"/>
-        </w:rPr>
-        <w:t>num_layers</w:t>
-      </w:r>
-      <w:proofErr w:type="spellEnd"/>
-      <w:r>
-        <w:rPr>
-          <w:rFonts w:cs="Times New Roman"/>
-          <w:sz w:val="24"/>
-          <w:szCs w:val="24"/>
-        </w:rPr>
-        <w:t>', 3);</w:t>
-      </w:r>
-    </w:p>
-    <w:p>
-      <w:pPr>
-        <w:spacing w:after="0"/>
-        <w:rPr>
-          <w:rFonts w:cs="Times New Roman"/>
-          <w:sz w:val="24"/>
-          <w:szCs w:val="24"/>
-        </w:rPr>
-      </w:pPr>
-      <w:r>
-        <w:rPr>
-          <w:rFonts w:cs="Times New Roman"/>
-          <w:sz w:val="24"/>
-          <w:szCs w:val="24"/>
-        </w:rPr>
-        <w:t xml:space="preserve">&gt;&gt; </w:t>
-      </w:r>
-      <w:proofErr w:type="spellStart"/>
-      <w:r>
-        <w:rPr>
-          <w:rFonts w:cs="Times New Roman"/>
-          <w:sz w:val="24"/>
-          <w:szCs w:val="24"/>
-        </w:rPr>
-        <w:t>group_</w:t>
-      </w:r>
-      <w:proofErr w:type="gramStart"/>
-      <w:r>
-        <w:rPr>
-          <w:rFonts w:cs="Times New Roman"/>
-          <w:sz w:val="24"/>
-          <w:szCs w:val="24"/>
-        </w:rPr>
-        <w:t>plot</w:t>
-      </w:r>
-      <w:proofErr w:type="spellEnd"/>
-      <w:r>
-        <w:rPr>
-          <w:rFonts w:cs="Times New Roman"/>
-          <w:sz w:val="24"/>
-          <w:szCs w:val="24"/>
-        </w:rPr>
-        <w:t>(</w:t>
-      </w:r>
-      <w:proofErr w:type="gramEnd"/>
-      <w:r>
-        <w:rPr>
-          <w:rFonts w:cs="Times New Roman"/>
-          <w:sz w:val="24"/>
-          <w:szCs w:val="24"/>
-        </w:rPr>
-        <w:t>group,'method',3, '</w:t>
-      </w:r>
-      <w:proofErr w:type="spellStart"/>
-      <w:r>
-        <w:rPr>
-          <w:rFonts w:cs="Times New Roman"/>
-          <w:sz w:val="24"/>
-          <w:szCs w:val="24"/>
-        </w:rPr>
-        <w:t>save_excel_file</w:t>
-      </w:r>
-      <w:proofErr w:type="spellEnd"/>
-      <w:r>
-        <w:rPr>
-          <w:rFonts w:cs="Times New Roman"/>
-          <w:sz w:val="24"/>
-          <w:szCs w:val="24"/>
-        </w:rPr>
-        <w:t>', 1, ...</w:t>
-      </w:r>
-    </w:p>
-    <w:p>
-      <w:pPr>
-        <w:spacing w:after="0"/>
-        <w:rPr>
-          <w:rFonts w:cs="Times New Roman"/>
-          <w:sz w:val="24"/>
-          <w:szCs w:val="24"/>
-        </w:rPr>
-      </w:pPr>
-      <w:r>
-        <w:rPr>
-          <w:rFonts w:cs="Times New Roman"/>
-          <w:sz w:val="24"/>
-          <w:szCs w:val="24"/>
-        </w:rPr>
-        <w:t xml:space="preserve"> '</w:t>
-      </w:r>
-      <w:proofErr w:type="spellStart"/>
-      <w:r>
-        <w:rPr>
-          <w:rFonts w:cs="Times New Roman"/>
-          <w:sz w:val="24"/>
-          <w:szCs w:val="24"/>
-        </w:rPr>
-        <w:t>sheet_name</w:t>
-      </w:r>
-      <w:proofErr w:type="spellEnd"/>
-      <w:r>
-        <w:rPr>
-          <w:rFonts w:cs="Times New Roman"/>
-          <w:sz w:val="24"/>
-          <w:szCs w:val="24"/>
-        </w:rPr>
-        <w:t>', 'dish2</w:t>
-      </w:r>
-      <w:r>
-        <w:rPr>
-          <w:rFonts w:cs="Times New Roman"/>
-          <w:sz w:val="24"/>
-          <w:szCs w:val="24"/>
-        </w:rPr>
-        <w:t>', '</w:t>
-      </w:r>
-      <w:proofErr w:type="spellStart"/>
-      <w:r>
-        <w:rPr>
-          <w:rFonts w:cs="Times New Roman"/>
-          <w:sz w:val="24"/>
-          <w:szCs w:val="24"/>
-        </w:rPr>
-        <w:t>y_limit</w:t>
-      </w:r>
-      <w:proofErr w:type="spellEnd"/>
-      <w:r>
-        <w:rPr>
-          <w:rFonts w:cs="Times New Roman"/>
-          <w:sz w:val="24"/>
-          <w:szCs w:val="24"/>
-        </w:rPr>
-        <w:t>', [0.5 2.5]);</w:t>
-      </w:r>
-    </w:p>
-    <w:p>
-      <w:pPr>
-        <w:spacing w:after="0"/>
-        <w:rPr>
-          <w:rFonts w:cs="Times New Roman"/>
-          <w:sz w:val="24"/>
-          <w:szCs w:val="24"/>
-        </w:rPr>
-      </w:pPr>
-    </w:p>
-    <w:p>
-      <w:pPr>
-        <w:rPr>
-          <w:rFonts w:ascii="Times New Roman" w:hAnsi="Times New Roman" w:cs="Times New Roman"/>
-          <w:sz w:val="24"/>
-          <w:szCs w:val="24"/>
-        </w:rPr>
-      </w:pPr>
-      <w:r>
-        <w:rPr>
-          <w:rFonts w:ascii="Times New Roman" w:hAnsi="Times New Roman" w:cs="Times New Roman"/>
-          <w:sz w:val="24"/>
-          <w:szCs w:val="24"/>
-        </w:rPr>
-        <w:t>Open the result.xls file in the data folder to confirm that there are two sheets “</w:t>
-      </w:r>
-      <w:proofErr w:type="spellStart"/>
-      <w:r>
-        <w:rPr>
-          <w:rFonts w:ascii="Times New Roman" w:hAnsi="Times New Roman" w:cs="Times New Roman"/>
-          <w:sz w:val="24"/>
-          <w:szCs w:val="24"/>
-        </w:rPr>
-        <w:t>quanty</w:t>
-      </w:r>
-      <w:proofErr w:type="spellEnd"/>
-      <w:r>
-        <w:rPr>
-          <w:rFonts w:ascii="Times New Roman" w:hAnsi="Times New Roman" w:cs="Times New Roman"/>
-          <w:sz w:val="24"/>
-          <w:szCs w:val="24"/>
-        </w:rPr>
-        <w:t xml:space="preserve">” and “dish2”. Remove all other sheets from the </w:t>
-      </w:r>
-      <w:proofErr w:type="spellStart"/>
-      <w:r>
-        <w:rPr>
-          <w:rFonts w:ascii="Times New Roman" w:hAnsi="Times New Roman" w:cs="Times New Roman"/>
-          <w:sz w:val="24"/>
-          <w:szCs w:val="24"/>
-        </w:rPr>
-        <w:t>exel</w:t>
-      </w:r>
-      <w:proofErr w:type="spellEnd"/>
-      <w:r>
-        <w:rPr>
-          <w:rFonts w:ascii="Times New Roman" w:hAnsi="Times New Roman" w:cs="Times New Roman"/>
-          <w:sz w:val="24"/>
-          <w:szCs w:val="24"/>
-        </w:rPr>
-        <w:t xml:space="preserve"> file, save and exit. </w:t>
-      </w:r>
-    </w:p>
-    <w:p>
-      <w:pPr>
-        <w:rPr>
-          <w:rFonts w:ascii="Times New Roman" w:hAnsi="Times New Roman" w:cs="Times New Roman"/>
-          <w:sz w:val="24"/>
-          <w:szCs w:val="24"/>
-        </w:rPr>
-      </w:pPr>
-      <w:r>
-        <w:rPr>
-          <w:rFonts w:ascii="Times New Roman" w:hAnsi="Times New Roman" w:cs="Times New Roman"/>
-          <w:sz w:val="24"/>
-          <w:szCs w:val="24"/>
-        </w:rPr>
-        <w:t xml:space="preserve">In </w:t>
-      </w:r>
-      <w:r>
-        <w:rPr>
-          <w:rFonts w:ascii="Times New Roman" w:hAnsi="Times New Roman" w:cs="Times New Roman"/>
-          <w:sz w:val="24"/>
-          <w:szCs w:val="24"/>
-        </w:rPr>
-        <w:t>MATLAB</w:t>
-      </w:r>
-      <w:r>
-        <w:rPr>
-          <w:rFonts w:ascii="Times New Roman" w:hAnsi="Times New Roman" w:cs="Times New Roman"/>
-          <w:sz w:val="24"/>
-          <w:szCs w:val="24"/>
-        </w:rPr>
-        <w:t xml:space="preserve"> command window, </w:t>
-      </w:r>
-    </w:p>
-    <w:p>
-      <w:pPr>
-        <w:rPr>
-          <w:rFonts w:ascii="Times New Roman" w:hAnsi="Times New Roman" w:cs="Times New Roman"/>
-          <w:sz w:val="24"/>
-          <w:szCs w:val="24"/>
-        </w:rPr>
-      </w:pPr>
-      <w:r>
-        <w:rPr>
-          <w:rFonts w:ascii="Times New Roman" w:hAnsi="Times New Roman" w:cs="Times New Roman"/>
-          <w:sz w:val="24"/>
-          <w:szCs w:val="24"/>
-          <w:highlight w:val="yellow"/>
-        </w:rPr>
-        <w:t>&gt;&gt;</w:t>
-      </w:r>
-      <w:r>
-        <w:rPr>
-          <w:rFonts w:ascii="Times New Roman" w:hAnsi="Times New Roman" w:cs="Times New Roman"/>
-          <w:sz w:val="24"/>
-          <w:szCs w:val="24"/>
-          <w:highlight w:val="yellow"/>
-        </w:rPr>
-        <w:t xml:space="preserve"> </w:t>
-      </w:r>
-      <w:proofErr w:type="spellStart"/>
-      <w:r>
-        <w:rPr>
-          <w:rFonts w:ascii="Times New Roman" w:hAnsi="Times New Roman" w:cs="Times New Roman"/>
-          <w:sz w:val="24"/>
-          <w:szCs w:val="24"/>
-          <w:highlight w:val="yellow"/>
-        </w:rPr>
-        <w:t>group_</w:t>
-      </w:r>
-      <w:proofErr w:type="gramStart"/>
-      <w:r>
-        <w:rPr>
-          <w:rFonts w:ascii="Times New Roman" w:hAnsi="Times New Roman" w:cs="Times New Roman"/>
-          <w:sz w:val="24"/>
-          <w:szCs w:val="24"/>
-          <w:highlight w:val="yellow"/>
-        </w:rPr>
-        <w:t>compare</w:t>
-      </w:r>
-      <w:proofErr w:type="spellEnd"/>
-      <w:r>
-        <w:rPr>
-          <w:rFonts w:ascii="Times New Roman" w:hAnsi="Times New Roman" w:cs="Times New Roman"/>
-          <w:sz w:val="24"/>
-          <w:szCs w:val="24"/>
-          <w:highlight w:val="yellow"/>
-        </w:rPr>
-        <w:t>(</w:t>
-      </w:r>
-      <w:proofErr w:type="gramEnd"/>
-      <w:r>
-        <w:rPr>
-          <w:rFonts w:ascii="Times New Roman" w:hAnsi="Times New Roman" w:cs="Times New Roman"/>
-          <w:sz w:val="24"/>
-          <w:szCs w:val="24"/>
-          <w:highlight w:val="yellow"/>
-        </w:rPr>
-        <w:t>group</w:t>
-      </w:r>
       <w:r>
         <w:rPr>
           <w:rFonts w:ascii="Times New Roman" w:hAnsi="Times New Roman" w:cs="Times New Roman"/>
@@ -4394,9 +3817,11 @@
       <w:r>
         <w:rPr>
           <w:rFonts w:ascii="Times New Roman" w:hAnsi="Times New Roman" w:cs="Times New Roman"/>
-          <w:sz w:val="24"/>
-          <w:szCs w:val="24"/>
-        </w:rPr>
+          <w:noProof/>
+          <w:sz w:val="24"/>
+          <w:szCs w:val="24"/>
+        </w:rPr>
+        <w:lastRenderedPageBreak/>
         <w:drawing>
           <wp:inline distT="0" distB="0" distL="0" distR="0" wp14:anchorId="1927AF07" wp14:editId="22724BFA">
             <wp:extent cx="2752344" cy="2066544"/>
@@ -4413,7 +3838,7 @@
                     <pic:cNvPicPr/>
                   </pic:nvPicPr>
                   <pic:blipFill>
-                    <a:blip r:embed="rId13">
+                    <a:blip r:embed="rId14">
                       <a:extLst>
                         <a:ext uri="{28A0092B-C50C-407E-A947-70E740481C1C}">
                           <a14:useLocalDpi xmlns:a14="http://schemas.microsoft.com/office/drawing/2010/main" val="0"/>
@@ -4555,10 +3980,10 @@
             <w:r>
               <w:rPr>
                 <w:rFonts w:ascii="Times New Roman" w:hAnsi="Times New Roman" w:cs="Times New Roman"/>
+                <w:noProof/>
                 <w:sz w:val="24"/>
                 <w:szCs w:val="24"/>
               </w:rPr>
-              <w:lastRenderedPageBreak/>
               <w:drawing>
                 <wp:anchor distT="0" distB="0" distL="114300" distR="114300" simplePos="0" relativeHeight="251685888" behindDoc="0" locked="0" layoutInCell="1" allowOverlap="1" wp14:anchorId="56503B4B" wp14:editId="6553EA03">
                   <wp:simplePos x="0" y="0"/>
@@ -4591,7 +4016,7 @@
                           <pic:cNvPicPr/>
                         </pic:nvPicPr>
                         <pic:blipFill>
-                          <a:blip r:embed="rId14"/>
+                          <a:blip r:embed="rId15"/>
                           <a:stretch>
                             <a:fillRect/>
                           </a:stretch>
@@ -4634,6 +4059,7 @@
             <w:r>
               <w:rPr>
                 <w:rFonts w:ascii="Times New Roman" w:hAnsi="Times New Roman" w:cs="Times New Roman"/>
+                <w:noProof/>
                 <w:sz w:val="24"/>
                 <w:szCs w:val="24"/>
               </w:rPr>
@@ -4669,7 +4095,7 @@
                           <pic:cNvPicPr/>
                         </pic:nvPicPr>
                         <pic:blipFill>
-                          <a:blip r:embed="rId15"/>
+                          <a:blip r:embed="rId16"/>
                           <a:stretch>
                             <a:fillRect/>
                           </a:stretch>
@@ -4785,7 +4211,7 @@
       <w:pPr>
         <w:spacing w:after="0"/>
         <w:rPr>
-          <w:del w:id="0" w:author="public" w:date="2014-10-30T11:06:00Z"/>
+          <w:del w:id="1" w:author="public" w:date="2014-10-30T11:06:00Z"/>
           <w:rFonts w:ascii="Times New Roman" w:hAnsi="Times New Roman" w:cs="Times New Roman"/>
           <w:sz w:val="24"/>
           <w:szCs w:val="24"/>
@@ -4879,19 +4305,7 @@
           <w:szCs w:val="24"/>
           <w:u w:val="single"/>
         </w:rPr>
-        <w:t>, special handlin</w:t>
-      </w:r>
-      <w:bookmarkStart w:id="1" w:name="_GoBack"/>
-      <w:bookmarkEnd w:id="1"/>
-      <w:r>
-        <w:rPr>
-          <w:rFonts w:ascii="Times New Roman" w:hAnsi="Times New Roman" w:cs="Times New Roman"/>
-          <w:b/>
-          <w:sz w:val="24"/>
-          <w:szCs w:val="24"/>
-          <w:u w:val="single"/>
-        </w:rPr>
-        <w:t xml:space="preserve">g </w:t>
+        <w:t xml:space="preserve">, special handling </w:t>
       </w:r>
     </w:p>
     <w:p>
@@ -5264,6 +4678,7 @@
           <w:sz w:val="24"/>
           <w:szCs w:val="24"/>
         </w:rPr>
+        <w:lastRenderedPageBreak/>
         <w:t xml:space="preserve">&gt;&gt; </w:t>
       </w:r>
       <w:r>
@@ -5346,6 +4761,706 @@
         </w:rPr>
         <w:t>’, ‘p3’ (detecting the specific position we are interested in ));</w:t>
       </w:r>
+    </w:p>
+    <w:p>
+      <w:pPr>
+        <w:rPr>
+          <w:rFonts w:ascii="Times New Roman" w:hAnsi="Times New Roman" w:cs="Times New Roman"/>
+          <w:b/>
+          <w:sz w:val="24"/>
+          <w:szCs w:val="24"/>
+          <w:u w:val="single"/>
+        </w:rPr>
+      </w:pPr>
+      <w:r>
+        <w:rPr>
+          <w:rFonts w:ascii="Times New Roman" w:hAnsi="Times New Roman" w:cs="Times New Roman"/>
+          <w:b/>
+          <w:sz w:val="24"/>
+          <w:szCs w:val="24"/>
+          <w:u w:val="single"/>
+        </w:rPr>
+        <w:t xml:space="preserve">Part </w:t>
+      </w:r>
+      <w:r>
+        <w:rPr>
+          <w:rFonts w:ascii="Times New Roman" w:hAnsi="Times New Roman" w:cs="Times New Roman"/>
+          <w:b/>
+          <w:sz w:val="24"/>
+          <w:szCs w:val="24"/>
+          <w:u w:val="single"/>
+        </w:rPr>
+        <w:t>5</w:t>
+      </w:r>
+      <w:r>
+        <w:rPr>
+          <w:rFonts w:ascii="Times New Roman" w:hAnsi="Times New Roman" w:cs="Times New Roman"/>
+          <w:b/>
+          <w:sz w:val="24"/>
+          <w:szCs w:val="24"/>
+          <w:u w:val="single"/>
+        </w:rPr>
+        <w:t>, Sort files:</w:t>
+      </w:r>
+    </w:p>
+    <w:p>
+      <w:pPr>
+        <w:rPr>
+          <w:rFonts w:ascii="Times New Roman" w:hAnsi="Times New Roman" w:cs="Times New Roman"/>
+          <w:sz w:val="24"/>
+          <w:szCs w:val="24"/>
+        </w:rPr>
+      </w:pPr>
+      <w:r>
+        <w:rPr>
+          <w:rFonts w:ascii="Times New Roman" w:hAnsi="Times New Roman" w:cs="Times New Roman"/>
+          <w:sz w:val="24"/>
+          <w:szCs w:val="24"/>
+        </w:rPr>
+        <w:t xml:space="preserve">Before processing </w:t>
+      </w:r>
+      <w:r>
+        <w:rPr>
+          <w:rFonts w:ascii="Times New Roman" w:hAnsi="Times New Roman" w:cs="Times New Roman"/>
+          <w:sz w:val="24"/>
+          <w:szCs w:val="24"/>
+        </w:rPr>
+        <w:t>new imaging data</w:t>
+      </w:r>
+      <w:r>
+        <w:rPr>
+          <w:rFonts w:ascii="Times New Roman" w:hAnsi="Times New Roman" w:cs="Times New Roman"/>
+          <w:sz w:val="24"/>
+          <w:szCs w:val="24"/>
+        </w:rPr>
+        <w:t xml:space="preserve">, you need to sort the image files for each position into separated folders and so that </w:t>
+      </w:r>
+      <w:proofErr w:type="spellStart"/>
+      <w:r>
+        <w:rPr>
+          <w:rFonts w:ascii="Times New Roman" w:hAnsi="Times New Roman" w:cs="Times New Roman"/>
+          <w:sz w:val="24"/>
+          <w:szCs w:val="24"/>
+        </w:rPr>
+        <w:t>Fluocell</w:t>
+      </w:r>
+      <w:proofErr w:type="spellEnd"/>
+      <w:r>
+        <w:rPr>
+          <w:rFonts w:ascii="Times New Roman" w:hAnsi="Times New Roman" w:cs="Times New Roman"/>
+          <w:sz w:val="24"/>
+          <w:szCs w:val="24"/>
+        </w:rPr>
+        <w:t xml:space="preserve"> and </w:t>
+      </w:r>
+      <w:r>
+        <w:rPr>
+          <w:rFonts w:ascii="Times New Roman" w:hAnsi="Times New Roman" w:cs="Times New Roman"/>
+          <w:sz w:val="24"/>
+          <w:szCs w:val="24"/>
+        </w:rPr>
+        <w:t>MATLAB</w:t>
+      </w:r>
+      <w:r>
+        <w:rPr>
+          <w:rFonts w:ascii="Times New Roman" w:hAnsi="Times New Roman" w:cs="Times New Roman"/>
+          <w:sz w:val="24"/>
+          <w:szCs w:val="24"/>
+        </w:rPr>
+        <w:t xml:space="preserve"> can recognize and process</w:t>
+      </w:r>
+      <w:r>
+        <w:rPr>
+          <w:rFonts w:ascii="Times New Roman" w:hAnsi="Times New Roman" w:cs="Times New Roman"/>
+          <w:sz w:val="24"/>
+          <w:szCs w:val="24"/>
+        </w:rPr>
+        <w:t xml:space="preserve"> the images</w:t>
+      </w:r>
+      <w:r>
+        <w:rPr>
+          <w:rFonts w:ascii="Times New Roman" w:hAnsi="Times New Roman" w:cs="Times New Roman"/>
+          <w:sz w:val="24"/>
+          <w:szCs w:val="24"/>
+        </w:rPr>
+        <w:t>:</w:t>
+      </w:r>
+    </w:p>
+    <w:p>
+      <w:pPr>
+        <w:pStyle w:val="ListParagraph"/>
+        <w:numPr>
+          <w:ilvl w:val="0"/>
+          <w:numId w:val="1"/>
+        </w:numPr>
+        <w:ind w:left="360"/>
+        <w:rPr>
+          <w:rFonts w:ascii="Times New Roman" w:hAnsi="Times New Roman" w:cs="Times New Roman"/>
+          <w:sz w:val="24"/>
+          <w:szCs w:val="24"/>
+        </w:rPr>
+      </w:pPr>
+      <w:r>
+        <w:rPr>
+          <w:rFonts w:ascii="Times New Roman" w:hAnsi="Times New Roman" w:cs="Times New Roman"/>
+          <w:sz w:val="24"/>
+          <w:szCs w:val="24"/>
+        </w:rPr>
+        <w:t xml:space="preserve">Path of the data folders:  </w:t>
+      </w:r>
+    </w:p>
+    <w:p>
+      <w:pPr>
+        <w:rPr>
+          <w:rFonts w:ascii="Times New Roman" w:hAnsi="Times New Roman" w:cs="Times New Roman"/>
+          <w:sz w:val="24"/>
+          <w:szCs w:val="24"/>
+        </w:rPr>
+      </w:pPr>
+      <w:r>
+        <w:rPr>
+          <w:rFonts w:ascii="Times New Roman" w:hAnsi="Times New Roman" w:cs="Times New Roman"/>
+          <w:sz w:val="24"/>
+          <w:szCs w:val="24"/>
+          <w:highlight w:val="yellow"/>
+        </w:rPr>
+        <w:t xml:space="preserve">&gt;&gt; p = </w:t>
+      </w:r>
+      <w:r>
+        <w:rPr>
+          <w:rFonts w:ascii="Times New Roman" w:hAnsi="Times New Roman" w:cs="Times New Roman"/>
+          <w:bCs/>
+          <w:sz w:val="24"/>
+          <w:szCs w:val="24"/>
+          <w:highlight w:val="yellow"/>
+        </w:rPr>
+        <w:t>'D:/</w:t>
+      </w:r>
+      <w:proofErr w:type="spellStart"/>
+      <w:r>
+        <w:rPr>
+          <w:rFonts w:ascii="Times New Roman" w:hAnsi="Times New Roman" w:cs="Times New Roman"/>
+          <w:bCs/>
+          <w:sz w:val="24"/>
+          <w:szCs w:val="24"/>
+          <w:highlight w:val="yellow"/>
+        </w:rPr>
+        <w:t>sof</w:t>
+      </w:r>
+      <w:proofErr w:type="spellEnd"/>
+      <w:r>
+        <w:rPr>
+          <w:rFonts w:ascii="Times New Roman" w:hAnsi="Times New Roman" w:cs="Times New Roman"/>
+          <w:bCs/>
+          <w:sz w:val="24"/>
+          <w:szCs w:val="24"/>
+          <w:highlight w:val="yellow"/>
+        </w:rPr>
+        <w:t>/data/</w:t>
+      </w:r>
+      <w:proofErr w:type="spellStart"/>
+      <w:r>
+        <w:rPr>
+          <w:rFonts w:ascii="Times New Roman" w:hAnsi="Times New Roman" w:cs="Times New Roman"/>
+          <w:bCs/>
+          <w:sz w:val="24"/>
+          <w:szCs w:val="24"/>
+          <w:highlight w:val="yellow"/>
+        </w:rPr>
+        <w:t>quanty_sample</w:t>
+      </w:r>
+      <w:proofErr w:type="spellEnd"/>
+      <w:r>
+        <w:rPr>
+          <w:rFonts w:ascii="Times New Roman" w:hAnsi="Times New Roman" w:cs="Times New Roman"/>
+          <w:bCs/>
+          <w:sz w:val="24"/>
+          <w:szCs w:val="24"/>
+          <w:highlight w:val="yellow"/>
+        </w:rPr>
+        <w:t>/</w:t>
+      </w:r>
+      <w:r>
+        <w:rPr>
+          <w:rFonts w:ascii="Times New Roman" w:hAnsi="Times New Roman" w:cs="Times New Roman"/>
+          <w:bCs/>
+          <w:sz w:val="24"/>
+          <w:szCs w:val="24"/>
+          <w:highlight w:val="yellow"/>
+        </w:rPr>
+        <w:t>'</w:t>
+      </w:r>
+      <w:r>
+        <w:rPr>
+          <w:rFonts w:ascii="Times New Roman" w:hAnsi="Times New Roman" w:cs="Times New Roman"/>
+          <w:bCs/>
+          <w:sz w:val="24"/>
+          <w:szCs w:val="24"/>
+        </w:rPr>
+        <w:t xml:space="preserve">; </w:t>
+      </w:r>
+      <w:r>
+        <w:rPr>
+          <w:rFonts w:ascii="Times New Roman" w:hAnsi="Times New Roman" w:cs="Times New Roman"/>
+          <w:bCs/>
+          <w:sz w:val="24"/>
+          <w:szCs w:val="24"/>
+        </w:rPr>
+        <w:t xml:space="preserve">% </w:t>
+      </w:r>
+      <w:proofErr w:type="gramStart"/>
+      <w:r>
+        <w:rPr>
+          <w:rFonts w:ascii="Times New Roman" w:hAnsi="Times New Roman" w:cs="Times New Roman"/>
+          <w:bCs/>
+          <w:sz w:val="24"/>
+          <w:szCs w:val="24"/>
+        </w:rPr>
+        <w:t>You</w:t>
+      </w:r>
+      <w:proofErr w:type="gramEnd"/>
+      <w:r>
+        <w:rPr>
+          <w:rFonts w:ascii="Times New Roman" w:hAnsi="Times New Roman" w:cs="Times New Roman"/>
+          <w:bCs/>
+          <w:sz w:val="24"/>
+          <w:szCs w:val="24"/>
+        </w:rPr>
+        <w:t xml:space="preserve"> can copy the path directly</w:t>
+      </w:r>
+      <w:r>
+        <w:rPr>
+          <w:rFonts w:ascii="Times New Roman" w:hAnsi="Times New Roman" w:cs="Times New Roman"/>
+          <w:bCs/>
+          <w:sz w:val="24"/>
+          <w:szCs w:val="24"/>
+        </w:rPr>
+        <w:t>.</w:t>
+      </w:r>
+      <w:r>
+        <w:rPr>
+          <w:rFonts w:ascii="Times New Roman" w:hAnsi="Times New Roman" w:cs="Times New Roman"/>
+          <w:bCs/>
+          <w:sz w:val="24"/>
+          <w:szCs w:val="24"/>
+        </w:rPr>
+        <w:t xml:space="preserve"> </w:t>
+      </w:r>
+      <w:r>
+        <w:rPr>
+          <w:rFonts w:ascii="Times New Roman" w:hAnsi="Times New Roman" w:cs="Times New Roman"/>
+          <w:bCs/>
+          <w:color w:val="FF0000"/>
+          <w:sz w:val="24"/>
+          <w:szCs w:val="24"/>
+        </w:rPr>
+        <w:t>R</w:t>
+      </w:r>
+      <w:r>
+        <w:rPr>
+          <w:rFonts w:ascii="Times New Roman" w:hAnsi="Times New Roman" w:cs="Times New Roman"/>
+          <w:bCs/>
+          <w:color w:val="FF0000"/>
+          <w:sz w:val="24"/>
+          <w:szCs w:val="24"/>
+        </w:rPr>
+        <w:t>emember to add a forward slash at the end of the path string</w:t>
+      </w:r>
+      <w:r>
+        <w:rPr>
+          <w:rFonts w:ascii="Times New Roman" w:hAnsi="Times New Roman" w:cs="Times New Roman"/>
+          <w:bCs/>
+          <w:sz w:val="24"/>
+          <w:szCs w:val="24"/>
+        </w:rPr>
+        <w:t xml:space="preserve">. </w:t>
+      </w:r>
+    </w:p>
+    <w:p>
+      <w:pPr>
+        <w:pStyle w:val="ListParagraph"/>
+        <w:numPr>
+          <w:ilvl w:val="0"/>
+          <w:numId w:val="1"/>
+        </w:numPr>
+        <w:ind w:left="360"/>
+        <w:rPr>
+          <w:rFonts w:ascii="Times New Roman" w:hAnsi="Times New Roman" w:cs="Times New Roman"/>
+          <w:sz w:val="24"/>
+          <w:szCs w:val="24"/>
+        </w:rPr>
+      </w:pPr>
+      <w:r>
+        <w:rPr>
+          <w:rFonts w:ascii="Times New Roman" w:hAnsi="Times New Roman" w:cs="Times New Roman"/>
+          <w:bCs/>
+          <w:sz w:val="24"/>
+          <w:szCs w:val="24"/>
+        </w:rPr>
+        <w:t>Pass subfolder name to M</w:t>
+      </w:r>
+      <w:r>
+        <w:rPr>
+          <w:rFonts w:ascii="Times New Roman" w:hAnsi="Times New Roman" w:cs="Times New Roman"/>
+          <w:bCs/>
+          <w:sz w:val="24"/>
+          <w:szCs w:val="24"/>
+        </w:rPr>
+        <w:t>ATLAB</w:t>
+      </w:r>
+      <w:r>
+        <w:rPr>
+          <w:rFonts w:ascii="Times New Roman" w:hAnsi="Times New Roman" w:cs="Times New Roman"/>
+          <w:bCs/>
+          <w:sz w:val="24"/>
+          <w:szCs w:val="24"/>
+        </w:rPr>
+        <w:t xml:space="preserve"> parameter, make the folder names as simple as possible for MATLAB recognitions: </w:t>
+      </w:r>
+    </w:p>
+    <w:p>
+      <w:pPr>
+        <w:rPr>
+          <w:rFonts w:ascii="Times New Roman" w:hAnsi="Times New Roman" w:cs="Times New Roman"/>
+          <w:sz w:val="24"/>
+          <w:szCs w:val="24"/>
+        </w:rPr>
+      </w:pPr>
+      <w:r>
+        <w:rPr>
+          <w:rFonts w:ascii="Times New Roman" w:hAnsi="Times New Roman" w:cs="Times New Roman"/>
+          <w:bCs/>
+          <w:sz w:val="24"/>
+          <w:szCs w:val="24"/>
+          <w:highlight w:val="yellow"/>
+        </w:rPr>
+        <w:t xml:space="preserve">&gt;&gt; </w:t>
+      </w:r>
+      <w:proofErr w:type="spellStart"/>
+      <w:r>
+        <w:rPr>
+          <w:rFonts w:ascii="Times New Roman" w:hAnsi="Times New Roman" w:cs="Times New Roman"/>
+          <w:bCs/>
+          <w:sz w:val="24"/>
+          <w:szCs w:val="24"/>
+          <w:highlight w:val="yellow"/>
+        </w:rPr>
+        <w:t>sub_dir</w:t>
+      </w:r>
+      <w:proofErr w:type="spellEnd"/>
+      <w:r>
+        <w:rPr>
+          <w:rFonts w:ascii="Times New Roman" w:hAnsi="Times New Roman" w:cs="Times New Roman"/>
+          <w:bCs/>
+          <w:sz w:val="24"/>
+          <w:szCs w:val="24"/>
+          <w:highlight w:val="yellow"/>
+        </w:rPr>
+        <w:t xml:space="preserve"> = {'</w:t>
+      </w:r>
+      <w:r>
+        <w:rPr>
+          <w:rFonts w:ascii="Times New Roman" w:hAnsi="Times New Roman" w:cs="Times New Roman"/>
+          <w:bCs/>
+          <w:sz w:val="24"/>
+          <w:szCs w:val="24"/>
+          <w:highlight w:val="yellow"/>
+        </w:rPr>
+        <w:t>dish1</w:t>
+      </w:r>
+      <w:r>
+        <w:rPr>
+          <w:rFonts w:ascii="Times New Roman" w:hAnsi="Times New Roman" w:cs="Times New Roman"/>
+          <w:bCs/>
+          <w:sz w:val="24"/>
+          <w:szCs w:val="24"/>
+          <w:highlight w:val="yellow"/>
+        </w:rPr>
+        <w:t>/'</w:t>
+      </w:r>
+      <w:r>
+        <w:rPr>
+          <w:rFonts w:ascii="Times New Roman" w:hAnsi="Times New Roman" w:cs="Times New Roman"/>
+          <w:bCs/>
+          <w:sz w:val="24"/>
+          <w:szCs w:val="24"/>
+          <w:highlight w:val="yellow"/>
+        </w:rPr>
+        <w:t xml:space="preserve">, </w:t>
+      </w:r>
+      <w:r>
+        <w:rPr>
+          <w:rFonts w:ascii="Times New Roman" w:hAnsi="Times New Roman" w:cs="Times New Roman"/>
+          <w:bCs/>
+          <w:sz w:val="24"/>
+          <w:szCs w:val="24"/>
+          <w:highlight w:val="yellow"/>
+        </w:rPr>
+        <w:t>'</w:t>
+      </w:r>
+      <w:proofErr w:type="spellStart"/>
+      <w:r>
+        <w:rPr>
+          <w:rFonts w:ascii="Times New Roman" w:hAnsi="Times New Roman" w:cs="Times New Roman"/>
+          <w:bCs/>
+          <w:sz w:val="24"/>
+          <w:szCs w:val="24"/>
+          <w:highlight w:val="yellow"/>
+        </w:rPr>
+        <w:t>other_subfolder_name</w:t>
+      </w:r>
+      <w:proofErr w:type="spellEnd"/>
+      <w:r>
+        <w:rPr>
+          <w:rFonts w:ascii="Times New Roman" w:hAnsi="Times New Roman" w:cs="Times New Roman"/>
+          <w:bCs/>
+          <w:sz w:val="24"/>
+          <w:szCs w:val="24"/>
+          <w:highlight w:val="yellow"/>
+        </w:rPr>
+        <w:t>/</w:t>
+      </w:r>
+      <w:r>
+        <w:rPr>
+          <w:rFonts w:ascii="Times New Roman" w:hAnsi="Times New Roman" w:cs="Times New Roman"/>
+          <w:bCs/>
+          <w:sz w:val="24"/>
+          <w:szCs w:val="24"/>
+          <w:highlight w:val="yellow"/>
+        </w:rPr>
+        <w:t>'};</w:t>
+      </w:r>
+      <w:r>
+        <w:rPr>
+          <w:rFonts w:ascii="Times New Roman" w:hAnsi="Times New Roman" w:cs="Times New Roman"/>
+          <w:bCs/>
+          <w:color w:val="FF0000"/>
+          <w:sz w:val="24"/>
+          <w:szCs w:val="24"/>
+        </w:rPr>
+        <w:t xml:space="preserve"> </w:t>
+      </w:r>
+      <w:r>
+        <w:rPr>
+          <w:rFonts w:ascii="Times New Roman" w:hAnsi="Times New Roman" w:cs="Times New Roman"/>
+          <w:bCs/>
+          <w:color w:val="FF0000"/>
+          <w:sz w:val="24"/>
+          <w:szCs w:val="24"/>
+        </w:rPr>
+        <w:t>% R</w:t>
+      </w:r>
+      <w:r>
+        <w:rPr>
+          <w:rFonts w:ascii="Times New Roman" w:hAnsi="Times New Roman" w:cs="Times New Roman"/>
+          <w:bCs/>
+          <w:color w:val="FF0000"/>
+          <w:sz w:val="24"/>
+          <w:szCs w:val="24"/>
+        </w:rPr>
+        <w:t>emember to add a forward slash after subfolder name</w:t>
+      </w:r>
+      <w:r>
+        <w:rPr>
+          <w:rFonts w:ascii="Times New Roman" w:hAnsi="Times New Roman" w:cs="Times New Roman"/>
+          <w:bCs/>
+          <w:sz w:val="24"/>
+          <w:szCs w:val="24"/>
+        </w:rPr>
+        <w:t xml:space="preserve">. </w:t>
+      </w:r>
+    </w:p>
+    <w:p>
+      <w:pPr>
+        <w:pStyle w:val="ListParagraph"/>
+        <w:numPr>
+          <w:ilvl w:val="0"/>
+          <w:numId w:val="1"/>
+        </w:numPr>
+        <w:ind w:left="360"/>
+        <w:rPr>
+          <w:rFonts w:ascii="Times New Roman" w:hAnsi="Times New Roman" w:cs="Times New Roman"/>
+          <w:sz w:val="24"/>
+          <w:szCs w:val="24"/>
+        </w:rPr>
+      </w:pPr>
+      <w:r>
+        <w:rPr>
+          <w:rFonts w:ascii="Times New Roman" w:hAnsi="Times New Roman" w:cs="Times New Roman"/>
+          <w:sz w:val="24"/>
+          <w:szCs w:val="24"/>
+        </w:rPr>
+        <w:t>Run the function in M</w:t>
+      </w:r>
+      <w:r>
+        <w:rPr>
+          <w:rFonts w:ascii="Times New Roman" w:hAnsi="Times New Roman" w:cs="Times New Roman"/>
+          <w:sz w:val="24"/>
+          <w:szCs w:val="24"/>
+        </w:rPr>
+        <w:t>ATLAB</w:t>
+      </w:r>
+      <w:r>
+        <w:rPr>
+          <w:rFonts w:ascii="Times New Roman" w:hAnsi="Times New Roman" w:cs="Times New Roman"/>
+          <w:sz w:val="24"/>
+          <w:szCs w:val="24"/>
+        </w:rPr>
+        <w:t xml:space="preserve">: </w:t>
+      </w:r>
+    </w:p>
+    <w:p>
+      <w:pPr>
+        <w:rPr>
+          <w:rFonts w:ascii="Times New Roman" w:hAnsi="Times New Roman" w:cs="Times New Roman"/>
+          <w:sz w:val="24"/>
+          <w:szCs w:val="24"/>
+        </w:rPr>
+      </w:pPr>
+      <w:r>
+        <w:rPr>
+          <w:rFonts w:ascii="Times New Roman" w:hAnsi="Times New Roman" w:cs="Times New Roman"/>
+          <w:sz w:val="24"/>
+          <w:szCs w:val="24"/>
+          <w:highlight w:val="yellow"/>
+        </w:rPr>
+        <w:t xml:space="preserve">&gt;&gt; </w:t>
+      </w:r>
+      <w:proofErr w:type="spellStart"/>
+      <w:r>
+        <w:rPr>
+          <w:rFonts w:ascii="Times New Roman" w:hAnsi="Times New Roman" w:cs="Times New Roman"/>
+          <w:sz w:val="24"/>
+          <w:szCs w:val="24"/>
+          <w:highlight w:val="yellow"/>
+        </w:rPr>
+        <w:t>batch_sort_file_multiple_</w:t>
+      </w:r>
+      <w:proofErr w:type="gramStart"/>
+      <w:r>
+        <w:rPr>
+          <w:rFonts w:ascii="Times New Roman" w:hAnsi="Times New Roman" w:cs="Times New Roman"/>
+          <w:sz w:val="24"/>
+          <w:szCs w:val="24"/>
+          <w:highlight w:val="yellow"/>
+        </w:rPr>
+        <w:t>position</w:t>
+      </w:r>
+      <w:proofErr w:type="spellEnd"/>
+      <w:r>
+        <w:rPr>
+          <w:rFonts w:ascii="Times New Roman" w:hAnsi="Times New Roman" w:cs="Times New Roman"/>
+          <w:sz w:val="24"/>
+          <w:szCs w:val="24"/>
+          <w:highlight w:val="yellow"/>
+        </w:rPr>
+        <w:t>(</w:t>
+      </w:r>
+      <w:proofErr w:type="gramEnd"/>
+      <w:r>
+        <w:rPr>
+          <w:rFonts w:ascii="Times New Roman" w:hAnsi="Times New Roman" w:cs="Times New Roman"/>
+          <w:sz w:val="24"/>
+          <w:szCs w:val="24"/>
+          <w:highlight w:val="yellow"/>
+        </w:rPr>
+        <w:t xml:space="preserve">p, </w:t>
+      </w:r>
+      <w:proofErr w:type="spellStart"/>
+      <w:r>
+        <w:rPr>
+          <w:rFonts w:ascii="Times New Roman" w:hAnsi="Times New Roman" w:cs="Times New Roman"/>
+          <w:sz w:val="24"/>
+          <w:szCs w:val="24"/>
+          <w:highlight w:val="yellow"/>
+        </w:rPr>
+        <w:t>sub_dir</w:t>
+      </w:r>
+      <w:proofErr w:type="spellEnd"/>
+      <w:r>
+        <w:rPr>
+          <w:rFonts w:ascii="Times New Roman" w:hAnsi="Times New Roman" w:cs="Times New Roman"/>
+          <w:sz w:val="24"/>
+          <w:szCs w:val="24"/>
+          <w:highlight w:val="yellow"/>
+        </w:rPr>
+        <w:t>)</w:t>
+      </w:r>
+      <w:r>
+        <w:rPr>
+          <w:rFonts w:ascii="Times New Roman" w:hAnsi="Times New Roman" w:cs="Times New Roman"/>
+          <w:sz w:val="24"/>
+          <w:szCs w:val="24"/>
+        </w:rPr>
+        <w:t>;</w:t>
+      </w:r>
+    </w:p>
+    <w:p>
+      <w:pPr>
+        <w:rPr>
+          <w:rFonts w:ascii="Times New Roman" w:hAnsi="Times New Roman" w:cs="Times New Roman"/>
+          <w:sz w:val="24"/>
+          <w:szCs w:val="24"/>
+        </w:rPr>
+      </w:pPr>
+      <w:r>
+        <w:rPr>
+          <w:rFonts w:ascii="Times New Roman" w:hAnsi="Times New Roman" w:cs="Times New Roman"/>
+          <w:noProof/>
+          <w:sz w:val="24"/>
+          <w:szCs w:val="24"/>
+        </w:rPr>
+        <w:drawing>
+          <wp:inline distT="0" distB="0" distL="0" distR="0" wp14:anchorId="28FB7403" wp14:editId="519E59DA">
+            <wp:extent cx="3258005" cy="1343212"/>
+            <wp:effectExtent l="0" t="0" r="0" b="0"/>
+            <wp:docPr id="2" name="Picture 2"/>
+            <wp:cNvGraphicFramePr>
+              <a:graphicFrameLocks xmlns:a="http://schemas.openxmlformats.org/drawingml/2006/main" noChangeAspect="1"/>
+            </wp:cNvGraphicFramePr>
+            <a:graphic xmlns:a="http://schemas.openxmlformats.org/drawingml/2006/main">
+              <a:graphicData uri="http://schemas.openxmlformats.org/drawingml/2006/picture">
+                <pic:pic xmlns:pic="http://schemas.openxmlformats.org/drawingml/2006/picture">
+                  <pic:nvPicPr>
+                    <pic:cNvPr id="2" name="C88DDA6.tmp"/>
+                    <pic:cNvPicPr/>
+                  </pic:nvPicPr>
+                  <pic:blipFill>
+                    <a:blip r:embed="rId17">
+                      <a:extLst>
+                        <a:ext uri="{28A0092B-C50C-407E-A947-70E740481C1C}">
+                          <a14:useLocalDpi xmlns:a14="http://schemas.microsoft.com/office/drawing/2010/main" val="0"/>
+                        </a:ext>
+                      </a:extLst>
+                    </a:blip>
+                    <a:stretch>
+                      <a:fillRect/>
+                    </a:stretch>
+                  </pic:blipFill>
+                  <pic:spPr>
+                    <a:xfrm>
+                      <a:off x="0" y="0"/>
+                      <a:ext cx="3258005" cy="1343212"/>
+                    </a:xfrm>
+                    <a:prstGeom prst="rect">
+                      <a:avLst/>
+                    </a:prstGeom>
+                  </pic:spPr>
+                </pic:pic>
+              </a:graphicData>
+            </a:graphic>
+          </wp:inline>
+        </w:drawing>
+      </w:r>
+    </w:p>
+    <w:p>
+      <w:pPr>
+        <w:rPr>
+          <w:rFonts w:ascii="Times New Roman" w:hAnsi="Times New Roman" w:cs="Times New Roman"/>
+          <w:sz w:val="24"/>
+          <w:szCs w:val="24"/>
+        </w:rPr>
+      </w:pPr>
     </w:p>
     <w:p>
       <w:pPr>
@@ -6332,6 +6447,17 @@
       </w:tblBorders>
     </w:tblPr>
   </w:style>
+  <w:style w:type="character" w:styleId="Hyperlink">
+    <w:name w:val="Hyperlink"/>
+    <w:basedOn w:val="DefaultParagraphFont"/>
+    <w:uiPriority w:val="99"/>
+    <w:unhideWhenUsed/>
+    <w:rsid w:val="00B4760F"/>
+    <w:rPr>
+      <w:color w:val="0563C1" w:themeColor="hyperlink"/>
+      <w:u w:val="single"/>
+    </w:rPr>
+  </w:style>
 </w:styles>
 </file>
 

</xml_diff>

<commit_message>
Fixed errors for tracking multiple cells and the splitting event
</commit_message>
<xml_diff>
--- a/doc/Quanty User's Guide.docx
+++ b/doc/Quanty User's Guide.docx
@@ -12,6 +12,7 @@
           <w:szCs w:val="28"/>
         </w:rPr>
       </w:pPr>
+      <w:proofErr w:type="spellStart"/>
       <w:r>
         <w:rPr>
           <w:rFonts w:ascii="Times New Roman" w:hAnsi="Times New Roman" w:cs="Times New Roman"/>
@@ -19,8 +20,9 @@
           <w:sz w:val="28"/>
           <w:szCs w:val="28"/>
         </w:rPr>
-        <w:t>Automatic quantification of</w:t>
-      </w:r>
+        <w:t>Fluocell</w:t>
+      </w:r>
+      <w:proofErr w:type="spellEnd"/>
       <w:r>
         <w:rPr>
           <w:rFonts w:ascii="Times New Roman" w:hAnsi="Times New Roman" w:cs="Times New Roman"/>
@@ -28,8 +30,9 @@
           <w:sz w:val="28"/>
           <w:szCs w:val="28"/>
         </w:rPr>
-        <w:t xml:space="preserve"> </w:t>
-      </w:r>
+        <w:t xml:space="preserve"> – </w:t>
+      </w:r>
+      <w:proofErr w:type="spellStart"/>
       <w:r>
         <w:rPr>
           <w:rFonts w:ascii="Times New Roman" w:hAnsi="Times New Roman" w:cs="Times New Roman"/>
@@ -37,8 +40,9 @@
           <w:sz w:val="28"/>
           <w:szCs w:val="28"/>
         </w:rPr>
-        <w:t>m</w:t>
-      </w:r>
+        <w:t>Quanty</w:t>
+      </w:r>
+      <w:proofErr w:type="spellEnd"/>
       <w:r>
         <w:rPr>
           <w:rFonts w:ascii="Times New Roman" w:hAnsi="Times New Roman" w:cs="Times New Roman"/>
@@ -46,18 +50,19 @@
           <w:sz w:val="28"/>
           <w:szCs w:val="28"/>
         </w:rPr>
-        <w:t xml:space="preserve">ultiple positions </w:t>
-      </w:r>
-      <w:r>
+        <w:t xml:space="preserve"> Module User’s Guide</w:t>
+      </w:r>
+    </w:p>
+    <w:p>
+      <w:pPr>
+        <w:jc w:val="center"/>
         <w:rPr>
           <w:rFonts w:ascii="Times New Roman" w:hAnsi="Times New Roman" w:cs="Times New Roman"/>
           <w:b/>
           <w:sz w:val="28"/>
           <w:szCs w:val="28"/>
         </w:rPr>
-        <w:t xml:space="preserve">images in </w:t>
-      </w:r>
-      <w:proofErr w:type="spellStart"/>
+      </w:pPr>
       <w:r>
         <w:rPr>
           <w:rFonts w:ascii="Times New Roman" w:hAnsi="Times New Roman" w:cs="Times New Roman"/>
@@ -65,9 +70,82 @@
           <w:sz w:val="28"/>
           <w:szCs w:val="28"/>
         </w:rPr>
-        <w:t>Fluocell</w:t>
-      </w:r>
-      <w:proofErr w:type="spellEnd"/>
+        <w:t xml:space="preserve">Automatic </w:t>
+      </w:r>
+      <w:r>
+        <w:rPr>
+          <w:rFonts w:ascii="Times New Roman" w:hAnsi="Times New Roman" w:cs="Times New Roman"/>
+          <w:b/>
+          <w:sz w:val="28"/>
+          <w:szCs w:val="28"/>
+        </w:rPr>
+        <w:t>Q</w:t>
+      </w:r>
+      <w:r>
+        <w:rPr>
+          <w:rFonts w:ascii="Times New Roman" w:hAnsi="Times New Roman" w:cs="Times New Roman"/>
+          <w:b/>
+          <w:sz w:val="28"/>
+          <w:szCs w:val="28"/>
+        </w:rPr>
+        <w:t>uantification of</w:t>
+      </w:r>
+      <w:r>
+        <w:rPr>
+          <w:rFonts w:ascii="Times New Roman" w:hAnsi="Times New Roman" w:cs="Times New Roman"/>
+          <w:b/>
+          <w:sz w:val="28"/>
+          <w:szCs w:val="28"/>
+        </w:rPr>
+        <w:t xml:space="preserve"> </w:t>
+      </w:r>
+      <w:r>
+        <w:rPr>
+          <w:rFonts w:ascii="Times New Roman" w:hAnsi="Times New Roman" w:cs="Times New Roman"/>
+          <w:b/>
+          <w:sz w:val="28"/>
+          <w:szCs w:val="28"/>
+        </w:rPr>
+        <w:t>Multiple-position</w:t>
+      </w:r>
+      <w:r>
+        <w:rPr>
+          <w:rFonts w:ascii="Times New Roman" w:hAnsi="Times New Roman" w:cs="Times New Roman"/>
+          <w:b/>
+          <w:sz w:val="28"/>
+          <w:szCs w:val="28"/>
+        </w:rPr>
+        <w:t xml:space="preserve"> </w:t>
+      </w:r>
+      <w:r>
+        <w:rPr>
+          <w:rFonts w:ascii="Times New Roman" w:hAnsi="Times New Roman" w:cs="Times New Roman"/>
+          <w:b/>
+          <w:sz w:val="28"/>
+          <w:szCs w:val="28"/>
+        </w:rPr>
+        <w:t>Image S</w:t>
+      </w:r>
+      <w:bookmarkStart w:id="0" w:name="_GoBack"/>
+      <w:bookmarkEnd w:id="0"/>
+      <w:r>
+        <w:rPr>
+          <w:rFonts w:ascii="Times New Roman" w:hAnsi="Times New Roman" w:cs="Times New Roman"/>
+          <w:b/>
+          <w:sz w:val="28"/>
+          <w:szCs w:val="28"/>
+        </w:rPr>
+        <w:t>equences</w:t>
+      </w:r>
+      <w:r>
+        <w:rPr>
+          <w:rFonts w:ascii="Times New Roman" w:hAnsi="Times New Roman" w:cs="Times New Roman"/>
+          <w:b/>
+          <w:sz w:val="28"/>
+          <w:szCs w:val="28"/>
+        </w:rPr>
+        <w:t xml:space="preserve"> </w:t>
+      </w:r>
     </w:p>
     <w:p>
       <w:pPr>
@@ -569,8 +647,6 @@
         </w:rPr>
         <w:t xml:space="preserve">” into the MATLAB searching path. </w:t>
       </w:r>
-      <w:bookmarkStart w:id="0" w:name="_GoBack"/>
-      <w:bookmarkEnd w:id="0"/>
     </w:p>
     <w:p>
       <w:pPr>
@@ -1319,6 +1395,7 @@
           <w:sz w:val="24"/>
           <w:szCs w:val="24"/>
         </w:rPr>
+        <w:lastRenderedPageBreak/>
         <w:t xml:space="preserve">&gt;&gt; </w:t>
       </w:r>
       <w:proofErr w:type="spellStart"/>
@@ -1359,7 +1436,6 @@
           <w:sz w:val="24"/>
           <w:szCs w:val="24"/>
         </w:rPr>
-        <w:lastRenderedPageBreak/>
         <w:t>Go to “</w:t>
       </w:r>
       <w:r>

</xml_diff>

<commit_message>
Added a description of the exp data structure (by Shannon)
</commit_message>
<xml_diff>
--- a/doc/Quanty User's Guide.docx
+++ b/doc/Quanty User's Guide.docx
@@ -12,6 +12,7 @@
           <w:szCs w:val="28"/>
         </w:rPr>
       </w:pPr>
+      <w:proofErr w:type="spellStart"/>
       <w:r>
         <w:rPr>
           <w:rFonts w:ascii="Times New Roman" w:hAnsi="Times New Roman" w:cs="Times New Roman"/>
@@ -19,9 +20,9 @@
           <w:sz w:val="28"/>
           <w:szCs w:val="28"/>
         </w:rPr>
-        <w:t xml:space="preserve">Fluocell – </w:t>
-      </w:r>
-      <w:proofErr w:type="spellStart"/>
+        <w:t>Fluocell</w:t>
+      </w:r>
+      <w:proofErr w:type="spellEnd"/>
       <w:r>
         <w:rPr>
           <w:rFonts w:ascii="Times New Roman" w:hAnsi="Times New Roman" w:cs="Times New Roman"/>
@@ -29,9 +30,9 @@
           <w:sz w:val="28"/>
           <w:szCs w:val="28"/>
         </w:rPr>
-        <w:t>Quanty</w:t>
-      </w:r>
-      <w:proofErr w:type="spellEnd"/>
+        <w:t xml:space="preserve"> – </w:t>
+      </w:r>
+      <w:proofErr w:type="spellStart"/>
       <w:r>
         <w:rPr>
           <w:rFonts w:ascii="Times New Roman" w:hAnsi="Times New Roman" w:cs="Times New Roman"/>
@@ -39,28 +40,29 @@
           <w:sz w:val="28"/>
           <w:szCs w:val="28"/>
         </w:rPr>
-        <w:t xml:space="preserve"> Module User’s Guide</w:t>
-      </w:r>
-    </w:p>
-    <w:p>
-      <w:pPr>
-        <w:jc w:val="center"/>
+        <w:t>Quanty</w:t>
+      </w:r>
+      <w:proofErr w:type="spellEnd"/>
+      <w:r>
         <w:rPr>
           <w:rFonts w:ascii="Times New Roman" w:hAnsi="Times New Roman" w:cs="Times New Roman"/>
           <w:b/>
           <w:sz w:val="28"/>
           <w:szCs w:val="28"/>
         </w:rPr>
-      </w:pPr>
-      <w:r>
+        <w:t xml:space="preserve"> Module User’s Guide</w:t>
+      </w:r>
+    </w:p>
+    <w:p>
+      <w:pPr>
+        <w:jc w:val="center"/>
         <w:rPr>
           <w:rFonts w:ascii="Times New Roman" w:hAnsi="Times New Roman" w:cs="Times New Roman"/>
           <w:b/>
           <w:sz w:val="28"/>
           <w:szCs w:val="28"/>
         </w:rPr>
-        <w:t xml:space="preserve">Automatic </w:t>
-      </w:r>
+      </w:pPr>
       <w:r>
         <w:rPr>
           <w:rFonts w:ascii="Times New Roman" w:hAnsi="Times New Roman" w:cs="Times New Roman"/>
@@ -68,7 +70,7 @@
           <w:sz w:val="28"/>
           <w:szCs w:val="28"/>
         </w:rPr>
-        <w:t>Q</w:t>
+        <w:t xml:space="preserve">Automatic </w:t>
       </w:r>
       <w:r>
         <w:rPr>
@@ -77,7 +79,7 @@
           <w:sz w:val="28"/>
           <w:szCs w:val="28"/>
         </w:rPr>
-        <w:t>uantification of</w:t>
+        <w:t>Q</w:t>
       </w:r>
       <w:r>
         <w:rPr>
@@ -86,7 +88,7 @@
           <w:sz w:val="28"/>
           <w:szCs w:val="28"/>
         </w:rPr>
-        <w:t xml:space="preserve"> </w:t>
+        <w:t>uantification of</w:t>
       </w:r>
       <w:r>
         <w:rPr>
@@ -95,7 +97,7 @@
           <w:sz w:val="28"/>
           <w:szCs w:val="28"/>
         </w:rPr>
-        <w:t>Multiple-position</w:t>
+        <w:t xml:space="preserve"> </w:t>
       </w:r>
       <w:r>
         <w:rPr>
@@ -104,7 +106,7 @@
           <w:sz w:val="28"/>
           <w:szCs w:val="28"/>
         </w:rPr>
-        <w:t xml:space="preserve"> </w:t>
+        <w:t>Multiple-position</w:t>
       </w:r>
       <w:r>
         <w:rPr>
@@ -113,7 +115,7 @@
           <w:sz w:val="28"/>
           <w:szCs w:val="28"/>
         </w:rPr>
-        <w:t>Image Sequences</w:t>
+        <w:t xml:space="preserve"> </w:t>
       </w:r>
       <w:r>
         <w:rPr>
@@ -122,6 +124,15 @@
           <w:sz w:val="28"/>
           <w:szCs w:val="28"/>
         </w:rPr>
+        <w:t>Image Sequences</w:t>
+      </w:r>
+      <w:r>
+        <w:rPr>
+          <w:rFonts w:ascii="Times New Roman" w:hAnsi="Times New Roman" w:cs="Times New Roman"/>
+          <w:b/>
+          <w:sz w:val="28"/>
+          <w:szCs w:val="28"/>
+        </w:rPr>
         <w:t xml:space="preserve"> </w:t>
       </w:r>
     </w:p>
@@ -272,8 +283,19 @@
           <w:sz w:val="24"/>
           <w:szCs w:val="24"/>
         </w:rPr>
-        <w:t xml:space="preserve"> from github</w:t>
-      </w:r>
+        <w:t xml:space="preserve"> from </w:t>
+      </w:r>
+      <w:proofErr w:type="spellStart"/>
+      <w:r>
+        <w:rPr>
+          <w:rFonts w:ascii="Times New Roman" w:hAnsi="Times New Roman" w:cs="Times New Roman"/>
+          <w:color w:val="000000" w:themeColor="text1"/>
+          <w:sz w:val="24"/>
+          <w:szCs w:val="24"/>
+        </w:rPr>
+        <w:t>github</w:t>
+      </w:r>
+      <w:proofErr w:type="spellEnd"/>
       <w:r>
         <w:rPr>
           <w:rFonts w:ascii="Times New Roman" w:hAnsi="Times New Roman" w:cs="Times New Roman"/>
@@ -1015,17 +1037,7 @@
           <w:sz w:val="24"/>
           <w:szCs w:val="24"/>
         </w:rPr>
-        <w:t xml:space="preserve"> in this use</w:t>
-      </w:r>
-      <w:bookmarkStart w:id="0" w:name="_GoBack"/>
-      <w:bookmarkEnd w:id="0"/>
-      <w:r>
-        <w:rPr>
-          <w:rFonts w:ascii="Times New Roman" w:hAnsi="Times New Roman" w:cs="Times New Roman"/>
-          <w:sz w:val="24"/>
-          <w:szCs w:val="24"/>
-        </w:rPr>
-        <w:t>r’s guide.</w:t>
+        <w:t xml:space="preserve"> in this user’s guide.</w:t>
       </w:r>
     </w:p>
     <w:p>
@@ -1481,13 +1493,23 @@
         </w:rPr>
         <w:t xml:space="preserve">” in </w:t>
       </w:r>
-      <w:r>
-        <w:rPr>
-          <w:rFonts w:ascii="Times New Roman" w:hAnsi="Times New Roman" w:cs="Times New Roman"/>
-          <w:sz w:val="24"/>
-          <w:szCs w:val="24"/>
-        </w:rPr>
-        <w:t>Fluocell, and input “</w:t>
+      <w:proofErr w:type="spellStart"/>
+      <w:r>
+        <w:rPr>
+          <w:rFonts w:ascii="Times New Roman" w:hAnsi="Times New Roman" w:cs="Times New Roman"/>
+          <w:sz w:val="24"/>
+          <w:szCs w:val="24"/>
+        </w:rPr>
+        <w:t>Fluocell</w:t>
+      </w:r>
+      <w:proofErr w:type="spellEnd"/>
+      <w:r>
+        <w:rPr>
+          <w:rFonts w:ascii="Times New Roman" w:hAnsi="Times New Roman" w:cs="Times New Roman"/>
+          <w:sz w:val="24"/>
+          <w:szCs w:val="24"/>
+        </w:rPr>
+        <w:t>, and input “</w:t>
       </w:r>
       <w:proofErr w:type="spellStart"/>
       <w:r>
@@ -4239,7 +4261,7 @@
       <w:pPr>
         <w:spacing w:after="0"/>
         <w:rPr>
-          <w:del w:id="1" w:author="public" w:date="2014-10-30T11:06:00Z"/>
+          <w:del w:id="0" w:author="public" w:date="2014-10-30T11:06:00Z"/>
           <w:rFonts w:ascii="Times New Roman" w:hAnsi="Times New Roman" w:cs="Times New Roman"/>
           <w:sz w:val="24"/>
           <w:szCs w:val="24"/>
@@ -5327,6 +5349,8 @@
           <w:szCs w:val="24"/>
         </w:rPr>
       </w:pPr>
+      <w:bookmarkStart w:id="1" w:name="_GoBack"/>
+      <w:bookmarkEnd w:id="1"/>
       <w:r>
         <w:rPr>
           <w:rFonts w:ascii="Times New Roman" w:hAnsi="Times New Roman" w:cs="Times New Roman"/>
@@ -5461,6 +5485,773 @@
             </a:graphic>
           </wp:inline>
         </w:drawing>
+      </w:r>
+    </w:p>
+    <w:p>
+      <w:pPr>
+        <w:rPr>
+          <w:rFonts w:ascii="Times New Roman" w:hAnsi="Times New Roman" w:cs="Times New Roman"/>
+          <w:b/>
+          <w:sz w:val="24"/>
+          <w:szCs w:val="24"/>
+          <w:u w:val="single"/>
+        </w:rPr>
+      </w:pPr>
+      <w:r>
+        <w:rPr>
+          <w:rFonts w:ascii="Times New Roman" w:hAnsi="Times New Roman" w:cs="Times New Roman"/>
+          <w:b/>
+          <w:sz w:val="24"/>
+          <w:szCs w:val="24"/>
+          <w:u w:val="single"/>
+        </w:rPr>
+        <w:t>Data Structures</w:t>
+      </w:r>
+    </w:p>
+    <w:p>
+      <w:pPr>
+        <w:pStyle w:val="NoSpacing"/>
+        <w:rPr>
+          <w:rFonts w:ascii="Times New Roman" w:hAnsi="Times New Roman" w:cs="Times New Roman"/>
+          <w:sz w:val="24"/>
+          <w:szCs w:val="24"/>
+        </w:rPr>
+      </w:pPr>
+      <w:r>
+        <w:rPr>
+          <w:rFonts w:ascii="Times New Roman" w:hAnsi="Times New Roman" w:cs="Times New Roman"/>
+          <w:sz w:val="24"/>
+          <w:szCs w:val="24"/>
+        </w:rPr>
+        <w:t xml:space="preserve">In </w:t>
+      </w:r>
+      <w:proofErr w:type="spellStart"/>
+      <w:r>
+        <w:rPr>
+          <w:rFonts w:ascii="Courier New" w:hAnsi="Courier New" w:cs="Courier New"/>
+          <w:sz w:val="24"/>
+          <w:szCs w:val="24"/>
+        </w:rPr>
+        <w:t>group_</w:t>
+      </w:r>
+      <w:proofErr w:type="gramStart"/>
+      <w:r>
+        <w:rPr>
+          <w:rFonts w:ascii="Courier New" w:hAnsi="Courier New" w:cs="Courier New"/>
+          <w:sz w:val="24"/>
+          <w:szCs w:val="24"/>
+        </w:rPr>
+        <w:t>plot</w:t>
+      </w:r>
+      <w:proofErr w:type="spellEnd"/>
+      <w:r>
+        <w:rPr>
+          <w:rFonts w:ascii="Courier New" w:hAnsi="Courier New" w:cs="Courier New"/>
+          <w:sz w:val="24"/>
+          <w:szCs w:val="24"/>
+        </w:rPr>
+        <w:t>(</w:t>
+      </w:r>
+      <w:proofErr w:type="gramEnd"/>
+      <w:r>
+        <w:rPr>
+          <w:rFonts w:ascii="Courier New" w:hAnsi="Courier New" w:cs="Courier New"/>
+          <w:sz w:val="24"/>
+          <w:szCs w:val="24"/>
+        </w:rPr>
+        <w:t>),</w:t>
+      </w:r>
+      <w:r>
+        <w:rPr>
+          <w:rFonts w:ascii="Times New Roman" w:hAnsi="Times New Roman" w:cs="Times New Roman"/>
+          <w:sz w:val="24"/>
+          <w:szCs w:val="24"/>
+        </w:rPr>
+        <w:t xml:space="preserve"> the data structure </w:t>
+      </w:r>
+      <w:proofErr w:type="spellStart"/>
+      <w:r>
+        <w:rPr>
+          <w:rFonts w:ascii="Courier New" w:hAnsi="Courier New" w:cs="Courier New"/>
+          <w:sz w:val="24"/>
+          <w:szCs w:val="24"/>
+        </w:rPr>
+        <w:t>exp</w:t>
+      </w:r>
+      <w:proofErr w:type="spellEnd"/>
+      <w:r>
+        <w:rPr>
+          <w:rFonts w:ascii="Times New Roman" w:hAnsi="Times New Roman" w:cs="Times New Roman"/>
+          <w:sz w:val="24"/>
+          <w:szCs w:val="24"/>
+        </w:rPr>
+        <w:t xml:space="preserve"> is created and used when the function is run.</w:t>
+      </w:r>
+    </w:p>
+    <w:p>
+      <w:pPr>
+        <w:pStyle w:val="NoSpacing"/>
+        <w:rPr>
+          <w:rFonts w:ascii="Times New Roman" w:hAnsi="Times New Roman" w:cs="Times New Roman"/>
+          <w:sz w:val="24"/>
+          <w:szCs w:val="24"/>
+        </w:rPr>
+      </w:pPr>
+      <w:r>
+        <w:rPr>
+          <w:rFonts w:ascii="Times New Roman" w:hAnsi="Times New Roman" w:cs="Times New Roman"/>
+          <w:sz w:val="24"/>
+          <w:szCs w:val="24"/>
+        </w:rPr>
+        <w:t xml:space="preserve">Data for only one ROI is contained in the structure. Different ROIs can be selected with the function parameter </w:t>
+      </w:r>
+      <w:proofErr w:type="spellStart"/>
+      <w:r>
+        <w:rPr>
+          <w:rFonts w:ascii="Courier New" w:hAnsi="Courier New" w:cs="Courier New"/>
+          <w:sz w:val="24"/>
+          <w:szCs w:val="24"/>
+        </w:rPr>
+        <w:t>i_layer</w:t>
+      </w:r>
+      <w:proofErr w:type="spellEnd"/>
+      <w:r>
+        <w:rPr>
+          <w:rFonts w:ascii="Times New Roman" w:hAnsi="Times New Roman" w:cs="Times New Roman"/>
+          <w:sz w:val="24"/>
+          <w:szCs w:val="24"/>
+        </w:rPr>
+        <w:t xml:space="preserve">. i.e. </w:t>
+      </w:r>
+      <w:proofErr w:type="spellStart"/>
+      <w:r>
+        <w:rPr>
+          <w:rFonts w:ascii="Courier New" w:hAnsi="Courier New" w:cs="Courier New"/>
+          <w:sz w:val="24"/>
+          <w:szCs w:val="24"/>
+        </w:rPr>
+        <w:t>i_layer</w:t>
+      </w:r>
+      <w:proofErr w:type="spellEnd"/>
+      <w:r>
+        <w:rPr>
+          <w:rFonts w:ascii="Courier New" w:hAnsi="Courier New" w:cs="Courier New"/>
+          <w:sz w:val="24"/>
+          <w:szCs w:val="24"/>
+        </w:rPr>
+        <w:t xml:space="preserve"> = 1</w:t>
+      </w:r>
+      <w:r>
+        <w:rPr>
+          <w:rFonts w:ascii="Times New Roman" w:hAnsi="Times New Roman" w:cs="Times New Roman"/>
+          <w:sz w:val="24"/>
+          <w:szCs w:val="24"/>
+        </w:rPr>
+        <w:t xml:space="preserve"> or </w:t>
+      </w:r>
+      <w:proofErr w:type="spellStart"/>
+      <w:r>
+        <w:rPr>
+          <w:rFonts w:ascii="Courier New" w:hAnsi="Courier New" w:cs="Courier New"/>
+          <w:sz w:val="24"/>
+          <w:szCs w:val="24"/>
+        </w:rPr>
+        <w:t>i_layer</w:t>
+      </w:r>
+      <w:proofErr w:type="spellEnd"/>
+      <w:r>
+        <w:rPr>
+          <w:rFonts w:ascii="Courier New" w:hAnsi="Courier New" w:cs="Courier New"/>
+          <w:sz w:val="24"/>
+          <w:szCs w:val="24"/>
+        </w:rPr>
+        <w:t xml:space="preserve"> = 2</w:t>
+      </w:r>
+      <w:r>
+        <w:rPr>
+          <w:rFonts w:ascii="Times New Roman" w:hAnsi="Times New Roman" w:cs="Times New Roman"/>
+          <w:sz w:val="24"/>
+          <w:szCs w:val="24"/>
+        </w:rPr>
+        <w:t>.</w:t>
+      </w:r>
+    </w:p>
+    <w:p>
+      <w:pPr>
+        <w:pStyle w:val="NoSpacing"/>
+        <w:rPr>
+          <w:rFonts w:ascii="Times New Roman" w:hAnsi="Times New Roman" w:cs="Times New Roman"/>
+          <w:sz w:val="24"/>
+          <w:szCs w:val="24"/>
+        </w:rPr>
+      </w:pPr>
+      <w:r>
+        <w:rPr>
+          <w:rFonts w:ascii="Times New Roman" w:hAnsi="Times New Roman" w:cs="Times New Roman"/>
+          <w:sz w:val="24"/>
+          <w:szCs w:val="24"/>
+        </w:rPr>
+        <w:t>It contains the following fields:</w:t>
+      </w:r>
+    </w:p>
+    <w:p>
+      <w:pPr>
+        <w:pStyle w:val="NoSpacing"/>
+        <w:rPr>
+          <w:rFonts w:ascii="Times New Roman" w:hAnsi="Times New Roman" w:cs="Times New Roman"/>
+          <w:sz w:val="24"/>
+          <w:szCs w:val="24"/>
+        </w:rPr>
+      </w:pPr>
+      <w:r>
+        <w:rPr>
+          <w:rFonts w:ascii="Times New Roman" w:hAnsi="Times New Roman" w:cs="Times New Roman"/>
+          <w:sz w:val="24"/>
+          <w:szCs w:val="24"/>
+        </w:rPr>
+        <w:t xml:space="preserve">(Example shows </w:t>
+      </w:r>
+      <w:proofErr w:type="spellStart"/>
+      <w:r>
+        <w:rPr>
+          <w:rFonts w:ascii="Courier New" w:hAnsi="Courier New" w:cs="Courier New"/>
+          <w:sz w:val="24"/>
+          <w:szCs w:val="24"/>
+        </w:rPr>
+        <w:t>exp</w:t>
+      </w:r>
+      <w:proofErr w:type="spellEnd"/>
+      <w:r>
+        <w:rPr>
+          <w:rFonts w:ascii="Times New Roman" w:hAnsi="Times New Roman" w:cs="Times New Roman"/>
+          <w:sz w:val="24"/>
+          <w:szCs w:val="24"/>
+        </w:rPr>
+        <w:t xml:space="preserve"> at the end of the </w:t>
+      </w:r>
+      <w:proofErr w:type="spellStart"/>
+      <w:r>
+        <w:rPr>
+          <w:rFonts w:ascii="Courier New" w:hAnsi="Courier New" w:cs="Courier New"/>
+          <w:sz w:val="24"/>
+          <w:szCs w:val="24"/>
+        </w:rPr>
+        <w:t>group_</w:t>
+      </w:r>
+      <w:proofErr w:type="gramStart"/>
+      <w:r>
+        <w:rPr>
+          <w:rFonts w:ascii="Courier New" w:hAnsi="Courier New" w:cs="Courier New"/>
+          <w:sz w:val="24"/>
+          <w:szCs w:val="24"/>
+        </w:rPr>
+        <w:t>plot</w:t>
+      </w:r>
+      <w:proofErr w:type="spellEnd"/>
+      <w:r>
+        <w:rPr>
+          <w:rFonts w:ascii="Courier New" w:hAnsi="Courier New" w:cs="Courier New"/>
+          <w:sz w:val="24"/>
+          <w:szCs w:val="24"/>
+        </w:rPr>
+        <w:t>(</w:t>
+      </w:r>
+      <w:proofErr w:type="gramEnd"/>
+      <w:r>
+        <w:rPr>
+          <w:rFonts w:ascii="Courier New" w:hAnsi="Courier New" w:cs="Courier New"/>
+          <w:sz w:val="24"/>
+          <w:szCs w:val="24"/>
+        </w:rPr>
+        <w:t>)</w:t>
+      </w:r>
+      <w:r>
+        <w:rPr>
+          <w:rFonts w:ascii="Times New Roman" w:hAnsi="Times New Roman" w:cs="Times New Roman"/>
+          <w:sz w:val="24"/>
+          <w:szCs w:val="24"/>
+        </w:rPr>
+        <w:t xml:space="preserve"> function. Sample data had 30 time frames.)</w:t>
+      </w:r>
+    </w:p>
+    <w:p>
+      <w:pPr>
+        <w:pStyle w:val="NoSpacing"/>
+        <w:rPr>
+          <w:rFonts w:ascii="Times New Roman" w:hAnsi="Times New Roman" w:cs="Times New Roman"/>
+          <w:sz w:val="24"/>
+          <w:szCs w:val="24"/>
+        </w:rPr>
+      </w:pPr>
+    </w:p>
+    <w:p>
+      <w:pPr>
+        <w:pStyle w:val="NoSpacing"/>
+        <w:rPr>
+          <w:rFonts w:ascii="Courier New" w:hAnsi="Courier New" w:cs="Courier New"/>
+          <w:sz w:val="24"/>
+          <w:szCs w:val="24"/>
+        </w:rPr>
+      </w:pPr>
+      <w:proofErr w:type="spellStart"/>
+      <w:proofErr w:type="gramStart"/>
+      <w:r>
+        <w:rPr>
+          <w:rFonts w:ascii="Courier New" w:hAnsi="Courier New" w:cs="Courier New"/>
+          <w:sz w:val="24"/>
+          <w:szCs w:val="24"/>
+        </w:rPr>
+        <w:t>exp</w:t>
+      </w:r>
+      <w:proofErr w:type="spellEnd"/>
+      <w:r>
+        <w:rPr>
+          <w:rFonts w:ascii="Courier New" w:hAnsi="Courier New" w:cs="Courier New"/>
+          <w:sz w:val="24"/>
+          <w:szCs w:val="24"/>
+        </w:rPr>
+        <w:t>{</w:t>
+      </w:r>
+      <w:proofErr w:type="gramEnd"/>
+      <w:r>
+        <w:rPr>
+          <w:rFonts w:ascii="Courier New" w:hAnsi="Courier New" w:cs="Courier New"/>
+          <w:sz w:val="24"/>
+          <w:szCs w:val="24"/>
+        </w:rPr>
+        <w:t xml:space="preserve">1}.cell(1) = </w:t>
+      </w:r>
+    </w:p>
+    <w:p>
+      <w:pPr>
+        <w:pStyle w:val="NoSpacing"/>
+        <w:rPr>
+          <w:rFonts w:ascii="Courier New" w:hAnsi="Courier New" w:cs="Courier New"/>
+          <w:sz w:val="24"/>
+          <w:szCs w:val="24"/>
+        </w:rPr>
+      </w:pPr>
+      <w:r>
+        <w:rPr>
+          <w:rFonts w:ascii="Courier New" w:hAnsi="Courier New" w:cs="Courier New"/>
+          <w:sz w:val="24"/>
+          <w:szCs w:val="24"/>
+        </w:rPr>
+        <w:t xml:space="preserve">          </w:t>
+      </w:r>
+      <w:proofErr w:type="gramStart"/>
+      <w:r>
+        <w:rPr>
+          <w:rFonts w:ascii="Courier New" w:hAnsi="Courier New" w:cs="Courier New"/>
+          <w:sz w:val="24"/>
+          <w:szCs w:val="24"/>
+        </w:rPr>
+        <w:t>time</w:t>
+      </w:r>
+      <w:proofErr w:type="gramEnd"/>
+      <w:r>
+        <w:rPr>
+          <w:rFonts w:ascii="Courier New" w:hAnsi="Courier New" w:cs="Courier New"/>
+          <w:sz w:val="24"/>
+          <w:szCs w:val="24"/>
+        </w:rPr>
+        <w:t>: [30x1 double]</w:t>
+      </w:r>
+    </w:p>
+    <w:p>
+      <w:pPr>
+        <w:pStyle w:val="NoSpacing"/>
+        <w:rPr>
+          <w:rFonts w:ascii="Courier New" w:hAnsi="Courier New" w:cs="Courier New"/>
+          <w:sz w:val="24"/>
+          <w:szCs w:val="24"/>
+        </w:rPr>
+      </w:pPr>
+      <w:r>
+        <w:rPr>
+          <w:rFonts w:ascii="Courier New" w:hAnsi="Courier New" w:cs="Courier New"/>
+          <w:sz w:val="24"/>
+          <w:szCs w:val="24"/>
+        </w:rPr>
+        <w:t xml:space="preserve">         </w:t>
+      </w:r>
+      <w:proofErr w:type="gramStart"/>
+      <w:r>
+        <w:rPr>
+          <w:rFonts w:ascii="Courier New" w:hAnsi="Courier New" w:cs="Courier New"/>
+          <w:sz w:val="24"/>
+          <w:szCs w:val="24"/>
+        </w:rPr>
+        <w:t>value</w:t>
+      </w:r>
+      <w:proofErr w:type="gramEnd"/>
+      <w:r>
+        <w:rPr>
+          <w:rFonts w:ascii="Courier New" w:hAnsi="Courier New" w:cs="Courier New"/>
+          <w:sz w:val="24"/>
+          <w:szCs w:val="24"/>
+        </w:rPr>
+        <w:t>: [30x1 double]</w:t>
+      </w:r>
+    </w:p>
+    <w:p>
+      <w:pPr>
+        <w:pStyle w:val="NoSpacing"/>
+        <w:rPr>
+          <w:rFonts w:ascii="Courier New" w:hAnsi="Courier New" w:cs="Courier New"/>
+          <w:sz w:val="24"/>
+          <w:szCs w:val="24"/>
+        </w:rPr>
+      </w:pPr>
+      <w:r>
+        <w:rPr>
+          <w:rFonts w:ascii="Courier New" w:hAnsi="Courier New" w:cs="Courier New"/>
+          <w:sz w:val="24"/>
+          <w:szCs w:val="24"/>
+        </w:rPr>
+        <w:t xml:space="preserve">    </w:t>
+      </w:r>
+      <w:proofErr w:type="spellStart"/>
+      <w:r>
+        <w:rPr>
+          <w:rFonts w:ascii="Courier New" w:hAnsi="Courier New" w:cs="Courier New"/>
+          <w:sz w:val="24"/>
+          <w:szCs w:val="24"/>
+        </w:rPr>
+        <w:t>norm_value</w:t>
+      </w:r>
+      <w:proofErr w:type="spellEnd"/>
+      <w:r>
+        <w:rPr>
+          <w:rFonts w:ascii="Courier New" w:hAnsi="Courier New" w:cs="Courier New"/>
+          <w:sz w:val="24"/>
+          <w:szCs w:val="24"/>
+        </w:rPr>
+        <w:t>: [30x1 double]</w:t>
+      </w:r>
+    </w:p>
+    <w:p>
+      <w:pPr>
+        <w:pStyle w:val="NoSpacing"/>
+        <w:rPr>
+          <w:rFonts w:ascii="Times New Roman" w:hAnsi="Times New Roman" w:cs="Times New Roman"/>
+          <w:sz w:val="24"/>
+          <w:szCs w:val="24"/>
+        </w:rPr>
+      </w:pPr>
+    </w:p>
+    <w:p>
+      <w:pPr>
+        <w:pStyle w:val="NoSpacing"/>
+        <w:rPr>
+          <w:rFonts w:ascii="Courier New" w:hAnsi="Courier New" w:cs="Courier New"/>
+          <w:sz w:val="24"/>
+          <w:szCs w:val="24"/>
+        </w:rPr>
+      </w:pPr>
+      <w:proofErr w:type="spellStart"/>
+      <w:proofErr w:type="gramStart"/>
+      <w:r>
+        <w:rPr>
+          <w:rFonts w:ascii="Courier New" w:hAnsi="Courier New" w:cs="Courier New"/>
+          <w:sz w:val="24"/>
+          <w:szCs w:val="24"/>
+        </w:rPr>
+        <w:t>exp</w:t>
+      </w:r>
+      <w:proofErr w:type="spellEnd"/>
+      <w:r>
+        <w:rPr>
+          <w:rFonts w:ascii="Courier New" w:hAnsi="Courier New" w:cs="Courier New"/>
+          <w:sz w:val="24"/>
+          <w:szCs w:val="24"/>
+        </w:rPr>
+        <w:t>{</w:t>
+      </w:r>
+      <w:proofErr w:type="gramEnd"/>
+      <w:r>
+        <w:rPr>
+          <w:rFonts w:ascii="Courier New" w:hAnsi="Courier New" w:cs="Courier New"/>
+          <w:sz w:val="24"/>
+          <w:szCs w:val="24"/>
+        </w:rPr>
+        <w:t>n}.cell{k}</w:t>
+      </w:r>
+    </w:p>
+    <w:p>
+      <w:pPr>
+        <w:pStyle w:val="NoSpacing"/>
+        <w:ind w:firstLine="720"/>
+        <w:rPr>
+          <w:rFonts w:ascii="Times New Roman" w:hAnsi="Times New Roman" w:cs="Times New Roman"/>
+          <w:sz w:val="24"/>
+          <w:szCs w:val="24"/>
+        </w:rPr>
+      </w:pPr>
+      <w:r>
+        <w:rPr>
+          <w:rFonts w:ascii="Courier New" w:hAnsi="Courier New" w:cs="Courier New"/>
+          <w:sz w:val="24"/>
+          <w:szCs w:val="24"/>
+        </w:rPr>
+        <w:t>n -</w:t>
+      </w:r>
+      <w:r>
+        <w:rPr>
+          <w:rFonts w:ascii="Times New Roman" w:hAnsi="Times New Roman" w:cs="Times New Roman"/>
+          <w:sz w:val="24"/>
+          <w:szCs w:val="24"/>
+        </w:rPr>
+        <w:t xml:space="preserve"> </w:t>
+      </w:r>
+      <w:proofErr w:type="gramStart"/>
+      <w:r>
+        <w:rPr>
+          <w:rFonts w:ascii="Times New Roman" w:hAnsi="Times New Roman" w:cs="Times New Roman"/>
+          <w:sz w:val="24"/>
+          <w:szCs w:val="24"/>
+        </w:rPr>
+        <w:t>experiment</w:t>
+      </w:r>
+      <w:proofErr w:type="gramEnd"/>
+      <w:r>
+        <w:rPr>
+          <w:rFonts w:ascii="Times New Roman" w:hAnsi="Times New Roman" w:cs="Times New Roman"/>
+          <w:sz w:val="24"/>
+          <w:szCs w:val="24"/>
+        </w:rPr>
+        <w:t xml:space="preserve"> number</w:t>
+      </w:r>
+    </w:p>
+    <w:p>
+      <w:pPr>
+        <w:pStyle w:val="NoSpacing"/>
+        <w:ind w:firstLine="720"/>
+        <w:rPr>
+          <w:rFonts w:ascii="Times New Roman" w:hAnsi="Times New Roman" w:cs="Times New Roman"/>
+          <w:sz w:val="24"/>
+          <w:szCs w:val="24"/>
+        </w:rPr>
+      </w:pPr>
+      <w:r>
+        <w:rPr>
+          <w:rFonts w:ascii="Courier New" w:hAnsi="Courier New" w:cs="Courier New"/>
+          <w:sz w:val="24"/>
+          <w:szCs w:val="24"/>
+        </w:rPr>
+        <w:t>k -</w:t>
+      </w:r>
+      <w:r>
+        <w:rPr>
+          <w:rFonts w:ascii="Times New Roman" w:hAnsi="Times New Roman" w:cs="Times New Roman"/>
+          <w:sz w:val="24"/>
+          <w:szCs w:val="24"/>
+        </w:rPr>
+        <w:t xml:space="preserve"> </w:t>
+      </w:r>
+      <w:proofErr w:type="gramStart"/>
+      <w:r>
+        <w:rPr>
+          <w:rFonts w:ascii="Times New Roman" w:hAnsi="Times New Roman" w:cs="Times New Roman"/>
+          <w:sz w:val="24"/>
+          <w:szCs w:val="24"/>
+        </w:rPr>
+        <w:t>object</w:t>
+      </w:r>
+      <w:proofErr w:type="gramEnd"/>
+      <w:r>
+        <w:rPr>
+          <w:rFonts w:ascii="Times New Roman" w:hAnsi="Times New Roman" w:cs="Times New Roman"/>
+          <w:sz w:val="24"/>
+          <w:szCs w:val="24"/>
+        </w:rPr>
+        <w:t xml:space="preserve"> (objects from all the positions are included)</w:t>
+      </w:r>
+    </w:p>
+    <w:p>
+      <w:pPr>
+        <w:pStyle w:val="NoSpacing"/>
+        <w:rPr>
+          <w:rFonts w:ascii="Times New Roman" w:hAnsi="Times New Roman" w:cs="Times New Roman"/>
+          <w:sz w:val="24"/>
+          <w:szCs w:val="24"/>
+        </w:rPr>
+      </w:pPr>
+    </w:p>
+    <w:p>
+      <w:pPr>
+        <w:pStyle w:val="NoSpacing"/>
+        <w:rPr>
+          <w:rFonts w:ascii="Times New Roman" w:hAnsi="Times New Roman" w:cs="Times New Roman"/>
+          <w:sz w:val="24"/>
+          <w:szCs w:val="24"/>
+        </w:rPr>
+      </w:pPr>
+      <w:proofErr w:type="spellStart"/>
+      <w:proofErr w:type="gramStart"/>
+      <w:r>
+        <w:rPr>
+          <w:rFonts w:ascii="Courier New" w:hAnsi="Courier New" w:cs="Courier New"/>
+          <w:sz w:val="24"/>
+          <w:szCs w:val="24"/>
+        </w:rPr>
+        <w:t>exp</w:t>
+      </w:r>
+      <w:proofErr w:type="spellEnd"/>
+      <w:r>
+        <w:rPr>
+          <w:rFonts w:ascii="Courier New" w:hAnsi="Courier New" w:cs="Courier New"/>
+          <w:sz w:val="24"/>
+          <w:szCs w:val="24"/>
+        </w:rPr>
+        <w:t>{</w:t>
+      </w:r>
+      <w:proofErr w:type="gramEnd"/>
+      <w:r>
+        <w:rPr>
+          <w:rFonts w:ascii="Courier New" w:hAnsi="Courier New" w:cs="Courier New"/>
+          <w:sz w:val="24"/>
+          <w:szCs w:val="24"/>
+        </w:rPr>
+        <w:t>n}.cell{k}.time -</w:t>
+      </w:r>
+      <w:r>
+        <w:rPr>
+          <w:rFonts w:ascii="Times New Roman" w:hAnsi="Times New Roman" w:cs="Times New Roman"/>
+          <w:sz w:val="24"/>
+          <w:szCs w:val="24"/>
+        </w:rPr>
+        <w:t xml:space="preserve"> time only</w:t>
+      </w:r>
+    </w:p>
+    <w:p>
+      <w:pPr>
+        <w:pStyle w:val="NoSpacing"/>
+        <w:rPr>
+          <w:rFonts w:ascii="Times New Roman" w:hAnsi="Times New Roman" w:cs="Times New Roman"/>
+          <w:sz w:val="24"/>
+          <w:szCs w:val="24"/>
+        </w:rPr>
+      </w:pPr>
+    </w:p>
+    <w:p>
+      <w:pPr>
+        <w:pStyle w:val="NoSpacing"/>
+        <w:rPr>
+          <w:rFonts w:ascii="Times New Roman" w:hAnsi="Times New Roman" w:cs="Times New Roman"/>
+          <w:sz w:val="24"/>
+          <w:szCs w:val="24"/>
+        </w:rPr>
+      </w:pPr>
+      <w:proofErr w:type="spellStart"/>
+      <w:proofErr w:type="gramStart"/>
+      <w:r>
+        <w:rPr>
+          <w:rFonts w:ascii="Courier New" w:hAnsi="Courier New" w:cs="Courier New"/>
+          <w:sz w:val="24"/>
+          <w:szCs w:val="24"/>
+        </w:rPr>
+        <w:t>exp</w:t>
+      </w:r>
+      <w:proofErr w:type="spellEnd"/>
+      <w:r>
+        <w:rPr>
+          <w:rFonts w:ascii="Courier New" w:hAnsi="Courier New" w:cs="Courier New"/>
+          <w:sz w:val="24"/>
+          <w:szCs w:val="24"/>
+        </w:rPr>
+        <w:t>{</w:t>
+      </w:r>
+      <w:proofErr w:type="gramEnd"/>
+      <w:r>
+        <w:rPr>
+          <w:rFonts w:ascii="Courier New" w:hAnsi="Courier New" w:cs="Courier New"/>
+          <w:sz w:val="24"/>
+          <w:szCs w:val="24"/>
+        </w:rPr>
+        <w:t>n}.cell{k}.value -</w:t>
+      </w:r>
+      <w:r>
+        <w:rPr>
+          <w:rFonts w:ascii="Times New Roman" w:hAnsi="Times New Roman" w:cs="Times New Roman"/>
+          <w:sz w:val="24"/>
+          <w:szCs w:val="24"/>
+        </w:rPr>
+        <w:t xml:space="preserve"> raw value of intensity ratio</w:t>
+      </w:r>
+    </w:p>
+    <w:p>
+      <w:pPr>
+        <w:pStyle w:val="NoSpacing"/>
+        <w:rPr>
+          <w:rFonts w:ascii="Times New Roman" w:hAnsi="Times New Roman" w:cs="Times New Roman"/>
+          <w:sz w:val="24"/>
+          <w:szCs w:val="24"/>
+        </w:rPr>
+      </w:pPr>
+    </w:p>
+    <w:p>
+      <w:pPr>
+        <w:pStyle w:val="NoSpacing"/>
+        <w:rPr>
+          <w:rFonts w:ascii="Times New Roman" w:hAnsi="Times New Roman" w:cs="Times New Roman"/>
+          <w:sz w:val="24"/>
+          <w:szCs w:val="24"/>
+        </w:rPr>
+      </w:pPr>
+      <w:proofErr w:type="spellStart"/>
+      <w:proofErr w:type="gramStart"/>
+      <w:r>
+        <w:rPr>
+          <w:rFonts w:ascii="Courier New" w:hAnsi="Courier New" w:cs="Courier New"/>
+          <w:sz w:val="24"/>
+          <w:szCs w:val="24"/>
+        </w:rPr>
+        <w:t>exp</w:t>
+      </w:r>
+      <w:proofErr w:type="spellEnd"/>
+      <w:r>
+        <w:rPr>
+          <w:rFonts w:ascii="Courier New" w:hAnsi="Courier New" w:cs="Courier New"/>
+          <w:sz w:val="24"/>
+          <w:szCs w:val="24"/>
+        </w:rPr>
+        <w:t>{</w:t>
+      </w:r>
+      <w:proofErr w:type="gramEnd"/>
+      <w:r>
+        <w:rPr>
+          <w:rFonts w:ascii="Courier New" w:hAnsi="Courier New" w:cs="Courier New"/>
+          <w:sz w:val="24"/>
+          <w:szCs w:val="24"/>
+        </w:rPr>
+        <w:t>n}.cell{k}.</w:t>
+      </w:r>
+      <w:proofErr w:type="spellStart"/>
+      <w:r>
+        <w:rPr>
+          <w:rFonts w:ascii="Courier New" w:hAnsi="Courier New" w:cs="Courier New"/>
+          <w:sz w:val="24"/>
+          <w:szCs w:val="24"/>
+        </w:rPr>
+        <w:t>norm_value</w:t>
+      </w:r>
+      <w:proofErr w:type="spellEnd"/>
+      <w:r>
+        <w:rPr>
+          <w:rFonts w:ascii="Courier New" w:hAnsi="Courier New" w:cs="Courier New"/>
+          <w:sz w:val="24"/>
+          <w:szCs w:val="24"/>
+        </w:rPr>
+        <w:t xml:space="preserve"> -</w:t>
+      </w:r>
+      <w:r>
+        <w:rPr>
+          <w:rFonts w:ascii="Times New Roman" w:hAnsi="Times New Roman" w:cs="Times New Roman"/>
+          <w:sz w:val="24"/>
+          <w:szCs w:val="24"/>
+        </w:rPr>
+        <w:t xml:space="preserve"> normalized value of intensity ratio</w:t>
       </w:r>
     </w:p>
     <w:p>
@@ -6468,6 +7259,15 @@
       <w:u w:val="single"/>
     </w:rPr>
   </w:style>
+  <w:style w:type="paragraph" w:styleId="NoSpacing">
+    <w:name w:val="No Spacing"/>
+    <w:uiPriority w:val="1"/>
+    <w:qFormat/>
+    <w:rsid w:val="00A82A25"/>
+    <w:pPr>
+      <w:spacing w:after="0" w:line="240" w:lineRule="auto"/>
+    </w:pPr>
+  </w:style>
 </w:styles>
 </file>
 

</xml_diff>

<commit_message>
Make Quanty Mac compatible running test_fig3 and test_fig4 and clean up.
</commit_message>
<xml_diff>
--- a/doc/Quanty User's Guide.docx
+++ b/doc/Quanty User's Guide.docx
@@ -1,6 +1,6 @@
 
 <file path=word/document.xml><?xml version="1.0" encoding="utf-8"?>
-<w:document xmlns:wpc="http://schemas.microsoft.com/office/word/2010/wordprocessingCanvas" xmlns:mc="http://schemas.openxmlformats.org/markup-compatibility/2006" xmlns:o="urn:schemas-microsoft-com:office:office" xmlns:r="http://schemas.openxmlformats.org/officeDocument/2006/relationships" xmlns:m="http://schemas.openxmlformats.org/officeDocument/2006/math" xmlns:v="urn:schemas-microsoft-com:vml" xmlns:wp14="http://schemas.microsoft.com/office/word/2010/wordprocessingDrawing" xmlns:wp="http://schemas.openxmlformats.org/drawingml/2006/wordprocessingDrawing" xmlns:w10="urn:schemas-microsoft-com:office:word" xmlns:w="http://schemas.openxmlformats.org/wordprocessingml/2006/main" xmlns:w14="http://schemas.microsoft.com/office/word/2010/wordml" xmlns:w15="http://schemas.microsoft.com/office/word/2012/wordml" xmlns:wpg="http://schemas.microsoft.com/office/word/2010/wordprocessingGroup" xmlns:wpi="http://schemas.microsoft.com/office/word/2010/wordprocessingInk" xmlns:wne="http://schemas.microsoft.com/office/word/2006/wordml" xmlns:wps="http://schemas.microsoft.com/office/word/2010/wordprocessingShape" mc:Ignorable="w14 w15 wp14">
+<w:document xmlns:wpc="http://schemas.microsoft.com/office/word/2010/wordprocessingCanvas" xmlns:mo="http://schemas.microsoft.com/office/mac/office/2008/main" xmlns:mc="http://schemas.openxmlformats.org/markup-compatibility/2006" xmlns:mv="urn:schemas-microsoft-com:mac:vml" xmlns:o="urn:schemas-microsoft-com:office:office" xmlns:r="http://schemas.openxmlformats.org/officeDocument/2006/relationships" xmlns:m="http://schemas.openxmlformats.org/officeDocument/2006/math" xmlns:v="urn:schemas-microsoft-com:vml" xmlns:wp14="http://schemas.microsoft.com/office/word/2010/wordprocessingDrawing" xmlns:wp="http://schemas.openxmlformats.org/drawingml/2006/wordprocessingDrawing" xmlns:w10="urn:schemas-microsoft-com:office:word" xmlns:w="http://schemas.openxmlformats.org/wordprocessingml/2006/main" xmlns:w14="http://schemas.microsoft.com/office/word/2010/wordml" xmlns:w15="http://schemas.microsoft.com/office/word/2012/wordml" xmlns:wpg="http://schemas.microsoft.com/office/word/2010/wordprocessingGroup" xmlns:wpi="http://schemas.microsoft.com/office/word/2010/wordprocessingInk" xmlns:wne="http://schemas.microsoft.com/office/word/2006/wordml" xmlns:wps="http://schemas.microsoft.com/office/word/2010/wordprocessingShape" mc:Ignorable="w14 w15 wp14">
   <w:body>
     <w:p>
       <w:pPr>
@@ -12,7 +12,6 @@
           <w:szCs w:val="28"/>
         </w:rPr>
       </w:pPr>
-      <w:proofErr w:type="spellStart"/>
       <w:r>
         <w:rPr>
           <w:rFonts w:ascii="Times New Roman" w:hAnsi="Times New Roman" w:cs="Times New Roman"/>
@@ -20,19 +19,19 @@
           <w:sz w:val="28"/>
           <w:szCs w:val="28"/>
         </w:rPr>
-        <w:t>Fluocell</w:t>
-      </w:r>
-      <w:proofErr w:type="spellEnd"/>
-      <w:r>
+        <w:t>Fluocell – Quanty Module User’s Guide</w:t>
+      </w:r>
+    </w:p>
+    <w:p>
+      <w:pPr>
+        <w:jc w:val="center"/>
         <w:rPr>
           <w:rFonts w:ascii="Times New Roman" w:hAnsi="Times New Roman" w:cs="Times New Roman"/>
           <w:b/>
           <w:sz w:val="28"/>
           <w:szCs w:val="28"/>
         </w:rPr>
-        <w:t xml:space="preserve"> – </w:t>
-      </w:r>
-      <w:proofErr w:type="spellStart"/>
+      </w:pPr>
       <w:r>
         <w:rPr>
           <w:rFonts w:ascii="Times New Roman" w:hAnsi="Times New Roman" w:cs="Times New Roman"/>
@@ -40,9 +39,8 @@
           <w:sz w:val="28"/>
           <w:szCs w:val="28"/>
         </w:rPr>
-        <w:t>Quanty</w:t>
-      </w:r>
-      <w:proofErr w:type="spellEnd"/>
+        <w:t xml:space="preserve">Automatic </w:t>
+      </w:r>
       <w:r>
         <w:rPr>
           <w:rFonts w:ascii="Times New Roman" w:hAnsi="Times New Roman" w:cs="Times New Roman"/>
@@ -50,19 +48,17 @@
           <w:sz w:val="28"/>
           <w:szCs w:val="28"/>
         </w:rPr>
-        <w:t xml:space="preserve"> Module User’s Guide</w:t>
-      </w:r>
-    </w:p>
-    <w:p>
-      <w:pPr>
-        <w:jc w:val="center"/>
+        <w:t>Q</w:t>
+      </w:r>
+      <w:r>
         <w:rPr>
           <w:rFonts w:ascii="Times New Roman" w:hAnsi="Times New Roman" w:cs="Times New Roman"/>
           <w:b/>
           <w:sz w:val="28"/>
           <w:szCs w:val="28"/>
         </w:rPr>
-      </w:pPr>
+        <w:t>uantification of</w:t>
+      </w:r>
       <w:r>
         <w:rPr>
           <w:rFonts w:ascii="Times New Roman" w:hAnsi="Times New Roman" w:cs="Times New Roman"/>
@@ -70,7 +66,7 @@
           <w:sz w:val="28"/>
           <w:szCs w:val="28"/>
         </w:rPr>
-        <w:t xml:space="preserve">Automatic </w:t>
+        <w:t xml:space="preserve"> </w:t>
       </w:r>
       <w:r>
         <w:rPr>
@@ -79,7 +75,7 @@
           <w:sz w:val="28"/>
           <w:szCs w:val="28"/>
         </w:rPr>
-        <w:t>Q</w:t>
+        <w:t>Multiple-position</w:t>
       </w:r>
       <w:r>
         <w:rPr>
@@ -88,7 +84,7 @@
           <w:sz w:val="28"/>
           <w:szCs w:val="28"/>
         </w:rPr>
-        <w:t>uantification of</w:t>
+        <w:t xml:space="preserve"> </w:t>
       </w:r>
       <w:r>
         <w:rPr>
@@ -97,7 +93,7 @@
           <w:sz w:val="28"/>
           <w:szCs w:val="28"/>
         </w:rPr>
-        <w:t xml:space="preserve"> </w:t>
+        <w:t>Image Sequences</w:t>
       </w:r>
       <w:r>
         <w:rPr>
@@ -106,33 +102,6 @@
           <w:sz w:val="28"/>
           <w:szCs w:val="28"/>
         </w:rPr>
-        <w:t>Multiple-position</w:t>
-      </w:r>
-      <w:r>
-        <w:rPr>
-          <w:rFonts w:ascii="Times New Roman" w:hAnsi="Times New Roman" w:cs="Times New Roman"/>
-          <w:b/>
-          <w:sz w:val="28"/>
-          <w:szCs w:val="28"/>
-        </w:rPr>
-        <w:t xml:space="preserve"> </w:t>
-      </w:r>
-      <w:r>
-        <w:rPr>
-          <w:rFonts w:ascii="Times New Roman" w:hAnsi="Times New Roman" w:cs="Times New Roman"/>
-          <w:b/>
-          <w:sz w:val="28"/>
-          <w:szCs w:val="28"/>
-        </w:rPr>
-        <w:t>Image Sequences</w:t>
-      </w:r>
-      <w:r>
-        <w:rPr>
-          <w:rFonts w:ascii="Times New Roman" w:hAnsi="Times New Roman" w:cs="Times New Roman"/>
-          <w:b/>
-          <w:sz w:val="28"/>
-          <w:szCs w:val="28"/>
-        </w:rPr>
         <w:t xml:space="preserve"> </w:t>
       </w:r>
     </w:p>
@@ -178,9 +147,8 @@
           <w:szCs w:val="24"/>
           <w:u w:val="single"/>
         </w:rPr>
-        <w:t xml:space="preserve">the </w:t>
-      </w:r>
-      <w:proofErr w:type="spellStart"/>
+        <w:t>the q</w:t>
+      </w:r>
       <w:r>
         <w:rPr>
           <w:rFonts w:ascii="Times New Roman" w:hAnsi="Times New Roman" w:cs="Times New Roman"/>
@@ -190,7 +158,7 @@
           <w:szCs w:val="24"/>
           <w:u w:val="single"/>
         </w:rPr>
-        <w:t>q</w:t>
+        <w:t xml:space="preserve">uanty </w:t>
       </w:r>
       <w:r>
         <w:rPr>
@@ -201,9 +169,8 @@
           <w:szCs w:val="24"/>
           <w:u w:val="single"/>
         </w:rPr>
-        <w:t>uanty</w:t>
-      </w:r>
-      <w:proofErr w:type="spellEnd"/>
+        <w:t>model and related</w:t>
+      </w:r>
       <w:r>
         <w:rPr>
           <w:rFonts w:ascii="Times New Roman" w:hAnsi="Times New Roman" w:cs="Times New Roman"/>
@@ -213,89 +180,36 @@
           <w:szCs w:val="24"/>
           <w:u w:val="single"/>
         </w:rPr>
-        <w:t xml:space="preserve"> </w:t>
-      </w:r>
-      <w:r>
-        <w:rPr>
-          <w:rFonts w:ascii="Times New Roman" w:hAnsi="Times New Roman" w:cs="Times New Roman"/>
-          <w:b/>
+        <w:t xml:space="preserve"> dataset</w:t>
+      </w:r>
+    </w:p>
+    <w:p>
+      <w:pPr>
+        <w:rPr>
+          <w:rFonts w:ascii="Times New Roman" w:hAnsi="Times New Roman" w:cs="Times New Roman"/>
           <w:color w:val="000000" w:themeColor="text1"/>
           <w:sz w:val="24"/>
           <w:szCs w:val="24"/>
-          <w:u w:val="single"/>
-        </w:rPr>
-        <w:t>model and related</w:t>
-      </w:r>
-      <w:r>
-        <w:rPr>
-          <w:rFonts w:ascii="Times New Roman" w:hAnsi="Times New Roman" w:cs="Times New Roman"/>
-          <w:b/>
+        </w:rPr>
+      </w:pPr>
+      <w:r>
+        <w:rPr>
+          <w:rFonts w:ascii="Times New Roman" w:hAnsi="Times New Roman" w:cs="Times New Roman"/>
           <w:color w:val="000000" w:themeColor="text1"/>
           <w:sz w:val="24"/>
           <w:szCs w:val="24"/>
-          <w:u w:val="single"/>
-        </w:rPr>
-        <w:t xml:space="preserve"> dataset</w:t>
-      </w:r>
-    </w:p>
-    <w:p>
-      <w:pPr>
+        </w:rPr>
+        <w:t>Download the quanty module</w:t>
+      </w:r>
+      <w:r>
         <w:rPr>
           <w:rFonts w:ascii="Times New Roman" w:hAnsi="Times New Roman" w:cs="Times New Roman"/>
           <w:color w:val="000000" w:themeColor="text1"/>
           <w:sz w:val="24"/>
           <w:szCs w:val="24"/>
         </w:rPr>
-      </w:pPr>
-      <w:r>
-        <w:rPr>
-          <w:rFonts w:ascii="Times New Roman" w:hAnsi="Times New Roman" w:cs="Times New Roman"/>
-          <w:color w:val="000000" w:themeColor="text1"/>
-          <w:sz w:val="24"/>
-          <w:szCs w:val="24"/>
-        </w:rPr>
-        <w:t xml:space="preserve">Download the </w:t>
-      </w:r>
-      <w:proofErr w:type="spellStart"/>
-      <w:r>
-        <w:rPr>
-          <w:rFonts w:ascii="Times New Roman" w:hAnsi="Times New Roman" w:cs="Times New Roman"/>
-          <w:color w:val="000000" w:themeColor="text1"/>
-          <w:sz w:val="24"/>
-          <w:szCs w:val="24"/>
-        </w:rPr>
-        <w:t>quanty</w:t>
-      </w:r>
-      <w:proofErr w:type="spellEnd"/>
-      <w:r>
-        <w:rPr>
-          <w:rFonts w:ascii="Times New Roman" w:hAnsi="Times New Roman" w:cs="Times New Roman"/>
-          <w:color w:val="000000" w:themeColor="text1"/>
-          <w:sz w:val="24"/>
-          <w:szCs w:val="24"/>
-        </w:rPr>
-        <w:t xml:space="preserve"> module</w:t>
-      </w:r>
-      <w:r>
-        <w:rPr>
-          <w:rFonts w:ascii="Times New Roman" w:hAnsi="Times New Roman" w:cs="Times New Roman"/>
-          <w:color w:val="000000" w:themeColor="text1"/>
-          <w:sz w:val="24"/>
-          <w:szCs w:val="24"/>
-        </w:rPr>
-        <w:t xml:space="preserve"> from </w:t>
-      </w:r>
-      <w:proofErr w:type="spellStart"/>
-      <w:r>
-        <w:rPr>
-          <w:rFonts w:ascii="Times New Roman" w:hAnsi="Times New Roman" w:cs="Times New Roman"/>
-          <w:color w:val="000000" w:themeColor="text1"/>
-          <w:sz w:val="24"/>
-          <w:szCs w:val="24"/>
-        </w:rPr>
-        <w:t>github</w:t>
-      </w:r>
-      <w:proofErr w:type="spellEnd"/>
+        <w:t xml:space="preserve"> from github</w:t>
+      </w:r>
       <w:r>
         <w:rPr>
           <w:rFonts w:ascii="Times New Roman" w:hAnsi="Times New Roman" w:cs="Times New Roman"/>
@@ -388,9 +302,8 @@
           <w:sz w:val="24"/>
           <w:szCs w:val="24"/>
         </w:rPr>
-        <w:t xml:space="preserve"> Download </w:t>
-      </w:r>
-      <w:proofErr w:type="spellStart"/>
+        <w:t xml:space="preserve"> Download Quanty Dataset 1</w:t>
+      </w:r>
       <w:r>
         <w:rPr>
           <w:rFonts w:ascii="Times New Roman" w:hAnsi="Times New Roman" w:cs="Times New Roman"/>
@@ -398,9 +311,8 @@
           <w:sz w:val="24"/>
           <w:szCs w:val="24"/>
         </w:rPr>
-        <w:t>Quanty</w:t>
-      </w:r>
-      <w:proofErr w:type="spellEnd"/>
+        <w:t xml:space="preserve"> </w:t>
+      </w:r>
       <w:r>
         <w:rPr>
           <w:rFonts w:ascii="Times New Roman" w:hAnsi="Times New Roman" w:cs="Times New Roman"/>
@@ -408,7 +320,7 @@
           <w:sz w:val="24"/>
           <w:szCs w:val="24"/>
         </w:rPr>
-        <w:t xml:space="preserve"> Dataset 1</w:t>
+        <w:sym w:font="Wingdings" w:char="F0E0"/>
       </w:r>
       <w:r>
         <w:rPr>
@@ -417,7 +329,7 @@
           <w:sz w:val="24"/>
           <w:szCs w:val="24"/>
         </w:rPr>
-        <w:t xml:space="preserve"> </w:t>
+        <w:t xml:space="preserve"> unzip</w:t>
       </w:r>
       <w:r>
         <w:rPr>
@@ -426,7 +338,7 @@
           <w:sz w:val="24"/>
           <w:szCs w:val="24"/>
         </w:rPr>
-        <w:sym w:font="Wingdings" w:char="F0E0"/>
+        <w:t xml:space="preserve">) </w:t>
       </w:r>
       <w:r>
         <w:rPr>
@@ -435,7 +347,7 @@
           <w:sz w:val="24"/>
           <w:szCs w:val="24"/>
         </w:rPr>
-        <w:t xml:space="preserve"> unzip</w:t>
+        <w:t xml:space="preserve">into </w:t>
       </w:r>
       <w:r>
         <w:rPr>
@@ -444,7 +356,7 @@
           <w:sz w:val="24"/>
           <w:szCs w:val="24"/>
         </w:rPr>
-        <w:t xml:space="preserve">) </w:t>
+        <w:t>parallel folders</w:t>
       </w:r>
       <w:r>
         <w:rPr>
@@ -453,7 +365,7 @@
           <w:sz w:val="24"/>
           <w:szCs w:val="24"/>
         </w:rPr>
-        <w:t xml:space="preserve">into </w:t>
+        <w:t xml:space="preserve">, which </w:t>
       </w:r>
       <w:r>
         <w:rPr>
@@ -462,7 +374,7 @@
           <w:sz w:val="24"/>
           <w:szCs w:val="24"/>
         </w:rPr>
-        <w:t>parallel folders</w:t>
+        <w:t xml:space="preserve">are </w:t>
       </w:r>
       <w:r>
         <w:rPr>
@@ -471,7 +383,7 @@
           <w:sz w:val="24"/>
           <w:szCs w:val="24"/>
         </w:rPr>
-        <w:t xml:space="preserve">, which </w:t>
+        <w:t>“quanty</w:t>
       </w:r>
       <w:r>
         <w:rPr>
@@ -480,7 +392,7 @@
           <w:sz w:val="24"/>
           <w:szCs w:val="24"/>
         </w:rPr>
-        <w:t xml:space="preserve">are </w:t>
+        <w:t>/</w:t>
       </w:r>
       <w:r>
         <w:rPr>
@@ -489,9 +401,8 @@
           <w:sz w:val="24"/>
           <w:szCs w:val="24"/>
         </w:rPr>
-        <w:t>“</w:t>
-      </w:r>
-      <w:proofErr w:type="spellStart"/>
+        <w:t>” and</w:t>
+      </w:r>
       <w:r>
         <w:rPr>
           <w:rFonts w:ascii="Times New Roman" w:hAnsi="Times New Roman" w:cs="Times New Roman"/>
@@ -499,9 +410,8 @@
           <w:sz w:val="24"/>
           <w:szCs w:val="24"/>
         </w:rPr>
-        <w:t>quanty</w:t>
-      </w:r>
-      <w:proofErr w:type="spellEnd"/>
+        <w:t xml:space="preserve"> “</w:t>
+      </w:r>
       <w:r>
         <w:rPr>
           <w:rFonts w:ascii="Times New Roman" w:hAnsi="Times New Roman" w:cs="Times New Roman"/>
@@ -509,7 +419,7 @@
           <w:sz w:val="24"/>
           <w:szCs w:val="24"/>
         </w:rPr>
-        <w:t>/</w:t>
+        <w:t>data/quanty_sample/</w:t>
       </w:r>
       <w:r>
         <w:rPr>
@@ -518,7 +428,7 @@
           <w:sz w:val="24"/>
           <w:szCs w:val="24"/>
         </w:rPr>
-        <w:t>” and</w:t>
+        <w:t xml:space="preserve">”. </w:t>
       </w:r>
       <w:r>
         <w:rPr>
@@ -527,114 +437,7 @@
           <w:sz w:val="24"/>
           <w:szCs w:val="24"/>
         </w:rPr>
-        <w:t xml:space="preserve"> “</w:t>
-      </w:r>
-      <w:r>
-        <w:rPr>
-          <w:rFonts w:ascii="Times New Roman" w:hAnsi="Times New Roman" w:cs="Times New Roman"/>
-          <w:color w:val="000000" w:themeColor="text1"/>
-          <w:sz w:val="24"/>
-          <w:szCs w:val="24"/>
-        </w:rPr>
-        <w:t>data/</w:t>
-      </w:r>
-      <w:proofErr w:type="spellStart"/>
-      <w:r>
-        <w:rPr>
-          <w:rFonts w:ascii="Times New Roman" w:hAnsi="Times New Roman" w:cs="Times New Roman"/>
-          <w:color w:val="000000" w:themeColor="text1"/>
-          <w:sz w:val="24"/>
-          <w:szCs w:val="24"/>
-        </w:rPr>
-        <w:t>quanty_sample</w:t>
-      </w:r>
-      <w:proofErr w:type="spellEnd"/>
-      <w:r>
-        <w:rPr>
-          <w:rFonts w:ascii="Times New Roman" w:hAnsi="Times New Roman" w:cs="Times New Roman"/>
-          <w:color w:val="000000" w:themeColor="text1"/>
-          <w:sz w:val="24"/>
-          <w:szCs w:val="24"/>
-        </w:rPr>
-        <w:t>/</w:t>
-      </w:r>
-      <w:r>
-        <w:rPr>
-          <w:rFonts w:ascii="Times New Roman" w:hAnsi="Times New Roman" w:cs="Times New Roman"/>
-          <w:color w:val="000000" w:themeColor="text1"/>
-          <w:sz w:val="24"/>
-          <w:szCs w:val="24"/>
-        </w:rPr>
-        <w:t xml:space="preserve">”. </w:t>
-      </w:r>
-      <w:r>
-        <w:rPr>
-          <w:rFonts w:ascii="Times New Roman" w:hAnsi="Times New Roman" w:cs="Times New Roman"/>
-          <w:color w:val="000000" w:themeColor="text1"/>
-          <w:sz w:val="24"/>
-          <w:szCs w:val="24"/>
-        </w:rPr>
-        <w:t xml:space="preserve">Install </w:t>
-      </w:r>
-      <w:proofErr w:type="spellStart"/>
-      <w:r>
-        <w:rPr>
-          <w:rFonts w:ascii="Times New Roman" w:hAnsi="Times New Roman" w:cs="Times New Roman"/>
-          <w:color w:val="000000" w:themeColor="text1"/>
-          <w:sz w:val="24"/>
-          <w:szCs w:val="24"/>
-        </w:rPr>
-        <w:t>Quanty</w:t>
-      </w:r>
-      <w:proofErr w:type="spellEnd"/>
-      <w:r>
-        <w:rPr>
-          <w:rFonts w:ascii="Times New Roman" w:hAnsi="Times New Roman" w:cs="Times New Roman"/>
-          <w:color w:val="000000" w:themeColor="text1"/>
-          <w:sz w:val="24"/>
-          <w:szCs w:val="24"/>
-        </w:rPr>
-        <w:t xml:space="preserve"> by adding the subfolders “</w:t>
-      </w:r>
-      <w:proofErr w:type="spellStart"/>
-      <w:r>
-        <w:rPr>
-          <w:rFonts w:ascii="Times New Roman" w:hAnsi="Times New Roman" w:cs="Times New Roman"/>
-          <w:color w:val="000000" w:themeColor="text1"/>
-          <w:sz w:val="24"/>
-          <w:szCs w:val="24"/>
-        </w:rPr>
-        <w:t>src</w:t>
-      </w:r>
-      <w:proofErr w:type="spellEnd"/>
-      <w:r>
-        <w:rPr>
-          <w:rFonts w:ascii="Times New Roman" w:hAnsi="Times New Roman" w:cs="Times New Roman"/>
-          <w:color w:val="000000" w:themeColor="text1"/>
-          <w:sz w:val="24"/>
-          <w:szCs w:val="24"/>
-        </w:rPr>
-        <w:t>/”, “app/group/”, and “</w:t>
-      </w:r>
-      <w:proofErr w:type="spellStart"/>
-      <w:r>
-        <w:rPr>
-          <w:rFonts w:ascii="Times New Roman" w:hAnsi="Times New Roman" w:cs="Times New Roman"/>
-          <w:color w:val="000000" w:themeColor="text1"/>
-          <w:sz w:val="24"/>
-          <w:szCs w:val="24"/>
-        </w:rPr>
-        <w:t>contrib</w:t>
-      </w:r>
-      <w:proofErr w:type="spellEnd"/>
-      <w:r>
-        <w:rPr>
-          <w:rFonts w:ascii="Times New Roman" w:hAnsi="Times New Roman" w:cs="Times New Roman"/>
-          <w:color w:val="000000" w:themeColor="text1"/>
-          <w:sz w:val="24"/>
-          <w:szCs w:val="24"/>
-        </w:rPr>
-        <w:t xml:space="preserve">” into the MATLAB searching path. </w:t>
+        <w:t xml:space="preserve">Install Quanty by adding the subfolders “src/”, “app/group/”, and “contrib” into the MATLAB searching path. </w:t>
       </w:r>
     </w:p>
     <w:p>
@@ -755,7 +558,7 @@
                 <w:szCs w:val="24"/>
               </w:rPr>
               <w:drawing>
-                <wp:anchor distT="0" distB="0" distL="114300" distR="114300" simplePos="0" relativeHeight="251663360" behindDoc="0" locked="0" layoutInCell="1" allowOverlap="1" wp14:anchorId="523E2F33" wp14:editId="36A5A3BA">
+                <wp:anchor distT="0" distB="0" distL="114300" distR="114300" simplePos="0" relativeHeight="251663360" behindDoc="0" locked="0" layoutInCell="1" allowOverlap="1" wp14:anchorId="6EDF5BB4" wp14:editId="09CDFA23">
                   <wp:simplePos x="0" y="0"/>
                   <wp:positionH relativeFrom="column">
                     <wp:posOffset>220980</wp:posOffset>
@@ -846,7 +649,7 @@
                 <w:szCs w:val="24"/>
               </w:rPr>
               <w:drawing>
-                <wp:anchor distT="0" distB="0" distL="114300" distR="114300" simplePos="0" relativeHeight="251665408" behindDoc="0" locked="0" layoutInCell="1" allowOverlap="1" wp14:anchorId="0B86D524" wp14:editId="4EAB6CE4">
+                <wp:anchor distT="0" distB="0" distL="114300" distR="114300" simplePos="0" relativeHeight="251665408" behindDoc="0" locked="0" layoutInCell="1" allowOverlap="1" wp14:anchorId="3E01BA00" wp14:editId="63496F0F">
                   <wp:simplePos x="0" y="0"/>
                   <wp:positionH relativeFrom="column">
                     <wp:posOffset>245745</wp:posOffset>
@@ -942,7 +745,7 @@
           <w:noProof/>
         </w:rPr>
         <w:drawing>
-          <wp:anchor distT="0" distB="0" distL="114300" distR="114300" simplePos="0" relativeHeight="251667456" behindDoc="0" locked="0" layoutInCell="1" allowOverlap="1" wp14:anchorId="0126991C" wp14:editId="40CC8044">
+          <wp:anchor distT="0" distB="0" distL="114300" distR="114300" simplePos="0" relativeHeight="251667456" behindDoc="0" locked="0" layoutInCell="1" allowOverlap="1" wp14:anchorId="13368338" wp14:editId="2D54BCFB">
             <wp:simplePos x="0" y="0"/>
             <wp:positionH relativeFrom="column">
               <wp:posOffset>101198</wp:posOffset>
@@ -1324,19 +1127,8 @@
           <w:sz w:val="24"/>
           <w:szCs w:val="24"/>
         </w:rPr>
-        <w:t xml:space="preserve"> 3 – Quantify </w:t>
-      </w:r>
-      <w:proofErr w:type="spellStart"/>
-      <w:r>
-        <w:rPr>
-          <w:rFonts w:ascii="Times New Roman" w:hAnsi="Times New Roman" w:cs="Times New Roman"/>
-          <w:color w:val="FF0000"/>
-          <w:sz w:val="24"/>
-          <w:szCs w:val="24"/>
-        </w:rPr>
-        <w:t>Subcell</w:t>
-      </w:r>
-      <w:proofErr w:type="spellEnd"/>
+        <w:t xml:space="preserve"> 3 – Quantify Subcell</w:t>
+      </w:r>
       <w:r>
         <w:rPr>
           <w:rFonts w:ascii="Times New Roman" w:hAnsi="Times New Roman" w:cs="Times New Roman"/>
@@ -1427,23 +1219,13 @@
         </w:rPr>
         <w:t xml:space="preserve">&gt;&gt; </w:t>
       </w:r>
-      <w:proofErr w:type="spellStart"/>
-      <w:r>
-        <w:rPr>
-          <w:rFonts w:ascii="Times New Roman" w:hAnsi="Times New Roman" w:cs="Times New Roman"/>
-          <w:sz w:val="24"/>
-          <w:szCs w:val="24"/>
-        </w:rPr>
-        <w:t>fluocell_data.num_layers</w:t>
-      </w:r>
-      <w:proofErr w:type="spellEnd"/>
-      <w:r>
-        <w:rPr>
-          <w:rFonts w:ascii="Times New Roman" w:hAnsi="Times New Roman" w:cs="Times New Roman"/>
-          <w:sz w:val="24"/>
-          <w:szCs w:val="24"/>
-        </w:rPr>
-        <w:t xml:space="preserve"> = 3;</w:t>
+      <w:r>
+        <w:rPr>
+          <w:rFonts w:ascii="Times New Roman" w:hAnsi="Times New Roman" w:cs="Times New Roman"/>
+          <w:sz w:val="24"/>
+          <w:szCs w:val="24"/>
+        </w:rPr>
+        <w:t>fluocell_data.num_layers = 3;</w:t>
       </w:r>
     </w:p>
     <w:p>
@@ -1493,25 +1275,14 @@
         </w:rPr>
         <w:t xml:space="preserve">” in </w:t>
       </w:r>
-      <w:proofErr w:type="spellStart"/>
-      <w:r>
-        <w:rPr>
-          <w:rFonts w:ascii="Times New Roman" w:hAnsi="Times New Roman" w:cs="Times New Roman"/>
-          <w:sz w:val="24"/>
-          <w:szCs w:val="24"/>
-        </w:rPr>
-        <w:t>Fluocell</w:t>
-      </w:r>
-      <w:proofErr w:type="spellEnd"/>
-      <w:r>
-        <w:rPr>
-          <w:rFonts w:ascii="Times New Roman" w:hAnsi="Times New Roman" w:cs="Times New Roman"/>
-          <w:sz w:val="24"/>
-          <w:szCs w:val="24"/>
-        </w:rPr>
-        <w:t>, and input “</w:t>
-      </w:r>
-      <w:proofErr w:type="spellStart"/>
+      <w:r>
+        <w:rPr>
+          <w:rFonts w:ascii="Times New Roman" w:hAnsi="Times New Roman" w:cs="Times New Roman"/>
+          <w:sz w:val="24"/>
+          <w:szCs w:val="24"/>
+        </w:rPr>
+        <w:t>Fluocell, and input “</w:t>
+      </w:r>
       <w:r>
         <w:rPr>
           <w:rFonts w:ascii="Times New Roman" w:hAnsi="Times New Roman" w:cs="Times New Roman"/>
@@ -1521,7 +1292,6 @@
         </w:rPr>
         <w:t>BrightnessFactor</w:t>
       </w:r>
-      <w:proofErr w:type="spellEnd"/>
       <w:r>
         <w:rPr>
           <w:rFonts w:ascii="Times New Roman" w:hAnsi="Times New Roman" w:cs="Times New Roman"/>
@@ -1730,25 +1500,7 @@
           <w:sz w:val="24"/>
           <w:szCs w:val="24"/>
         </w:rPr>
-        <w:t xml:space="preserve">, check the </w:t>
-      </w:r>
-      <w:proofErr w:type="spellStart"/>
-      <w:r>
-        <w:rPr>
-          <w:rFonts w:ascii="Times New Roman" w:hAnsi="Times New Roman" w:cs="Times New Roman"/>
-          <w:sz w:val="24"/>
-          <w:szCs w:val="24"/>
-        </w:rPr>
-        <w:t>pdgf</w:t>
-      </w:r>
-      <w:proofErr w:type="spellEnd"/>
-      <w:r>
-        <w:rPr>
-          <w:rFonts w:ascii="Times New Roman" w:hAnsi="Times New Roman" w:cs="Times New Roman"/>
-          <w:sz w:val="24"/>
-          <w:szCs w:val="24"/>
-        </w:rPr>
-        <w:t xml:space="preserve"> information and go to </w:t>
+        <w:t xml:space="preserve">, check the pdgf information and go to </w:t>
       </w:r>
       <w:r>
         <w:rPr>
@@ -1784,7 +1536,6 @@
         </w:rPr>
         <w:t xml:space="preserve">&gt;&gt; </w:t>
       </w:r>
-      <w:proofErr w:type="spellStart"/>
       <w:r>
         <w:rPr>
           <w:rFonts w:ascii="Times New Roman" w:hAnsi="Times New Roman" w:cs="Times New Roman"/>
@@ -1792,9 +1543,8 @@
           <w:szCs w:val="24"/>
           <w:highlight w:val="yellow"/>
         </w:rPr>
-        <w:t>fluocell_data.pdgf_between_frame</w:t>
-      </w:r>
-      <w:proofErr w:type="spellEnd"/>
+        <w:t>fluocell_data.pdgf_between_frame = [</w:t>
+      </w:r>
       <w:r>
         <w:rPr>
           <w:rFonts w:ascii="Times New Roman" w:hAnsi="Times New Roman" w:cs="Times New Roman"/>
@@ -1802,7 +1552,7 @@
           <w:szCs w:val="24"/>
           <w:highlight w:val="yellow"/>
         </w:rPr>
-        <w:t xml:space="preserve"> = [</w:t>
+        <w:t>5; 6</w:t>
       </w:r>
       <w:r>
         <w:rPr>
@@ -1811,15 +1561,6 @@
           <w:szCs w:val="24"/>
           <w:highlight w:val="yellow"/>
         </w:rPr>
-        <w:t>5; 6</w:t>
-      </w:r>
-      <w:r>
-        <w:rPr>
-          <w:rFonts w:ascii="Times New Roman" w:hAnsi="Times New Roman" w:cs="Times New Roman"/>
-          <w:sz w:val="24"/>
-          <w:szCs w:val="24"/>
-          <w:highlight w:val="yellow"/>
-        </w:rPr>
         <w:t>];</w:t>
       </w:r>
       <w:r>
@@ -1862,51 +1603,15 @@
           <w:sz w:val="24"/>
           <w:szCs w:val="24"/>
         </w:rPr>
-        <w:t>the stimulation (</w:t>
-      </w:r>
-      <w:proofErr w:type="spellStart"/>
-      <w:r>
-        <w:rPr>
-          <w:rFonts w:ascii="Times New Roman" w:hAnsi="Times New Roman" w:cs="Times New Roman"/>
-          <w:sz w:val="24"/>
-          <w:szCs w:val="24"/>
-        </w:rPr>
-        <w:t>pdgf</w:t>
-      </w:r>
-      <w:proofErr w:type="spellEnd"/>
-      <w:r>
-        <w:rPr>
-          <w:rFonts w:ascii="Times New Roman" w:hAnsi="Times New Roman" w:cs="Times New Roman"/>
-          <w:sz w:val="24"/>
-          <w:szCs w:val="24"/>
-        </w:rPr>
-        <w:t>)</w:t>
-      </w:r>
-      <w:r>
-        <w:rPr>
-          <w:rFonts w:ascii="Times New Roman" w:hAnsi="Times New Roman" w:cs="Times New Roman"/>
-          <w:sz w:val="24"/>
-          <w:szCs w:val="24"/>
-        </w:rPr>
-        <w:t xml:space="preserve"> is added at cycle 6. For example, if you add your </w:t>
-      </w:r>
-      <w:proofErr w:type="spellStart"/>
-      <w:r>
-        <w:rPr>
-          <w:rFonts w:ascii="Times New Roman" w:hAnsi="Times New Roman" w:cs="Times New Roman"/>
-          <w:sz w:val="24"/>
-          <w:szCs w:val="24"/>
-        </w:rPr>
-        <w:t>pdgf</w:t>
-      </w:r>
-      <w:proofErr w:type="spellEnd"/>
-      <w:r>
-        <w:rPr>
-          <w:rFonts w:ascii="Times New Roman" w:hAnsi="Times New Roman" w:cs="Times New Roman"/>
-          <w:sz w:val="24"/>
-          <w:szCs w:val="24"/>
-        </w:rPr>
-        <w:t xml:space="preserve"> at cycle </w:t>
+        <w:t>the stimulation (pdgf)</w:t>
+      </w:r>
+      <w:r>
+        <w:rPr>
+          <w:rFonts w:ascii="Times New Roman" w:hAnsi="Times New Roman" w:cs="Times New Roman"/>
+          <w:sz w:val="24"/>
+          <w:szCs w:val="24"/>
+        </w:rPr>
+        <w:t xml:space="preserve"> is added at cycle 6. For example, if you add your pdgf at cycle </w:t>
       </w:r>
       <w:r>
         <w:rPr>
@@ -1923,25 +1628,7 @@
           <w:sz w:val="24"/>
           <w:szCs w:val="24"/>
         </w:rPr>
-        <w:t xml:space="preserve">, you set the </w:t>
-      </w:r>
-      <w:proofErr w:type="spellStart"/>
-      <w:r>
-        <w:rPr>
-          <w:rFonts w:ascii="Times New Roman" w:hAnsi="Times New Roman" w:cs="Times New Roman"/>
-          <w:sz w:val="24"/>
-          <w:szCs w:val="24"/>
-        </w:rPr>
-        <w:t>fluocell_data.pdgf_between_frame</w:t>
-      </w:r>
-      <w:proofErr w:type="spellEnd"/>
-      <w:r>
-        <w:rPr>
-          <w:rFonts w:ascii="Times New Roman" w:hAnsi="Times New Roman" w:cs="Times New Roman"/>
-          <w:sz w:val="24"/>
-          <w:szCs w:val="24"/>
-        </w:rPr>
-        <w:t xml:space="preserve"> to be [n;</w:t>
+        <w:t>, you set the fluocell_data.pdgf_between_frame to be [n;</w:t>
       </w:r>
       <w:r>
         <w:rPr>
@@ -1987,18 +1674,8 @@
           <w:sz w:val="24"/>
           <w:szCs w:val="24"/>
         </w:rPr>
-        <w:t xml:space="preserve">the information in </w:t>
-      </w:r>
-      <w:proofErr w:type="spellStart"/>
-      <w:r>
-        <w:rPr>
-          <w:rFonts w:ascii="Times New Roman" w:hAnsi="Times New Roman" w:cs="Times New Roman"/>
-          <w:sz w:val="24"/>
-          <w:szCs w:val="24"/>
-        </w:rPr>
-        <w:t>fluocell_data</w:t>
-      </w:r>
-      <w:proofErr w:type="spellEnd"/>
+        <w:t>the information in fluocell_data</w:t>
+      </w:r>
       <w:r>
         <w:rPr>
           <w:rFonts w:ascii="Times New Roman" w:hAnsi="Times New Roman" w:cs="Times New Roman"/>
@@ -2042,7 +1719,6 @@
         </w:rPr>
         <w:t xml:space="preserve">&gt;&gt; </w:t>
       </w:r>
-      <w:proofErr w:type="gramStart"/>
       <w:r>
         <w:rPr>
           <w:rFonts w:ascii="Times New Roman" w:hAnsi="Times New Roman" w:cs="Times New Roman"/>
@@ -2050,9 +1726,16 @@
           <w:szCs w:val="24"/>
           <w:highlight w:val="yellow"/>
         </w:rPr>
-        <w:t>group</w:t>
-      </w:r>
-      <w:proofErr w:type="gramEnd"/>
+        <w:t xml:space="preserve">group = g2p_init_data(fluocell_data, </w:t>
+      </w:r>
+      <w:r>
+        <w:rPr>
+          <w:rFonts w:ascii="Times New Roman" w:hAnsi="Times New Roman" w:cs="Times New Roman"/>
+          <w:sz w:val="24"/>
+          <w:szCs w:val="24"/>
+        </w:rPr>
+        <w:t>'</w:t>
+      </w:r>
       <w:r>
         <w:rPr>
           <w:rFonts w:ascii="Times New Roman" w:hAnsi="Times New Roman" w:cs="Times New Roman"/>
@@ -2060,47 +1743,8 @@
           <w:szCs w:val="24"/>
           <w:highlight w:val="yellow"/>
         </w:rPr>
-        <w:t xml:space="preserve"> = g2p_init_data(</w:t>
-      </w:r>
-      <w:proofErr w:type="spellStart"/>
-      <w:r>
-        <w:rPr>
-          <w:rFonts w:ascii="Times New Roman" w:hAnsi="Times New Roman" w:cs="Times New Roman"/>
-          <w:sz w:val="24"/>
-          <w:szCs w:val="24"/>
-          <w:highlight w:val="yellow"/>
-        </w:rPr>
-        <w:t>fluocell_data</w:t>
-      </w:r>
-      <w:proofErr w:type="spellEnd"/>
-      <w:r>
-        <w:rPr>
-          <w:rFonts w:ascii="Times New Roman" w:hAnsi="Times New Roman" w:cs="Times New Roman"/>
-          <w:sz w:val="24"/>
-          <w:szCs w:val="24"/>
-          <w:highlight w:val="yellow"/>
-        </w:rPr>
-        <w:t xml:space="preserve">, </w:t>
-      </w:r>
-      <w:r>
-        <w:rPr>
-          <w:rFonts w:ascii="Times New Roman" w:hAnsi="Times New Roman" w:cs="Times New Roman"/>
-          <w:sz w:val="24"/>
-          <w:szCs w:val="24"/>
-        </w:rPr>
-        <w:t>'</w:t>
-      </w:r>
-      <w:proofErr w:type="spellStart"/>
-      <w:r>
-        <w:rPr>
-          <w:rFonts w:ascii="Times New Roman" w:hAnsi="Times New Roman" w:cs="Times New Roman"/>
-          <w:sz w:val="24"/>
-          <w:szCs w:val="24"/>
-          <w:highlight w:val="yellow"/>
-        </w:rPr>
         <w:t>group_data</w:t>
       </w:r>
-      <w:proofErr w:type="spellEnd"/>
       <w:r>
         <w:rPr>
           <w:rFonts w:ascii="Times New Roman" w:hAnsi="Times New Roman" w:cs="Times New Roman"/>
@@ -2185,25 +1829,7 @@
           <w:sz w:val="24"/>
           <w:szCs w:val="24"/>
         </w:rPr>
-        <w:t xml:space="preserve">g2p_init_data: Update from </w:t>
-      </w:r>
-      <w:proofErr w:type="spellStart"/>
-      <w:r>
-        <w:rPr>
-          <w:rFonts w:cs="Times New Roman"/>
-          <w:sz w:val="24"/>
-          <w:szCs w:val="24"/>
-        </w:rPr>
-        <w:t>fluocell_data</w:t>
-      </w:r>
-      <w:proofErr w:type="spellEnd"/>
-      <w:r>
-        <w:rPr>
-          <w:rFonts w:cs="Times New Roman"/>
-          <w:sz w:val="24"/>
-          <w:szCs w:val="24"/>
-        </w:rPr>
-        <w:t xml:space="preserve"> since there is no input of group data or the data file. </w:t>
+        <w:t xml:space="preserve">g2p_init_data: Update from fluocell_data since there is no input of group data or the data file. </w:t>
       </w:r>
     </w:p>
     <w:p>
@@ -2235,25 +1861,13 @@
           <w:szCs w:val="24"/>
         </w:rPr>
       </w:pPr>
-      <w:proofErr w:type="spellStart"/>
-      <w:proofErr w:type="gramStart"/>
       <w:r>
         <w:rPr>
           <w:rFonts w:cs="Times New Roman"/>
           <w:sz w:val="24"/>
           <w:szCs w:val="24"/>
         </w:rPr>
-        <w:t>pdgf</w:t>
-      </w:r>
-      <w:proofErr w:type="spellEnd"/>
-      <w:proofErr w:type="gramEnd"/>
-      <w:r>
-        <w:rPr>
-          <w:rFonts w:cs="Times New Roman"/>
-          <w:sz w:val="24"/>
-          <w:szCs w:val="24"/>
-        </w:rPr>
-        <w:t xml:space="preserve"> time = 643.100000 sec</w:t>
+        <w:t>pdgf time = 643.100000 sec</w:t>
       </w:r>
     </w:p>
     <w:p>
@@ -2338,9 +1952,8 @@
           <w:szCs w:val="24"/>
           <w:highlight w:val="yellow"/>
         </w:rPr>
-        <w:t>g2p_</w:t>
-      </w:r>
-      <w:proofErr w:type="gramStart"/>
+        <w:t>g2p_quantify(group,</w:t>
+      </w:r>
       <w:r>
         <w:rPr>
           <w:rFonts w:ascii="Times New Roman" w:hAnsi="Times New Roman" w:cs="Times New Roman"/>
@@ -2348,9 +1961,8 @@
           <w:szCs w:val="24"/>
           <w:highlight w:val="yellow"/>
         </w:rPr>
-        <w:t>quantify(</w:t>
-      </w:r>
-      <w:proofErr w:type="gramEnd"/>
+        <w:t xml:space="preserve"> </w:t>
+      </w:r>
       <w:r>
         <w:rPr>
           <w:rFonts w:ascii="Times New Roman" w:hAnsi="Times New Roman" w:cs="Times New Roman"/>
@@ -2358,45 +1970,7 @@
           <w:szCs w:val="24"/>
           <w:highlight w:val="yellow"/>
         </w:rPr>
-        <w:t>group,</w:t>
-      </w:r>
-      <w:r>
-        <w:rPr>
-          <w:rFonts w:ascii="Times New Roman" w:hAnsi="Times New Roman" w:cs="Times New Roman"/>
-          <w:sz w:val="24"/>
-          <w:szCs w:val="24"/>
-          <w:highlight w:val="yellow"/>
-        </w:rPr>
-        <w:t xml:space="preserve"> </w:t>
-      </w:r>
-      <w:r>
-        <w:rPr>
-          <w:rFonts w:ascii="Times New Roman" w:hAnsi="Times New Roman" w:cs="Times New Roman"/>
-          <w:sz w:val="24"/>
-          <w:szCs w:val="24"/>
-          <w:highlight w:val="yellow"/>
-        </w:rPr>
-        <w:t>'</w:t>
-      </w:r>
-      <w:proofErr w:type="spellStart"/>
-      <w:r>
-        <w:rPr>
-          <w:rFonts w:ascii="Times New Roman" w:hAnsi="Times New Roman" w:cs="Times New Roman"/>
-          <w:sz w:val="24"/>
-          <w:szCs w:val="24"/>
-          <w:highlight w:val="yellow"/>
-        </w:rPr>
-        <w:t>num_layers</w:t>
-      </w:r>
-      <w:proofErr w:type="spellEnd"/>
-      <w:r>
-        <w:rPr>
-          <w:rFonts w:ascii="Times New Roman" w:hAnsi="Times New Roman" w:cs="Times New Roman"/>
-          <w:sz w:val="24"/>
-          <w:szCs w:val="24"/>
-          <w:highlight w:val="yellow"/>
-        </w:rPr>
-        <w:t>', 3);</w:t>
+        <w:t>'num_layers', 3);</w:t>
       </w:r>
       <w:r>
         <w:rPr>
@@ -2481,7 +2055,7 @@
                 <w:szCs w:val="24"/>
               </w:rPr>
               <w:drawing>
-                <wp:anchor distT="0" distB="0" distL="114300" distR="114300" simplePos="0" relativeHeight="251671552" behindDoc="0" locked="0" layoutInCell="1" allowOverlap="1" wp14:anchorId="73418600" wp14:editId="33BEAAD5">
+                <wp:anchor distT="0" distB="0" distL="114300" distR="114300" simplePos="0" relativeHeight="251671552" behindDoc="0" locked="0" layoutInCell="1" allowOverlap="1" wp14:anchorId="26E2C785" wp14:editId="650D0717">
                   <wp:simplePos x="0" y="0"/>
                   <wp:positionH relativeFrom="column">
                     <wp:posOffset>-65405</wp:posOffset>
@@ -2560,7 +2134,7 @@
                 <w:szCs w:val="24"/>
               </w:rPr>
               <w:drawing>
-                <wp:anchor distT="0" distB="0" distL="114300" distR="114300" simplePos="0" relativeHeight="251673600" behindDoc="0" locked="0" layoutInCell="1" allowOverlap="1" wp14:anchorId="33EA37F4" wp14:editId="3B715718">
+                <wp:anchor distT="0" distB="0" distL="114300" distR="114300" simplePos="0" relativeHeight="251673600" behindDoc="0" locked="0" layoutInCell="1" allowOverlap="1" wp14:anchorId="3FD5EC06" wp14:editId="0CCC86E3">
                   <wp:simplePos x="0" y="0"/>
                   <wp:positionH relativeFrom="column">
                     <wp:posOffset>-65405</wp:posOffset>
@@ -2690,7 +2264,6 @@
         </w:rPr>
         <w:t xml:space="preserve">&gt;&gt; </w:t>
       </w:r>
-      <w:proofErr w:type="spellStart"/>
       <w:r>
         <w:rPr>
           <w:rFonts w:ascii="Times New Roman" w:hAnsi="Times New Roman" w:cs="Times New Roman"/>
@@ -2698,9 +2271,8 @@
           <w:szCs w:val="24"/>
           <w:highlight w:val="yellow"/>
         </w:rPr>
-        <w:t>group_</w:t>
-      </w:r>
-      <w:proofErr w:type="gramStart"/>
+        <w:t>group_plot(group,'method',3, 'save_excel_file', 1, 'sheet_name', '</w:t>
+      </w:r>
       <w:r>
         <w:rPr>
           <w:rFonts w:ascii="Times New Roman" w:hAnsi="Times New Roman" w:cs="Times New Roman"/>
@@ -2708,9 +2280,8 @@
           <w:szCs w:val="24"/>
           <w:highlight w:val="yellow"/>
         </w:rPr>
-        <w:t>plot</w:t>
-      </w:r>
-      <w:proofErr w:type="spellEnd"/>
+        <w:t>dish1</w:t>
+      </w:r>
       <w:r>
         <w:rPr>
           <w:rFonts w:ascii="Times New Roman" w:hAnsi="Times New Roman" w:cs="Times New Roman"/>
@@ -2718,95 +2289,7 @@
           <w:szCs w:val="24"/>
           <w:highlight w:val="yellow"/>
         </w:rPr>
-        <w:t>(</w:t>
-      </w:r>
-      <w:proofErr w:type="gramEnd"/>
-      <w:r>
-        <w:rPr>
-          <w:rFonts w:ascii="Times New Roman" w:hAnsi="Times New Roman" w:cs="Times New Roman"/>
-          <w:sz w:val="24"/>
-          <w:szCs w:val="24"/>
-          <w:highlight w:val="yellow"/>
-        </w:rPr>
-        <w:t>group,'method',3, '</w:t>
-      </w:r>
-      <w:proofErr w:type="spellStart"/>
-      <w:r>
-        <w:rPr>
-          <w:rFonts w:ascii="Times New Roman" w:hAnsi="Times New Roman" w:cs="Times New Roman"/>
-          <w:sz w:val="24"/>
-          <w:szCs w:val="24"/>
-          <w:highlight w:val="yellow"/>
-        </w:rPr>
-        <w:t>save_excel_file</w:t>
-      </w:r>
-      <w:proofErr w:type="spellEnd"/>
-      <w:r>
-        <w:rPr>
-          <w:rFonts w:ascii="Times New Roman" w:hAnsi="Times New Roman" w:cs="Times New Roman"/>
-          <w:sz w:val="24"/>
-          <w:szCs w:val="24"/>
-          <w:highlight w:val="yellow"/>
-        </w:rPr>
-        <w:t>', 1, '</w:t>
-      </w:r>
-      <w:proofErr w:type="spellStart"/>
-      <w:r>
-        <w:rPr>
-          <w:rFonts w:ascii="Times New Roman" w:hAnsi="Times New Roman" w:cs="Times New Roman"/>
-          <w:sz w:val="24"/>
-          <w:szCs w:val="24"/>
-          <w:highlight w:val="yellow"/>
-        </w:rPr>
-        <w:t>sheet_name</w:t>
-      </w:r>
-      <w:proofErr w:type="spellEnd"/>
-      <w:r>
-        <w:rPr>
-          <w:rFonts w:ascii="Times New Roman" w:hAnsi="Times New Roman" w:cs="Times New Roman"/>
-          <w:sz w:val="24"/>
-          <w:szCs w:val="24"/>
-          <w:highlight w:val="yellow"/>
-        </w:rPr>
-        <w:t>', '</w:t>
-      </w:r>
-      <w:r>
-        <w:rPr>
-          <w:rFonts w:ascii="Times New Roman" w:hAnsi="Times New Roman" w:cs="Times New Roman"/>
-          <w:sz w:val="24"/>
-          <w:szCs w:val="24"/>
-          <w:highlight w:val="yellow"/>
-        </w:rPr>
-        <w:t>dish1</w:t>
-      </w:r>
-      <w:r>
-        <w:rPr>
-          <w:rFonts w:ascii="Times New Roman" w:hAnsi="Times New Roman" w:cs="Times New Roman"/>
-          <w:sz w:val="24"/>
-          <w:szCs w:val="24"/>
-          <w:highlight w:val="yellow"/>
-        </w:rPr>
-        <w:t>', '</w:t>
-      </w:r>
-      <w:proofErr w:type="spellStart"/>
-      <w:r>
-        <w:rPr>
-          <w:rFonts w:ascii="Times New Roman" w:hAnsi="Times New Roman" w:cs="Times New Roman"/>
-          <w:sz w:val="24"/>
-          <w:szCs w:val="24"/>
-          <w:highlight w:val="yellow"/>
-        </w:rPr>
-        <w:t>y_limit</w:t>
-      </w:r>
-      <w:proofErr w:type="spellEnd"/>
-      <w:r>
-        <w:rPr>
-          <w:rFonts w:ascii="Times New Roman" w:hAnsi="Times New Roman" w:cs="Times New Roman"/>
-          <w:sz w:val="24"/>
-          <w:szCs w:val="24"/>
-          <w:highlight w:val="yellow"/>
-        </w:rPr>
-        <w:t>', [0.5 2.</w:t>
+        <w:t>', 'y_limit', [0.5 2.</w:t>
       </w:r>
       <w:r>
         <w:rPr>
@@ -2890,25 +2373,7 @@
           <w:sz w:val="24"/>
           <w:szCs w:val="24"/>
         </w:rPr>
-        <w:t>By setting the “</w:t>
-      </w:r>
-      <w:proofErr w:type="spellStart"/>
-      <w:r>
-        <w:rPr>
-          <w:rFonts w:ascii="Times New Roman" w:hAnsi="Times New Roman" w:cs="Times New Roman"/>
-          <w:sz w:val="24"/>
-          <w:szCs w:val="24"/>
-        </w:rPr>
-        <w:t>y_limit</w:t>
-      </w:r>
-      <w:proofErr w:type="spellEnd"/>
-      <w:r>
-        <w:rPr>
-          <w:rFonts w:ascii="Times New Roman" w:hAnsi="Times New Roman" w:cs="Times New Roman"/>
-          <w:sz w:val="24"/>
-          <w:szCs w:val="24"/>
-        </w:rPr>
-        <w:t>”</w:t>
+        <w:t>By setting the “y_limit”</w:t>
       </w:r>
       <w:r>
         <w:rPr>
@@ -2932,25 +2397,7 @@
           <w:sz w:val="24"/>
           <w:szCs w:val="24"/>
         </w:rPr>
-        <w:t xml:space="preserve"> “</w:t>
-      </w:r>
-      <w:proofErr w:type="spellStart"/>
-      <w:r>
-        <w:rPr>
-          <w:rFonts w:ascii="Times New Roman" w:hAnsi="Times New Roman" w:cs="Times New Roman"/>
-          <w:sz w:val="24"/>
-          <w:szCs w:val="24"/>
-        </w:rPr>
-        <w:t>t_limit</w:t>
-      </w:r>
-      <w:proofErr w:type="spellEnd"/>
-      <w:r>
-        <w:rPr>
-          <w:rFonts w:ascii="Times New Roman" w:hAnsi="Times New Roman" w:cs="Times New Roman"/>
-          <w:sz w:val="24"/>
-          <w:szCs w:val="24"/>
-        </w:rPr>
-        <w:t>”</w:t>
+        <w:t xml:space="preserve"> “t_limit”</w:t>
       </w:r>
       <w:r>
         <w:rPr>
@@ -3036,61 +2483,7 @@
           <w:sz w:val="24"/>
           <w:szCs w:val="24"/>
         </w:rPr>
-        <w:t>You should adjust “</w:t>
-      </w:r>
-      <w:proofErr w:type="spellStart"/>
-      <w:r>
-        <w:rPr>
-          <w:rFonts w:ascii="Times New Roman" w:hAnsi="Times New Roman" w:cs="Times New Roman"/>
-          <w:sz w:val="24"/>
-          <w:szCs w:val="24"/>
-        </w:rPr>
-        <w:t>sheet_name</w:t>
-      </w:r>
-      <w:proofErr w:type="spellEnd"/>
-      <w:r>
-        <w:rPr>
-          <w:rFonts w:ascii="Times New Roman" w:hAnsi="Times New Roman" w:cs="Times New Roman"/>
-          <w:sz w:val="24"/>
-          <w:szCs w:val="24"/>
-        </w:rPr>
-        <w:t>” here to be your experiment data name, for example (‘</w:t>
-      </w:r>
-      <w:proofErr w:type="spellStart"/>
-      <w:r>
-        <w:rPr>
-          <w:rFonts w:ascii="Times New Roman" w:hAnsi="Times New Roman" w:cs="Times New Roman"/>
-          <w:sz w:val="24"/>
-          <w:szCs w:val="24"/>
-        </w:rPr>
-        <w:t>sheet_name</w:t>
-      </w:r>
-      <w:proofErr w:type="spellEnd"/>
-      <w:r>
-        <w:rPr>
-          <w:rFonts w:ascii="Times New Roman" w:hAnsi="Times New Roman" w:cs="Times New Roman"/>
-          <w:sz w:val="24"/>
-          <w:szCs w:val="24"/>
-        </w:rPr>
-        <w:t>’, ‘</w:t>
-      </w:r>
-      <w:proofErr w:type="spellStart"/>
-      <w:r>
-        <w:rPr>
-          <w:rFonts w:ascii="Times New Roman" w:hAnsi="Times New Roman" w:cs="Times New Roman"/>
-          <w:sz w:val="24"/>
-          <w:szCs w:val="24"/>
-        </w:rPr>
-        <w:t>MEF_src</w:t>
-      </w:r>
-      <w:proofErr w:type="spellEnd"/>
-      <w:r>
-        <w:rPr>
-          <w:rFonts w:ascii="Times New Roman" w:hAnsi="Times New Roman" w:cs="Times New Roman"/>
-          <w:sz w:val="24"/>
-          <w:szCs w:val="24"/>
-        </w:rPr>
-        <w:t>’)</w:t>
+        <w:t>You should adjust “sheet_name” here to be your experiment data name, for example (‘sheet_name’, ‘MEF_src’)</w:t>
       </w:r>
     </w:p>
     <w:p>
@@ -3146,7 +2539,7 @@
                 <w:szCs w:val="24"/>
               </w:rPr>
               <w:drawing>
-                <wp:anchor distT="0" distB="0" distL="114300" distR="114300" simplePos="0" relativeHeight="251679744" behindDoc="0" locked="0" layoutInCell="1" allowOverlap="1" wp14:anchorId="3A351EF3" wp14:editId="22F1210D">
+                <wp:anchor distT="0" distB="0" distL="114300" distR="114300" simplePos="0" relativeHeight="251679744" behindDoc="0" locked="0" layoutInCell="1" allowOverlap="1" wp14:anchorId="1D5F6ABD" wp14:editId="708E97F1">
                   <wp:simplePos x="0" y="0"/>
                   <wp:positionH relativeFrom="column">
                     <wp:posOffset>-2540</wp:posOffset>
@@ -3233,7 +2626,7 @@
                 <w:szCs w:val="24"/>
               </w:rPr>
               <w:drawing>
-                <wp:anchor distT="0" distB="0" distL="114300" distR="114300" simplePos="0" relativeHeight="251681792" behindDoc="0" locked="0" layoutInCell="1" allowOverlap="1" wp14:anchorId="7D7295A6" wp14:editId="2FE3F78B">
+                <wp:anchor distT="0" distB="0" distL="114300" distR="114300" simplePos="0" relativeHeight="251681792" behindDoc="0" locked="0" layoutInCell="1" allowOverlap="1" wp14:anchorId="2967FD1A" wp14:editId="15658E5D">
                   <wp:simplePos x="0" y="0"/>
                   <wp:positionH relativeFrom="column">
                     <wp:posOffset>-3810</wp:posOffset>
@@ -3329,6 +2722,63 @@
           <w:szCs w:val="24"/>
           <w:u w:val="single"/>
         </w:rPr>
+        <w:t xml:space="preserve">Note: </w:t>
+      </w:r>
+      <w:r>
+        <w:rPr>
+          <w:rFonts w:ascii="Times New Roman" w:hAnsi="Times New Roman" w:cs="Times New Roman"/>
+          <w:sz w:val="24"/>
+          <w:szCs w:val="24"/>
+        </w:rPr>
+        <w:t>on Mac computer, the excel file server cannot be started, so the excel files will be saved in the csv file, but they can still be read in the group_compare function in the “x</w:t>
+      </w:r>
+      <w:r>
+        <w:rPr>
+          <w:rFonts w:ascii="Times New Roman" w:hAnsi="Times New Roman" w:cs="Times New Roman"/>
+          <w:sz w:val="24"/>
+          <w:szCs w:val="24"/>
+        </w:rPr>
+        <w:t>lsx</w:t>
+      </w:r>
+      <w:bookmarkStart w:id="0" w:name="_GoBack"/>
+      <w:bookmarkEnd w:id="0"/>
+      <w:r>
+        <w:rPr>
+          <w:rFonts w:ascii="Times New Roman" w:hAnsi="Times New Roman" w:cs="Times New Roman"/>
+          <w:sz w:val="24"/>
+          <w:szCs w:val="24"/>
+        </w:rPr>
+        <w:t>” format.</w:t>
+      </w:r>
+      <w:r>
+        <w:rPr>
+          <w:rFonts w:ascii="Times New Roman" w:hAnsi="Times New Roman" w:cs="Times New Roman"/>
+          <w:b/>
+          <w:sz w:val="24"/>
+          <w:szCs w:val="24"/>
+          <w:u w:val="single"/>
+        </w:rPr>
+        <w:t xml:space="preserve"> </w:t>
+      </w:r>
+    </w:p>
+    <w:p>
+      <w:pPr>
+        <w:rPr>
+          <w:rFonts w:ascii="Times New Roman" w:hAnsi="Times New Roman" w:cs="Times New Roman"/>
+          <w:b/>
+          <w:sz w:val="24"/>
+          <w:szCs w:val="24"/>
+          <w:u w:val="single"/>
+        </w:rPr>
+      </w:pPr>
+      <w:r>
+        <w:rPr>
+          <w:rFonts w:ascii="Times New Roman" w:hAnsi="Times New Roman" w:cs="Times New Roman"/>
+          <w:b/>
+          <w:sz w:val="24"/>
+          <w:szCs w:val="24"/>
+          <w:u w:val="single"/>
+        </w:rPr>
         <w:t>Step 3</w:t>
       </w:r>
       <w:r>
@@ -3433,53 +2883,62 @@
           <w:sz w:val="24"/>
           <w:szCs w:val="24"/>
         </w:rPr>
-        <w:t xml:space="preserve"> = g2p_init_</w:t>
-      </w:r>
-      <w:proofErr w:type="gramStart"/>
-      <w:r>
+        <w:t xml:space="preserve"> = g2p_init_data(fluocell_data, 'group_data', []); % load from saved file</w:t>
+      </w:r>
+    </w:p>
+    <w:p>
+      <w:pPr>
+        <w:tabs>
+          <w:tab w:val="left" w:pos="7920"/>
+        </w:tabs>
+        <w:spacing w:after="0"/>
         <w:rPr>
           <w:rFonts w:cs="Times New Roman"/>
           <w:sz w:val="24"/>
           <w:szCs w:val="24"/>
         </w:rPr>
-        <w:t>data(</w:t>
-      </w:r>
-      <w:proofErr w:type="spellStart"/>
-      <w:proofErr w:type="gramEnd"/>
+      </w:pPr>
       <w:r>
         <w:rPr>
           <w:rFonts w:cs="Times New Roman"/>
           <w:sz w:val="24"/>
           <w:szCs w:val="24"/>
         </w:rPr>
-        <w:t>fluocell_data</w:t>
-      </w:r>
-      <w:proofErr w:type="spellEnd"/>
+        <w:t>&gt;&gt; g2p_quantify(dish2</w:t>
+      </w:r>
       <w:r>
         <w:rPr>
           <w:rFonts w:cs="Times New Roman"/>
           <w:sz w:val="24"/>
           <w:szCs w:val="24"/>
         </w:rPr>
-        <w:t>, '</w:t>
-      </w:r>
-      <w:proofErr w:type="spellStart"/>
-      <w:r>
+        <w:t>, 'num_layers', 3);</w:t>
+      </w:r>
+    </w:p>
+    <w:p>
+      <w:pPr>
+        <w:spacing w:after="0"/>
         <w:rPr>
           <w:rFonts w:cs="Times New Roman"/>
           <w:sz w:val="24"/>
           <w:szCs w:val="24"/>
         </w:rPr>
-        <w:t>group_data</w:t>
-      </w:r>
-      <w:proofErr w:type="spellEnd"/>
+      </w:pPr>
       <w:r>
         <w:rPr>
           <w:rFonts w:cs="Times New Roman"/>
           <w:sz w:val="24"/>
           <w:szCs w:val="24"/>
         </w:rPr>
-        <w:t>', []); % load from saved file</w:t>
+        <w:t>&gt;&gt; group_plot(dish2</w:t>
+      </w:r>
+      <w:r>
+        <w:rPr>
+          <w:rFonts w:cs="Times New Roman"/>
+          <w:sz w:val="24"/>
+          <w:szCs w:val="24"/>
+        </w:rPr>
+        <w:t>,'method',3, 'save_excel_file', 1, ...</w:t>
       </w:r>
     </w:p>
     <w:p>
@@ -3497,203 +2956,25 @@
           <w:sz w:val="24"/>
           <w:szCs w:val="24"/>
         </w:rPr>
-        <w:t>&gt;&gt; g2p_</w:t>
-      </w:r>
-      <w:proofErr w:type="gramStart"/>
+        <w:t xml:space="preserve"> 'sheet_name', 'dish2</w:t>
+      </w:r>
       <w:r>
         <w:rPr>
           <w:rFonts w:cs="Times New Roman"/>
           <w:sz w:val="24"/>
           <w:szCs w:val="24"/>
         </w:rPr>
-        <w:t>quantify(</w:t>
-      </w:r>
-      <w:proofErr w:type="gramEnd"/>
-      <w:r>
+        <w:t>', 'y_limit', [0.5 2.5]);</w:t>
+      </w:r>
+    </w:p>
+    <w:p>
+      <w:pPr>
+        <w:spacing w:after="0"/>
         <w:rPr>
           <w:rFonts w:cs="Times New Roman"/>
           <w:sz w:val="24"/>
           <w:szCs w:val="24"/>
         </w:rPr>
-        <w:t>dish2</w:t>
-      </w:r>
-      <w:r>
-        <w:rPr>
-          <w:rFonts w:cs="Times New Roman"/>
-          <w:sz w:val="24"/>
-          <w:szCs w:val="24"/>
-        </w:rPr>
-        <w:t>, '</w:t>
-      </w:r>
-      <w:proofErr w:type="spellStart"/>
-      <w:r>
-        <w:rPr>
-          <w:rFonts w:cs="Times New Roman"/>
-          <w:sz w:val="24"/>
-          <w:szCs w:val="24"/>
-        </w:rPr>
-        <w:t>num_layers</w:t>
-      </w:r>
-      <w:proofErr w:type="spellEnd"/>
-      <w:r>
-        <w:rPr>
-          <w:rFonts w:cs="Times New Roman"/>
-          <w:sz w:val="24"/>
-          <w:szCs w:val="24"/>
-        </w:rPr>
-        <w:t>', 3);</w:t>
-      </w:r>
-    </w:p>
-    <w:p>
-      <w:pPr>
-        <w:spacing w:after="0"/>
-        <w:rPr>
-          <w:rFonts w:cs="Times New Roman"/>
-          <w:sz w:val="24"/>
-          <w:szCs w:val="24"/>
-        </w:rPr>
-      </w:pPr>
-      <w:r>
-        <w:rPr>
-          <w:rFonts w:cs="Times New Roman"/>
-          <w:sz w:val="24"/>
-          <w:szCs w:val="24"/>
-        </w:rPr>
-        <w:t xml:space="preserve">&gt;&gt; </w:t>
-      </w:r>
-      <w:proofErr w:type="spellStart"/>
-      <w:r>
-        <w:rPr>
-          <w:rFonts w:cs="Times New Roman"/>
-          <w:sz w:val="24"/>
-          <w:szCs w:val="24"/>
-        </w:rPr>
-        <w:t>group_</w:t>
-      </w:r>
-      <w:proofErr w:type="gramStart"/>
-      <w:r>
-        <w:rPr>
-          <w:rFonts w:cs="Times New Roman"/>
-          <w:sz w:val="24"/>
-          <w:szCs w:val="24"/>
-        </w:rPr>
-        <w:t>plot</w:t>
-      </w:r>
-      <w:proofErr w:type="spellEnd"/>
-      <w:r>
-        <w:rPr>
-          <w:rFonts w:cs="Times New Roman"/>
-          <w:sz w:val="24"/>
-          <w:szCs w:val="24"/>
-        </w:rPr>
-        <w:t>(</w:t>
-      </w:r>
-      <w:proofErr w:type="gramEnd"/>
-      <w:r>
-        <w:rPr>
-          <w:rFonts w:cs="Times New Roman"/>
-          <w:sz w:val="24"/>
-          <w:szCs w:val="24"/>
-        </w:rPr>
-        <w:t>dish2</w:t>
-      </w:r>
-      <w:r>
-        <w:rPr>
-          <w:rFonts w:cs="Times New Roman"/>
-          <w:sz w:val="24"/>
-          <w:szCs w:val="24"/>
-        </w:rPr>
-        <w:t>,'method',3, '</w:t>
-      </w:r>
-      <w:proofErr w:type="spellStart"/>
-      <w:r>
-        <w:rPr>
-          <w:rFonts w:cs="Times New Roman"/>
-          <w:sz w:val="24"/>
-          <w:szCs w:val="24"/>
-        </w:rPr>
-        <w:t>save_excel_file</w:t>
-      </w:r>
-      <w:proofErr w:type="spellEnd"/>
-      <w:r>
-        <w:rPr>
-          <w:rFonts w:cs="Times New Roman"/>
-          <w:sz w:val="24"/>
-          <w:szCs w:val="24"/>
-        </w:rPr>
-        <w:t>', 1, ...</w:t>
-      </w:r>
-    </w:p>
-    <w:p>
-      <w:pPr>
-        <w:spacing w:after="0"/>
-        <w:rPr>
-          <w:rFonts w:cs="Times New Roman"/>
-          <w:sz w:val="24"/>
-          <w:szCs w:val="24"/>
-        </w:rPr>
-      </w:pPr>
-      <w:r>
-        <w:rPr>
-          <w:rFonts w:cs="Times New Roman"/>
-          <w:sz w:val="24"/>
-          <w:szCs w:val="24"/>
-        </w:rPr>
-        <w:t xml:space="preserve"> '</w:t>
-      </w:r>
-      <w:proofErr w:type="spellStart"/>
-      <w:r>
-        <w:rPr>
-          <w:rFonts w:cs="Times New Roman"/>
-          <w:sz w:val="24"/>
-          <w:szCs w:val="24"/>
-        </w:rPr>
-        <w:t>sheet_name</w:t>
-      </w:r>
-      <w:proofErr w:type="spellEnd"/>
-      <w:r>
-        <w:rPr>
-          <w:rFonts w:cs="Times New Roman"/>
-          <w:sz w:val="24"/>
-          <w:szCs w:val="24"/>
-        </w:rPr>
-        <w:t>', 'dish2</w:t>
-      </w:r>
-      <w:r>
-        <w:rPr>
-          <w:rFonts w:cs="Times New Roman"/>
-          <w:sz w:val="24"/>
-          <w:szCs w:val="24"/>
-        </w:rPr>
-        <w:t>', '</w:t>
-      </w:r>
-      <w:proofErr w:type="spellStart"/>
-      <w:r>
-        <w:rPr>
-          <w:rFonts w:cs="Times New Roman"/>
-          <w:sz w:val="24"/>
-          <w:szCs w:val="24"/>
-        </w:rPr>
-        <w:t>y_limit</w:t>
-      </w:r>
-      <w:proofErr w:type="spellEnd"/>
-      <w:r>
-        <w:rPr>
-          <w:rFonts w:cs="Times New Roman"/>
-          <w:sz w:val="24"/>
-          <w:szCs w:val="24"/>
-        </w:rPr>
-        <w:t>', [0.5 2.5]);</w:t>
-      </w:r>
-    </w:p>
-    <w:p>
-      <w:pPr>
-        <w:spacing w:after="0"/>
-        <w:rPr>
-          <w:rFonts w:cs="Times New Roman"/>
-          <w:sz w:val="24"/>
-          <w:szCs w:val="24"/>
-        </w:rPr>
       </w:pPr>
     </w:p>
     <w:p>
@@ -3726,25 +3007,7 @@
           <w:sz w:val="24"/>
           <w:szCs w:val="24"/>
         </w:rPr>
-        <w:t xml:space="preserve">” and “dish2”. Remove all other sheets from the </w:t>
-      </w:r>
-      <w:proofErr w:type="spellStart"/>
-      <w:r>
-        <w:rPr>
-          <w:rFonts w:ascii="Times New Roman" w:hAnsi="Times New Roman" w:cs="Times New Roman"/>
-          <w:sz w:val="24"/>
-          <w:szCs w:val="24"/>
-        </w:rPr>
-        <w:t>exel</w:t>
-      </w:r>
-      <w:proofErr w:type="spellEnd"/>
-      <w:r>
-        <w:rPr>
-          <w:rFonts w:ascii="Times New Roman" w:hAnsi="Times New Roman" w:cs="Times New Roman"/>
-          <w:sz w:val="24"/>
-          <w:szCs w:val="24"/>
-        </w:rPr>
-        <w:t xml:space="preserve"> file, save and exit. </w:t>
+        <w:t xml:space="preserve">” and “dish2”. Remove all other sheets from the exel file, save and exit. </w:t>
       </w:r>
     </w:p>
     <w:p>
@@ -3806,7 +3069,6 @@
         </w:rPr>
         <w:t xml:space="preserve"> </w:t>
       </w:r>
-      <w:proofErr w:type="spellStart"/>
       <w:r>
         <w:rPr>
           <w:rFonts w:ascii="Times New Roman" w:hAnsi="Times New Roman" w:cs="Times New Roman"/>
@@ -3814,29 +3076,8 @@
           <w:szCs w:val="24"/>
           <w:highlight w:val="yellow"/>
         </w:rPr>
-        <w:t>group_</w:t>
-      </w:r>
-      <w:proofErr w:type="gramStart"/>
-      <w:r>
-        <w:rPr>
-          <w:rFonts w:ascii="Times New Roman" w:hAnsi="Times New Roman" w:cs="Times New Roman"/>
-          <w:sz w:val="24"/>
-          <w:szCs w:val="24"/>
-          <w:highlight w:val="yellow"/>
-        </w:rPr>
-        <w:t>compare</w:t>
-      </w:r>
-      <w:proofErr w:type="spellEnd"/>
-      <w:r>
-        <w:rPr>
-          <w:rFonts w:ascii="Times New Roman" w:hAnsi="Times New Roman" w:cs="Times New Roman"/>
-          <w:sz w:val="24"/>
-          <w:szCs w:val="24"/>
-          <w:highlight w:val="yellow"/>
-        </w:rPr>
-        <w:t>(</w:t>
-      </w:r>
-      <w:proofErr w:type="gramEnd"/>
+        <w:t>group_compare(</w:t>
+      </w:r>
       <w:r>
         <w:rPr>
           <w:rFonts w:ascii="Times New Roman" w:hAnsi="Times New Roman" w:cs="Times New Roman"/>
@@ -3873,7 +3114,7 @@
         </w:rPr>
         <w:lastRenderedPageBreak/>
         <w:drawing>
-          <wp:inline distT="0" distB="0" distL="0" distR="0" wp14:anchorId="1927AF07" wp14:editId="22724BFA">
+          <wp:inline distT="0" distB="0" distL="0" distR="0" wp14:anchorId="741336EF" wp14:editId="202F7506">
             <wp:extent cx="2752344" cy="2066544"/>
             <wp:effectExtent l="0" t="0" r="0" b="0"/>
             <wp:docPr id="1" name="Picture 1"/>
@@ -3929,79 +3170,7 @@
           <w:sz w:val="24"/>
           <w:szCs w:val="24"/>
         </w:rPr>
-        <w:t xml:space="preserve">&gt;&gt; </w:t>
-      </w:r>
-      <w:proofErr w:type="spellStart"/>
-      <w:r>
-        <w:rPr>
-          <w:rFonts w:ascii="Times New Roman" w:hAnsi="Times New Roman" w:cs="Times New Roman"/>
-          <w:sz w:val="24"/>
-          <w:szCs w:val="24"/>
-        </w:rPr>
-        <w:t>group_image_</w:t>
-      </w:r>
-      <w:proofErr w:type="gramStart"/>
-      <w:r>
-        <w:rPr>
-          <w:rFonts w:ascii="Times New Roman" w:hAnsi="Times New Roman" w:cs="Times New Roman"/>
-          <w:sz w:val="24"/>
-          <w:szCs w:val="24"/>
-        </w:rPr>
-        <w:t>view</w:t>
-      </w:r>
-      <w:proofErr w:type="spellEnd"/>
-      <w:r>
-        <w:rPr>
-          <w:rFonts w:ascii="Times New Roman" w:hAnsi="Times New Roman" w:cs="Times New Roman"/>
-          <w:sz w:val="24"/>
-          <w:szCs w:val="24"/>
-        </w:rPr>
-        <w:t>(</w:t>
-      </w:r>
-      <w:proofErr w:type="gramEnd"/>
-      <w:r>
-        <w:rPr>
-          <w:rFonts w:ascii="Times New Roman" w:hAnsi="Times New Roman" w:cs="Times New Roman"/>
-          <w:sz w:val="24"/>
-          <w:szCs w:val="24"/>
-        </w:rPr>
-        <w:t>group, '</w:t>
-      </w:r>
-      <w:proofErr w:type="spellStart"/>
-      <w:r>
-        <w:rPr>
-          <w:rFonts w:ascii="Times New Roman" w:hAnsi="Times New Roman" w:cs="Times New Roman"/>
-          <w:sz w:val="24"/>
-          <w:szCs w:val="24"/>
-        </w:rPr>
-        <w:t>time_point</w:t>
-      </w:r>
-      <w:proofErr w:type="spellEnd"/>
-      <w:r>
-        <w:rPr>
-          <w:rFonts w:ascii="Times New Roman" w:hAnsi="Times New Roman" w:cs="Times New Roman"/>
-          <w:sz w:val="24"/>
-          <w:szCs w:val="24"/>
-        </w:rPr>
-        <w:t>', [-5; 30], '</w:t>
-      </w:r>
-      <w:proofErr w:type="spellStart"/>
-      <w:r>
-        <w:rPr>
-          <w:rFonts w:ascii="Times New Roman" w:hAnsi="Times New Roman" w:cs="Times New Roman"/>
-          <w:sz w:val="24"/>
-          <w:szCs w:val="24"/>
-        </w:rPr>
-        <w:t>num_col</w:t>
-      </w:r>
-      <w:proofErr w:type="spellEnd"/>
-      <w:r>
-        <w:rPr>
-          <w:rFonts w:ascii="Times New Roman" w:hAnsi="Times New Roman" w:cs="Times New Roman"/>
-          <w:sz w:val="24"/>
-          <w:szCs w:val="24"/>
-        </w:rPr>
-        <w:t>', 3);</w:t>
+        <w:t>&gt;&gt; group_image_view(group, 'time_point', [-5; 30], 'num_col', 3);</w:t>
       </w:r>
     </w:p>
     <w:tbl>
@@ -4035,7 +3204,7 @@
                 <w:szCs w:val="24"/>
               </w:rPr>
               <w:drawing>
-                <wp:anchor distT="0" distB="0" distL="114300" distR="114300" simplePos="0" relativeHeight="251685888" behindDoc="0" locked="0" layoutInCell="1" allowOverlap="1" wp14:anchorId="56503B4B" wp14:editId="6553EA03">
+                <wp:anchor distT="0" distB="0" distL="114300" distR="114300" simplePos="0" relativeHeight="251685888" behindDoc="0" locked="0" layoutInCell="1" allowOverlap="1" wp14:anchorId="57A926F1" wp14:editId="0F47DB7F">
                   <wp:simplePos x="0" y="0"/>
                   <wp:positionH relativeFrom="column">
                     <wp:posOffset>-64770</wp:posOffset>
@@ -4114,7 +3283,7 @@
                 <w:szCs w:val="24"/>
               </w:rPr>
               <w:drawing>
-                <wp:anchor distT="0" distB="0" distL="114300" distR="114300" simplePos="0" relativeHeight="251683840" behindDoc="0" locked="0" layoutInCell="1" allowOverlap="1" wp14:anchorId="2443155E" wp14:editId="26969FD5">
+                <wp:anchor distT="0" distB="0" distL="114300" distR="114300" simplePos="0" relativeHeight="251683840" behindDoc="0" locked="0" layoutInCell="1" allowOverlap="1" wp14:anchorId="52BC58D9" wp14:editId="1EA96223">
                   <wp:simplePos x="0" y="0"/>
                   <wp:positionH relativeFrom="column">
                     <wp:posOffset>312420</wp:posOffset>
@@ -4234,9 +3403,17 @@
           <w:szCs w:val="24"/>
           <w:highlight w:val="yellow"/>
         </w:rPr>
-        <w:t xml:space="preserve">&gt;&gt; </w:t>
-      </w:r>
-      <w:proofErr w:type="spellStart"/>
+        <w:t>&gt;&gt; group.data.intensity_bound = [1 1000];</w:t>
+      </w:r>
+    </w:p>
+    <w:p>
+      <w:pPr>
+        <w:rPr>
+          <w:rFonts w:ascii="Times New Roman" w:hAnsi="Times New Roman" w:cs="Times New Roman"/>
+          <w:sz w:val="24"/>
+          <w:szCs w:val="24"/>
+        </w:rPr>
+      </w:pPr>
       <w:r>
         <w:rPr>
           <w:rFonts w:ascii="Times New Roman" w:hAnsi="Times New Roman" w:cs="Times New Roman"/>
@@ -4244,78 +3421,19 @@
           <w:szCs w:val="24"/>
           <w:highlight w:val="yellow"/>
         </w:rPr>
-        <w:t>group.data.intensity_bound</w:t>
-      </w:r>
-      <w:proofErr w:type="spellEnd"/>
-      <w:r>
-        <w:rPr>
-          <w:rFonts w:ascii="Times New Roman" w:hAnsi="Times New Roman" w:cs="Times New Roman"/>
-          <w:sz w:val="24"/>
-          <w:szCs w:val="24"/>
-          <w:highlight w:val="yellow"/>
-        </w:rPr>
-        <w:t xml:space="preserve"> = [1 1000];</w:t>
+        <w:t>&gt;&gt; group_make_movie(group);</w:t>
       </w:r>
     </w:p>
     <w:p>
       <w:pPr>
         <w:spacing w:after="0"/>
         <w:rPr>
-          <w:del w:id="0" w:author="public" w:date="2014-10-30T11:06:00Z"/>
-          <w:rFonts w:ascii="Times New Roman" w:hAnsi="Times New Roman" w:cs="Times New Roman"/>
-          <w:sz w:val="24"/>
-          <w:szCs w:val="24"/>
-        </w:rPr>
-      </w:pPr>
-      <w:r>
-        <w:rPr>
-          <w:rFonts w:ascii="Times New Roman" w:hAnsi="Times New Roman" w:cs="Times New Roman"/>
-          <w:sz w:val="24"/>
-          <w:szCs w:val="24"/>
-          <w:highlight w:val="yellow"/>
-        </w:rPr>
-        <w:t xml:space="preserve">&gt;&gt; </w:t>
-      </w:r>
-      <w:proofErr w:type="spellStart"/>
-      <w:r>
-        <w:rPr>
-          <w:rFonts w:ascii="Times New Roman" w:hAnsi="Times New Roman" w:cs="Times New Roman"/>
-          <w:sz w:val="24"/>
-          <w:szCs w:val="24"/>
-          <w:highlight w:val="yellow"/>
-        </w:rPr>
-        <w:t>group_make_</w:t>
-      </w:r>
-      <w:proofErr w:type="gramStart"/>
-      <w:r>
-        <w:rPr>
-          <w:rFonts w:ascii="Times New Roman" w:hAnsi="Times New Roman" w:cs="Times New Roman"/>
-          <w:sz w:val="24"/>
-          <w:szCs w:val="24"/>
-          <w:highlight w:val="yellow"/>
-        </w:rPr>
-        <w:t>movie</w:t>
-      </w:r>
-      <w:proofErr w:type="spellEnd"/>
-      <w:r>
-        <w:rPr>
-          <w:rFonts w:ascii="Times New Roman" w:hAnsi="Times New Roman" w:cs="Times New Roman"/>
-          <w:sz w:val="24"/>
-          <w:szCs w:val="24"/>
-          <w:highlight w:val="yellow"/>
-        </w:rPr>
-        <w:t>(</w:t>
-      </w:r>
-      <w:proofErr w:type="gramEnd"/>
-      <w:r>
-        <w:rPr>
-          <w:rFonts w:ascii="Times New Roman" w:hAnsi="Times New Roman" w:cs="Times New Roman"/>
-          <w:sz w:val="24"/>
-          <w:szCs w:val="24"/>
-          <w:highlight w:val="yellow"/>
-        </w:rPr>
-        <w:t>group);</w:t>
-      </w:r>
+          <w:del w:id="1" w:author="public" w:date="2014-10-30T11:06:00Z"/>
+          <w:rFonts w:ascii="Times New Roman" w:hAnsi="Times New Roman" w:cs="Times New Roman"/>
+          <w:sz w:val="24"/>
+          <w:szCs w:val="24"/>
+        </w:rPr>
+      </w:pPr>
     </w:p>
     <w:p>
       <w:pPr>
@@ -4400,9 +3518,8 @@
           <w:szCs w:val="24"/>
           <w:highlight w:val="yellow"/>
         </w:rPr>
-        <w:t xml:space="preserve">&gt;&gt; </w:t>
-      </w:r>
-      <w:proofErr w:type="gramStart"/>
+        <w:t>&gt;&gt; group = g2p_init_data(fluocell_data, 'group_data',</w:t>
+      </w:r>
       <w:r>
         <w:rPr>
           <w:rFonts w:ascii="Times New Roman" w:hAnsi="Times New Roman" w:cs="Times New Roman"/>
@@ -4410,9 +3527,8 @@
           <w:szCs w:val="24"/>
           <w:highlight w:val="yellow"/>
         </w:rPr>
-        <w:t>group</w:t>
-      </w:r>
-      <w:proofErr w:type="gramEnd"/>
+        <w:t xml:space="preserve"> </w:t>
+      </w:r>
       <w:r>
         <w:rPr>
           <w:rFonts w:ascii="Times New Roman" w:hAnsi="Times New Roman" w:cs="Times New Roman"/>
@@ -4420,9 +3536,8 @@
           <w:szCs w:val="24"/>
           <w:highlight w:val="yellow"/>
         </w:rPr>
-        <w:t xml:space="preserve"> = g2p_init_data(</w:t>
-      </w:r>
-      <w:proofErr w:type="spellStart"/>
+        <w:t>[],</w:t>
+      </w:r>
       <w:r>
         <w:rPr>
           <w:rFonts w:ascii="Times New Roman" w:hAnsi="Times New Roman" w:cs="Times New Roman"/>
@@ -4430,9 +3545,8 @@
           <w:szCs w:val="24"/>
           <w:highlight w:val="yellow"/>
         </w:rPr>
-        <w:t>fluocell_data</w:t>
-      </w:r>
-      <w:proofErr w:type="spellEnd"/>
+        <w:t xml:space="preserve"> </w:t>
+      </w:r>
       <w:r>
         <w:rPr>
           <w:rFonts w:ascii="Times New Roman" w:hAnsi="Times New Roman" w:cs="Times New Roman"/>
@@ -4440,9 +3554,8 @@
           <w:szCs w:val="24"/>
           <w:highlight w:val="yellow"/>
         </w:rPr>
-        <w:t>, '</w:t>
-      </w:r>
-      <w:proofErr w:type="spellStart"/>
+        <w:t>'name',</w:t>
+      </w:r>
       <w:r>
         <w:rPr>
           <w:rFonts w:ascii="Times New Roman" w:hAnsi="Times New Roman" w:cs="Times New Roman"/>
@@ -4450,9 +3563,8 @@
           <w:szCs w:val="24"/>
           <w:highlight w:val="yellow"/>
         </w:rPr>
-        <w:t>group_data</w:t>
-      </w:r>
-      <w:proofErr w:type="spellEnd"/>
+        <w:t xml:space="preserve"> </w:t>
+      </w:r>
       <w:r>
         <w:rPr>
           <w:rFonts w:ascii="Times New Roman" w:hAnsi="Times New Roman" w:cs="Times New Roman"/>
@@ -4460,6 +3572,68 @@
           <w:szCs w:val="24"/>
           <w:highlight w:val="yellow"/>
         </w:rPr>
+        <w:t>'p3');</w:t>
+      </w:r>
+    </w:p>
+    <w:p>
+      <w:pPr>
+        <w:rPr>
+          <w:rFonts w:ascii="Times New Roman" w:hAnsi="Times New Roman" w:cs="Times New Roman"/>
+          <w:sz w:val="24"/>
+          <w:szCs w:val="24"/>
+        </w:rPr>
+      </w:pPr>
+      <w:r>
+        <w:rPr>
+          <w:rFonts w:ascii="Times New Roman" w:hAnsi="Times New Roman" w:cs="Times New Roman"/>
+          <w:sz w:val="24"/>
+          <w:szCs w:val="24"/>
+        </w:rPr>
+        <w:t>If the quantification starts with other position, for instance, position 3.</w:t>
+      </w:r>
+    </w:p>
+    <w:p>
+      <w:pPr>
+        <w:rPr>
+          <w:rFonts w:ascii="Times New Roman" w:hAnsi="Times New Roman" w:cs="Times New Roman"/>
+          <w:sz w:val="24"/>
+          <w:szCs w:val="24"/>
+        </w:rPr>
+      </w:pPr>
+      <w:r>
+        <w:rPr>
+          <w:rFonts w:ascii="Times New Roman" w:hAnsi="Times New Roman" w:cs="Times New Roman"/>
+          <w:sz w:val="24"/>
+          <w:szCs w:val="24"/>
+          <w:highlight w:val="yellow"/>
+        </w:rPr>
+        <w:t xml:space="preserve">&gt;&gt; g2p_quantify(group, </w:t>
+      </w:r>
+      <w:r>
+        <w:rPr>
+          <w:rFonts w:ascii="Times New Roman" w:hAnsi="Times New Roman" w:cs="Times New Roman"/>
+          <w:sz w:val="24"/>
+          <w:szCs w:val="24"/>
+          <w:highlight w:val="yellow"/>
+        </w:rPr>
+        <w:t>'</w:t>
+      </w:r>
+      <w:r>
+        <w:rPr>
+          <w:rFonts w:ascii="Times New Roman" w:hAnsi="Times New Roman" w:cs="Times New Roman"/>
+          <w:sz w:val="24"/>
+          <w:szCs w:val="24"/>
+          <w:highlight w:val="yellow"/>
+        </w:rPr>
+        <w:t>show_figure</w:t>
+      </w:r>
+      <w:r>
+        <w:rPr>
+          <w:rFonts w:ascii="Times New Roman" w:hAnsi="Times New Roman" w:cs="Times New Roman"/>
+          <w:sz w:val="24"/>
+          <w:szCs w:val="24"/>
+          <w:highlight w:val="yellow"/>
+        </w:rPr>
         <w:t>',</w:t>
       </w:r>
       <w:r>
@@ -4469,7 +3643,7 @@
           <w:szCs w:val="24"/>
           <w:highlight w:val="yellow"/>
         </w:rPr>
-        <w:t xml:space="preserve"> </w:t>
+        <w:t xml:space="preserve"> 1, </w:t>
       </w:r>
       <w:r>
         <w:rPr>
@@ -4478,7 +3652,7 @@
           <w:szCs w:val="24"/>
           <w:highlight w:val="yellow"/>
         </w:rPr>
-        <w:t>[],</w:t>
+        <w:t>'</w:t>
       </w:r>
       <w:r>
         <w:rPr>
@@ -4487,7 +3661,7 @@
           <w:szCs w:val="24"/>
           <w:highlight w:val="yellow"/>
         </w:rPr>
-        <w:t xml:space="preserve"> </w:t>
+        <w:t>num_layers</w:t>
       </w:r>
       <w:r>
         <w:rPr>
@@ -4496,7 +3670,7 @@
           <w:szCs w:val="24"/>
           <w:highlight w:val="yellow"/>
         </w:rPr>
-        <w:t>'name',</w:t>
+        <w:t>'</w:t>
       </w:r>
       <w:r>
         <w:rPr>
@@ -4505,7 +3679,7 @@
           <w:szCs w:val="24"/>
           <w:highlight w:val="yellow"/>
         </w:rPr>
-        <w:t xml:space="preserve"> </w:t>
+        <w:t xml:space="preserve">, 3, </w:t>
       </w:r>
       <w:r>
         <w:rPr>
@@ -4514,6 +3688,42 @@
           <w:szCs w:val="24"/>
           <w:highlight w:val="yellow"/>
         </w:rPr>
+        <w:t>'</w:t>
+      </w:r>
+      <w:r>
+        <w:rPr>
+          <w:rFonts w:ascii="Times New Roman" w:hAnsi="Times New Roman" w:cs="Times New Roman"/>
+          <w:sz w:val="24"/>
+          <w:szCs w:val="24"/>
+          <w:highlight w:val="yellow"/>
+        </w:rPr>
+        <w:t>name_i</w:t>
+      </w:r>
+      <w:r>
+        <w:rPr>
+          <w:rFonts w:ascii="Times New Roman" w:hAnsi="Times New Roman" w:cs="Times New Roman"/>
+          <w:sz w:val="24"/>
+          <w:szCs w:val="24"/>
+          <w:highlight w:val="yellow"/>
+        </w:rPr>
+        <w:t>'</w:t>
+      </w:r>
+      <w:r>
+        <w:rPr>
+          <w:rFonts w:ascii="Times New Roman" w:hAnsi="Times New Roman" w:cs="Times New Roman"/>
+          <w:sz w:val="24"/>
+          <w:szCs w:val="24"/>
+          <w:highlight w:val="yellow"/>
+        </w:rPr>
+        <w:t xml:space="preserve">, </w:t>
+      </w:r>
+      <w:r>
+        <w:rPr>
+          <w:rFonts w:ascii="Times New Roman" w:hAnsi="Times New Roman" w:cs="Times New Roman"/>
+          <w:sz w:val="24"/>
+          <w:szCs w:val="24"/>
+          <w:highlight w:val="yellow"/>
+        </w:rPr>
         <w:t>'p3');</w:t>
       </w:r>
     </w:p>
@@ -4531,188 +3741,8 @@
           <w:sz w:val="24"/>
           <w:szCs w:val="24"/>
         </w:rPr>
-        <w:t>If the quantification starts with other position, for instance, position 3.</w:t>
-      </w:r>
-    </w:p>
-    <w:p>
-      <w:pPr>
-        <w:rPr>
-          <w:rFonts w:ascii="Times New Roman" w:hAnsi="Times New Roman" w:cs="Times New Roman"/>
-          <w:sz w:val="24"/>
-          <w:szCs w:val="24"/>
-        </w:rPr>
-      </w:pPr>
-      <w:r>
-        <w:rPr>
-          <w:rFonts w:ascii="Times New Roman" w:hAnsi="Times New Roman" w:cs="Times New Roman"/>
-          <w:sz w:val="24"/>
-          <w:szCs w:val="24"/>
-          <w:highlight w:val="yellow"/>
-        </w:rPr>
-        <w:t>&gt;&gt; g2p_</w:t>
-      </w:r>
-      <w:proofErr w:type="gramStart"/>
-      <w:r>
-        <w:rPr>
-          <w:rFonts w:ascii="Times New Roman" w:hAnsi="Times New Roman" w:cs="Times New Roman"/>
-          <w:sz w:val="24"/>
-          <w:szCs w:val="24"/>
-          <w:highlight w:val="yellow"/>
-        </w:rPr>
-        <w:t>quantify(</w:t>
-      </w:r>
-      <w:proofErr w:type="gramEnd"/>
-      <w:r>
-        <w:rPr>
-          <w:rFonts w:ascii="Times New Roman" w:hAnsi="Times New Roman" w:cs="Times New Roman"/>
-          <w:sz w:val="24"/>
-          <w:szCs w:val="24"/>
-          <w:highlight w:val="yellow"/>
-        </w:rPr>
-        <w:t xml:space="preserve">group, </w:t>
-      </w:r>
-      <w:r>
-        <w:rPr>
-          <w:rFonts w:ascii="Times New Roman" w:hAnsi="Times New Roman" w:cs="Times New Roman"/>
-          <w:sz w:val="24"/>
-          <w:szCs w:val="24"/>
-          <w:highlight w:val="yellow"/>
-        </w:rPr>
-        <w:t>'</w:t>
-      </w:r>
-      <w:proofErr w:type="spellStart"/>
-      <w:r>
-        <w:rPr>
-          <w:rFonts w:ascii="Times New Roman" w:hAnsi="Times New Roman" w:cs="Times New Roman"/>
-          <w:sz w:val="24"/>
-          <w:szCs w:val="24"/>
-          <w:highlight w:val="yellow"/>
-        </w:rPr>
-        <w:t>show_figure</w:t>
-      </w:r>
-      <w:proofErr w:type="spellEnd"/>
-      <w:r>
-        <w:rPr>
-          <w:rFonts w:ascii="Times New Roman" w:hAnsi="Times New Roman" w:cs="Times New Roman"/>
-          <w:sz w:val="24"/>
-          <w:szCs w:val="24"/>
-          <w:highlight w:val="yellow"/>
-        </w:rPr>
-        <w:t>',</w:t>
-      </w:r>
-      <w:r>
-        <w:rPr>
-          <w:rFonts w:ascii="Times New Roman" w:hAnsi="Times New Roman" w:cs="Times New Roman"/>
-          <w:sz w:val="24"/>
-          <w:szCs w:val="24"/>
-          <w:highlight w:val="yellow"/>
-        </w:rPr>
-        <w:t xml:space="preserve"> 1, </w:t>
-      </w:r>
-      <w:r>
-        <w:rPr>
-          <w:rFonts w:ascii="Times New Roman" w:hAnsi="Times New Roman" w:cs="Times New Roman"/>
-          <w:sz w:val="24"/>
-          <w:szCs w:val="24"/>
-          <w:highlight w:val="yellow"/>
-        </w:rPr>
-        <w:t>'</w:t>
-      </w:r>
-      <w:proofErr w:type="spellStart"/>
-      <w:r>
-        <w:rPr>
-          <w:rFonts w:ascii="Times New Roman" w:hAnsi="Times New Roman" w:cs="Times New Roman"/>
-          <w:sz w:val="24"/>
-          <w:szCs w:val="24"/>
-          <w:highlight w:val="yellow"/>
-        </w:rPr>
-        <w:t>num_layers</w:t>
-      </w:r>
-      <w:proofErr w:type="spellEnd"/>
-      <w:r>
-        <w:rPr>
-          <w:rFonts w:ascii="Times New Roman" w:hAnsi="Times New Roman" w:cs="Times New Roman"/>
-          <w:sz w:val="24"/>
-          <w:szCs w:val="24"/>
-          <w:highlight w:val="yellow"/>
-        </w:rPr>
-        <w:t>'</w:t>
-      </w:r>
-      <w:r>
-        <w:rPr>
-          <w:rFonts w:ascii="Times New Roman" w:hAnsi="Times New Roman" w:cs="Times New Roman"/>
-          <w:sz w:val="24"/>
-          <w:szCs w:val="24"/>
-          <w:highlight w:val="yellow"/>
-        </w:rPr>
-        <w:t xml:space="preserve">, 3, </w:t>
-      </w:r>
-      <w:r>
-        <w:rPr>
-          <w:rFonts w:ascii="Times New Roman" w:hAnsi="Times New Roman" w:cs="Times New Roman"/>
-          <w:sz w:val="24"/>
-          <w:szCs w:val="24"/>
-          <w:highlight w:val="yellow"/>
-        </w:rPr>
-        <w:t>'</w:t>
-      </w:r>
-      <w:proofErr w:type="spellStart"/>
-      <w:r>
-        <w:rPr>
-          <w:rFonts w:ascii="Times New Roman" w:hAnsi="Times New Roman" w:cs="Times New Roman"/>
-          <w:sz w:val="24"/>
-          <w:szCs w:val="24"/>
-          <w:highlight w:val="yellow"/>
-        </w:rPr>
-        <w:t>name_i</w:t>
-      </w:r>
-      <w:proofErr w:type="spellEnd"/>
-      <w:r>
-        <w:rPr>
-          <w:rFonts w:ascii="Times New Roman" w:hAnsi="Times New Roman" w:cs="Times New Roman"/>
-          <w:sz w:val="24"/>
-          <w:szCs w:val="24"/>
-          <w:highlight w:val="yellow"/>
-        </w:rPr>
-        <w:t>'</w:t>
-      </w:r>
-      <w:r>
-        <w:rPr>
-          <w:rFonts w:ascii="Times New Roman" w:hAnsi="Times New Roman" w:cs="Times New Roman"/>
-          <w:sz w:val="24"/>
-          <w:szCs w:val="24"/>
-          <w:highlight w:val="yellow"/>
-        </w:rPr>
-        <w:t xml:space="preserve">, </w:t>
-      </w:r>
-      <w:r>
-        <w:rPr>
-          <w:rFonts w:ascii="Times New Roman" w:hAnsi="Times New Roman" w:cs="Times New Roman"/>
-          <w:sz w:val="24"/>
-          <w:szCs w:val="24"/>
-          <w:highlight w:val="yellow"/>
-        </w:rPr>
-        <w:t>'p3');</w:t>
-      </w:r>
-    </w:p>
-    <w:p>
-      <w:pPr>
-        <w:rPr>
-          <w:rFonts w:ascii="Times New Roman" w:hAnsi="Times New Roman" w:cs="Times New Roman"/>
-          <w:sz w:val="24"/>
-          <w:szCs w:val="24"/>
-        </w:rPr>
-      </w:pPr>
-      <w:proofErr w:type="gramStart"/>
-      <w:r>
-        <w:rPr>
-          <w:rFonts w:ascii="Times New Roman" w:hAnsi="Times New Roman" w:cs="Times New Roman"/>
-          <w:sz w:val="24"/>
-          <w:szCs w:val="24"/>
-        </w:rPr>
         <w:t>or</w:t>
       </w:r>
-      <w:proofErr w:type="gramEnd"/>
     </w:p>
     <w:p>
       <w:pPr>
@@ -4737,79 +3767,7 @@
           <w:sz w:val="24"/>
           <w:szCs w:val="24"/>
         </w:rPr>
-        <w:t>g2p_</w:t>
-      </w:r>
-      <w:proofErr w:type="gramStart"/>
-      <w:r>
-        <w:rPr>
-          <w:rFonts w:ascii="Times New Roman" w:hAnsi="Times New Roman" w:cs="Times New Roman"/>
-          <w:sz w:val="24"/>
-          <w:szCs w:val="24"/>
-        </w:rPr>
-        <w:t>quantify(</w:t>
-      </w:r>
-      <w:proofErr w:type="gramEnd"/>
-      <w:r>
-        <w:rPr>
-          <w:rFonts w:ascii="Times New Roman" w:hAnsi="Times New Roman" w:cs="Times New Roman"/>
-          <w:sz w:val="24"/>
-          <w:szCs w:val="24"/>
-        </w:rPr>
-        <w:t>group, ‘</w:t>
-      </w:r>
-      <w:proofErr w:type="spellStart"/>
-      <w:r>
-        <w:rPr>
-          <w:rFonts w:ascii="Times New Roman" w:hAnsi="Times New Roman" w:cs="Times New Roman"/>
-          <w:sz w:val="24"/>
-          <w:szCs w:val="24"/>
-        </w:rPr>
-        <w:t>show_figure</w:t>
-      </w:r>
-      <w:proofErr w:type="spellEnd"/>
-      <w:r>
-        <w:rPr>
-          <w:rFonts w:ascii="Times New Roman" w:hAnsi="Times New Roman" w:cs="Times New Roman"/>
-          <w:sz w:val="24"/>
-          <w:szCs w:val="24"/>
-        </w:rPr>
-        <w:t>’, 1 (default value is 0 and you cannot see the tracking with 0), ‘</w:t>
-      </w:r>
-      <w:proofErr w:type="spellStart"/>
-      <w:r>
-        <w:rPr>
-          <w:rFonts w:ascii="Times New Roman" w:hAnsi="Times New Roman" w:cs="Times New Roman"/>
-          <w:sz w:val="24"/>
-          <w:szCs w:val="24"/>
-        </w:rPr>
-        <w:t>num_layers</w:t>
-      </w:r>
-      <w:proofErr w:type="spellEnd"/>
-      <w:r>
-        <w:rPr>
-          <w:rFonts w:ascii="Times New Roman" w:hAnsi="Times New Roman" w:cs="Times New Roman"/>
-          <w:sz w:val="24"/>
-          <w:szCs w:val="24"/>
-        </w:rPr>
-        <w:t>’, 3, (decreased the influence from nucleus, 3 layers )  ’</w:t>
-      </w:r>
-      <w:proofErr w:type="spellStart"/>
-      <w:r>
-        <w:rPr>
-          <w:rFonts w:ascii="Times New Roman" w:hAnsi="Times New Roman" w:cs="Times New Roman"/>
-          <w:sz w:val="24"/>
-          <w:szCs w:val="24"/>
-        </w:rPr>
-        <w:t>name_i</w:t>
-      </w:r>
-      <w:proofErr w:type="spellEnd"/>
-      <w:r>
-        <w:rPr>
-          <w:rFonts w:ascii="Times New Roman" w:hAnsi="Times New Roman" w:cs="Times New Roman"/>
-          <w:sz w:val="24"/>
-          <w:szCs w:val="24"/>
-        </w:rPr>
-        <w:t>’, ‘p3’ (detecting the specific position we are interested in ));</w:t>
+        <w:t>g2p_quantify(group, ‘show_figure’, 1 (default value is 0 and you cannot see the tracking with 0), ‘num_layers’, 3, (decreased the influence from nucleus, 3 layers )  ’name_i’, ‘p3’ (detecting the specific position we are interested in ));</w:t>
       </w:r>
     </w:p>
     <w:p>
@@ -4966,9 +3924,8 @@
           <w:szCs w:val="24"/>
           <w:highlight w:val="yellow"/>
         </w:rPr>
-        <w:t>'D:/</w:t>
-      </w:r>
-      <w:proofErr w:type="spellStart"/>
+        <w:t>'D:/sof/data/</w:t>
+      </w:r>
       <w:r>
         <w:rPr>
           <w:rFonts w:ascii="Times New Roman" w:hAnsi="Times New Roman" w:cs="Times New Roman"/>
@@ -4977,9 +3934,8 @@
           <w:szCs w:val="24"/>
           <w:highlight w:val="yellow"/>
         </w:rPr>
-        <w:t>sof</w:t>
-      </w:r>
-      <w:proofErr w:type="spellEnd"/>
+        <w:t>quanty_sample/</w:t>
+      </w:r>
       <w:r>
         <w:rPr>
           <w:rFonts w:ascii="Times New Roman" w:hAnsi="Times New Roman" w:cs="Times New Roman"/>
@@ -4988,29 +3944,25 @@
           <w:szCs w:val="24"/>
           <w:highlight w:val="yellow"/>
         </w:rPr>
-        <w:t>/data/</w:t>
-      </w:r>
-      <w:proofErr w:type="spellStart"/>
+        <w:t>'</w:t>
+      </w:r>
       <w:r>
         <w:rPr>
           <w:rFonts w:ascii="Times New Roman" w:hAnsi="Times New Roman" w:cs="Times New Roman"/>
           <w:bCs/>
           <w:sz w:val="24"/>
           <w:szCs w:val="24"/>
-          <w:highlight w:val="yellow"/>
-        </w:rPr>
-        <w:t>quanty_sample</w:t>
-      </w:r>
-      <w:proofErr w:type="spellEnd"/>
+        </w:rPr>
+        <w:t xml:space="preserve">; </w:t>
+      </w:r>
       <w:r>
         <w:rPr>
           <w:rFonts w:ascii="Times New Roman" w:hAnsi="Times New Roman" w:cs="Times New Roman"/>
           <w:bCs/>
           <w:sz w:val="24"/>
           <w:szCs w:val="24"/>
-          <w:highlight w:val="yellow"/>
-        </w:rPr>
-        <w:t>/</w:t>
+        </w:rPr>
+        <w:t xml:space="preserve">% </w:t>
       </w:r>
       <w:r>
         <w:rPr>
@@ -5018,47 +3970,8 @@
           <w:bCs/>
           <w:sz w:val="24"/>
           <w:szCs w:val="24"/>
-          <w:highlight w:val="yellow"/>
-        </w:rPr>
-        <w:t>'</w:t>
-      </w:r>
-      <w:r>
-        <w:rPr>
-          <w:rFonts w:ascii="Times New Roman" w:hAnsi="Times New Roman" w:cs="Times New Roman"/>
-          <w:bCs/>
-          <w:sz w:val="24"/>
-          <w:szCs w:val="24"/>
-        </w:rPr>
-        <w:t xml:space="preserve">; </w:t>
-      </w:r>
-      <w:r>
-        <w:rPr>
-          <w:rFonts w:ascii="Times New Roman" w:hAnsi="Times New Roman" w:cs="Times New Roman"/>
-          <w:bCs/>
-          <w:sz w:val="24"/>
-          <w:szCs w:val="24"/>
-        </w:rPr>
-        <w:t xml:space="preserve">% </w:t>
-      </w:r>
-      <w:proofErr w:type="gramStart"/>
-      <w:r>
-        <w:rPr>
-          <w:rFonts w:ascii="Times New Roman" w:hAnsi="Times New Roman" w:cs="Times New Roman"/>
-          <w:bCs/>
-          <w:sz w:val="24"/>
-          <w:szCs w:val="24"/>
-        </w:rPr>
-        <w:t>You</w:t>
-      </w:r>
-      <w:proofErr w:type="gramEnd"/>
-      <w:r>
-        <w:rPr>
-          <w:rFonts w:ascii="Times New Roman" w:hAnsi="Times New Roman" w:cs="Times New Roman"/>
-          <w:bCs/>
-          <w:sz w:val="24"/>
-          <w:szCs w:val="24"/>
-        </w:rPr>
-        <w:t xml:space="preserve"> can copy the path directly</w:t>
+        </w:rPr>
+        <w:t>You can copy the path directly</w:t>
       </w:r>
       <w:r>
         <w:rPr>
@@ -5168,7 +4081,6 @@
         </w:rPr>
         <w:t xml:space="preserve">&gt;&gt; </w:t>
       </w:r>
-      <w:proofErr w:type="spellStart"/>
       <w:r>
         <w:rPr>
           <w:rFonts w:ascii="Times New Roman" w:hAnsi="Times New Roman" w:cs="Times New Roman"/>
@@ -5177,9 +4089,8 @@
           <w:szCs w:val="24"/>
           <w:highlight w:val="yellow"/>
         </w:rPr>
-        <w:t>sub_dir</w:t>
-      </w:r>
-      <w:proofErr w:type="spellEnd"/>
+        <w:t>sub_dir = {'</w:t>
+      </w:r>
       <w:r>
         <w:rPr>
           <w:rFonts w:ascii="Times New Roman" w:hAnsi="Times New Roman" w:cs="Times New Roman"/>
@@ -5188,7 +4099,7 @@
           <w:szCs w:val="24"/>
           <w:highlight w:val="yellow"/>
         </w:rPr>
-        <w:t xml:space="preserve"> = {'</w:t>
+        <w:t>dish1</w:t>
       </w:r>
       <w:r>
         <w:rPr>
@@ -5198,7 +4109,7 @@
           <w:szCs w:val="24"/>
           <w:highlight w:val="yellow"/>
         </w:rPr>
-        <w:t>dish1</w:t>
+        <w:t>/'</w:t>
       </w:r>
       <w:r>
         <w:rPr>
@@ -5208,7 +4119,7 @@
           <w:szCs w:val="24"/>
           <w:highlight w:val="yellow"/>
         </w:rPr>
-        <w:t>/'</w:t>
+        <w:t xml:space="preserve">, </w:t>
       </w:r>
       <w:r>
         <w:rPr>
@@ -5218,7 +4129,7 @@
           <w:szCs w:val="24"/>
           <w:highlight w:val="yellow"/>
         </w:rPr>
-        <w:t xml:space="preserve">, </w:t>
+        <w:t>'</w:t>
       </w:r>
       <w:r>
         <w:rPr>
@@ -5228,29 +4139,7 @@
           <w:szCs w:val="24"/>
           <w:highlight w:val="yellow"/>
         </w:rPr>
-        <w:t>'</w:t>
-      </w:r>
-      <w:proofErr w:type="spellStart"/>
-      <w:r>
-        <w:rPr>
-          <w:rFonts w:ascii="Times New Roman" w:hAnsi="Times New Roman" w:cs="Times New Roman"/>
-          <w:bCs/>
-          <w:sz w:val="24"/>
-          <w:szCs w:val="24"/>
-          <w:highlight w:val="yellow"/>
-        </w:rPr>
-        <w:t>other_subfolder_name</w:t>
-      </w:r>
-      <w:proofErr w:type="spellEnd"/>
-      <w:r>
-        <w:rPr>
-          <w:rFonts w:ascii="Times New Roman" w:hAnsi="Times New Roman" w:cs="Times New Roman"/>
-          <w:bCs/>
-          <w:sz w:val="24"/>
-          <w:szCs w:val="24"/>
-          <w:highlight w:val="yellow"/>
-        </w:rPr>
-        <w:t>/</w:t>
+        <w:t>other_subfolder_name/</w:t>
       </w:r>
       <w:r>
         <w:rPr>
@@ -5349,8 +4238,6 @@
           <w:szCs w:val="24"/>
         </w:rPr>
       </w:pPr>
-      <w:bookmarkStart w:id="1" w:name="_GoBack"/>
-      <w:bookmarkEnd w:id="1"/>
       <w:r>
         <w:rPr>
           <w:rFonts w:ascii="Times New Roman" w:hAnsi="Times New Roman" w:cs="Times New Roman"/>
@@ -5360,7 +4247,6 @@
         </w:rPr>
         <w:t xml:space="preserve">&gt;&gt; </w:t>
       </w:r>
-      <w:proofErr w:type="spellStart"/>
       <w:r>
         <w:rPr>
           <w:rFonts w:ascii="Times New Roman" w:hAnsi="Times New Roman" w:cs="Times New Roman"/>
@@ -5368,57 +4254,7 @@
           <w:szCs w:val="24"/>
           <w:highlight w:val="yellow"/>
         </w:rPr>
-        <w:t>batch_sort_file_multiple_</w:t>
-      </w:r>
-      <w:proofErr w:type="gramStart"/>
-      <w:r>
-        <w:rPr>
-          <w:rFonts w:ascii="Times New Roman" w:hAnsi="Times New Roman" w:cs="Times New Roman"/>
-          <w:sz w:val="24"/>
-          <w:szCs w:val="24"/>
-          <w:highlight w:val="yellow"/>
-        </w:rPr>
-        <w:t>position</w:t>
-      </w:r>
-      <w:proofErr w:type="spellEnd"/>
-      <w:r>
-        <w:rPr>
-          <w:rFonts w:ascii="Times New Roman" w:hAnsi="Times New Roman" w:cs="Times New Roman"/>
-          <w:sz w:val="24"/>
-          <w:szCs w:val="24"/>
-          <w:highlight w:val="yellow"/>
-        </w:rPr>
-        <w:t>(</w:t>
-      </w:r>
-      <w:proofErr w:type="gramEnd"/>
-      <w:r>
-        <w:rPr>
-          <w:rFonts w:ascii="Times New Roman" w:hAnsi="Times New Roman" w:cs="Times New Roman"/>
-          <w:sz w:val="24"/>
-          <w:szCs w:val="24"/>
-          <w:highlight w:val="yellow"/>
-        </w:rPr>
-        <w:t xml:space="preserve">p, </w:t>
-      </w:r>
-      <w:proofErr w:type="spellStart"/>
-      <w:r>
-        <w:rPr>
-          <w:rFonts w:ascii="Times New Roman" w:hAnsi="Times New Roman" w:cs="Times New Roman"/>
-          <w:sz w:val="24"/>
-          <w:szCs w:val="24"/>
-          <w:highlight w:val="yellow"/>
-        </w:rPr>
-        <w:t>sub_dir</w:t>
-      </w:r>
-      <w:proofErr w:type="spellEnd"/>
-      <w:r>
-        <w:rPr>
-          <w:rFonts w:ascii="Times New Roman" w:hAnsi="Times New Roman" w:cs="Times New Roman"/>
-          <w:sz w:val="24"/>
-          <w:szCs w:val="24"/>
-          <w:highlight w:val="yellow"/>
-        </w:rPr>
-        <w:t>)</w:t>
+        <w:t>batch_sort_file_multiple_position(p, sub_dir)</w:t>
       </w:r>
       <w:r>
         <w:rPr>
@@ -5445,7 +4281,7 @@
           <w:szCs w:val="24"/>
         </w:rPr>
         <w:drawing>
-          <wp:inline distT="0" distB="0" distL="0" distR="0" wp14:anchorId="28FB7403" wp14:editId="519E59DA">
+          <wp:inline distT="0" distB="0" distL="0" distR="0" wp14:anchorId="6326A25E" wp14:editId="5C2FDF31">
             <wp:extent cx="3258005" cy="1343212"/>
             <wp:effectExtent l="0" t="0" r="0" b="0"/>
             <wp:docPr id="2" name="Picture 2"/>
@@ -5525,67 +4361,171 @@
         </w:rPr>
         <w:t xml:space="preserve">In </w:t>
       </w:r>
-      <w:proofErr w:type="spellStart"/>
       <w:r>
         <w:rPr>
           <w:rFonts w:ascii="Courier New" w:hAnsi="Courier New" w:cs="Courier New"/>
           <w:sz w:val="24"/>
           <w:szCs w:val="24"/>
         </w:rPr>
-        <w:t>group_</w:t>
-      </w:r>
-      <w:proofErr w:type="gramStart"/>
+        <w:t>group_plot(),</w:t>
+      </w:r>
+      <w:r>
+        <w:rPr>
+          <w:rFonts w:ascii="Times New Roman" w:hAnsi="Times New Roman" w:cs="Times New Roman"/>
+          <w:sz w:val="24"/>
+          <w:szCs w:val="24"/>
+        </w:rPr>
+        <w:t xml:space="preserve"> the data structure </w:t>
+      </w:r>
       <w:r>
         <w:rPr>
           <w:rFonts w:ascii="Courier New" w:hAnsi="Courier New" w:cs="Courier New"/>
           <w:sz w:val="24"/>
           <w:szCs w:val="24"/>
         </w:rPr>
-        <w:t>plot</w:t>
-      </w:r>
-      <w:proofErr w:type="spellEnd"/>
+        <w:t>exp</w:t>
+      </w:r>
+      <w:r>
+        <w:rPr>
+          <w:rFonts w:ascii="Times New Roman" w:hAnsi="Times New Roman" w:cs="Times New Roman"/>
+          <w:sz w:val="24"/>
+          <w:szCs w:val="24"/>
+        </w:rPr>
+        <w:t xml:space="preserve"> is created and used when the function is run.</w:t>
+      </w:r>
+    </w:p>
+    <w:p>
+      <w:pPr>
+        <w:pStyle w:val="NoSpacing"/>
+        <w:rPr>
+          <w:rFonts w:ascii="Times New Roman" w:hAnsi="Times New Roman" w:cs="Times New Roman"/>
+          <w:sz w:val="24"/>
+          <w:szCs w:val="24"/>
+        </w:rPr>
+      </w:pPr>
+      <w:r>
+        <w:rPr>
+          <w:rFonts w:ascii="Times New Roman" w:hAnsi="Times New Roman" w:cs="Times New Roman"/>
+          <w:sz w:val="24"/>
+          <w:szCs w:val="24"/>
+        </w:rPr>
+        <w:t xml:space="preserve">Data for only one ROI is contained in the structure. Different ROIs can be selected with the function parameter </w:t>
+      </w:r>
       <w:r>
         <w:rPr>
           <w:rFonts w:ascii="Courier New" w:hAnsi="Courier New" w:cs="Courier New"/>
           <w:sz w:val="24"/>
           <w:szCs w:val="24"/>
         </w:rPr>
-        <w:t>(</w:t>
-      </w:r>
-      <w:proofErr w:type="gramEnd"/>
+        <w:t>i_layer</w:t>
+      </w:r>
+      <w:r>
+        <w:rPr>
+          <w:rFonts w:ascii="Times New Roman" w:hAnsi="Times New Roman" w:cs="Times New Roman"/>
+          <w:sz w:val="24"/>
+          <w:szCs w:val="24"/>
+        </w:rPr>
+        <w:t xml:space="preserve">. i.e. </w:t>
+      </w:r>
       <w:r>
         <w:rPr>
           <w:rFonts w:ascii="Courier New" w:hAnsi="Courier New" w:cs="Courier New"/>
           <w:sz w:val="24"/>
           <w:szCs w:val="24"/>
         </w:rPr>
-        <w:t>),</w:t>
-      </w:r>
-      <w:r>
-        <w:rPr>
-          <w:rFonts w:ascii="Times New Roman" w:hAnsi="Times New Roman" w:cs="Times New Roman"/>
-          <w:sz w:val="24"/>
-          <w:szCs w:val="24"/>
-        </w:rPr>
-        <w:t xml:space="preserve"> the data structure </w:t>
-      </w:r>
-      <w:proofErr w:type="spellStart"/>
+        <w:t>i_layer = 1</w:t>
+      </w:r>
+      <w:r>
+        <w:rPr>
+          <w:rFonts w:ascii="Times New Roman" w:hAnsi="Times New Roman" w:cs="Times New Roman"/>
+          <w:sz w:val="24"/>
+          <w:szCs w:val="24"/>
+        </w:rPr>
+        <w:t xml:space="preserve"> or </w:t>
+      </w:r>
       <w:r>
         <w:rPr>
           <w:rFonts w:ascii="Courier New" w:hAnsi="Courier New" w:cs="Courier New"/>
           <w:sz w:val="24"/>
           <w:szCs w:val="24"/>
         </w:rPr>
+        <w:t>i_layer = 2</w:t>
+      </w:r>
+      <w:r>
+        <w:rPr>
+          <w:rFonts w:ascii="Times New Roman" w:hAnsi="Times New Roman" w:cs="Times New Roman"/>
+          <w:sz w:val="24"/>
+          <w:szCs w:val="24"/>
+        </w:rPr>
+        <w:t>.</w:t>
+      </w:r>
+    </w:p>
+    <w:p>
+      <w:pPr>
+        <w:pStyle w:val="NoSpacing"/>
+        <w:rPr>
+          <w:rFonts w:ascii="Times New Roman" w:hAnsi="Times New Roman" w:cs="Times New Roman"/>
+          <w:sz w:val="24"/>
+          <w:szCs w:val="24"/>
+        </w:rPr>
+      </w:pPr>
+      <w:r>
+        <w:rPr>
+          <w:rFonts w:ascii="Times New Roman" w:hAnsi="Times New Roman" w:cs="Times New Roman"/>
+          <w:sz w:val="24"/>
+          <w:szCs w:val="24"/>
+        </w:rPr>
+        <w:t>It contains the following fields:</w:t>
+      </w:r>
+    </w:p>
+    <w:p>
+      <w:pPr>
+        <w:pStyle w:val="NoSpacing"/>
+        <w:rPr>
+          <w:rFonts w:ascii="Times New Roman" w:hAnsi="Times New Roman" w:cs="Times New Roman"/>
+          <w:sz w:val="24"/>
+          <w:szCs w:val="24"/>
+        </w:rPr>
+      </w:pPr>
+      <w:r>
+        <w:rPr>
+          <w:rFonts w:ascii="Times New Roman" w:hAnsi="Times New Roman" w:cs="Times New Roman"/>
+          <w:sz w:val="24"/>
+          <w:szCs w:val="24"/>
+        </w:rPr>
+        <w:t xml:space="preserve">(Example shows </w:t>
+      </w:r>
+      <w:r>
+        <w:rPr>
+          <w:rFonts w:ascii="Courier New" w:hAnsi="Courier New" w:cs="Courier New"/>
+          <w:sz w:val="24"/>
+          <w:szCs w:val="24"/>
+        </w:rPr>
         <w:t>exp</w:t>
       </w:r>
-      <w:proofErr w:type="spellEnd"/>
-      <w:r>
-        <w:rPr>
-          <w:rFonts w:ascii="Times New Roman" w:hAnsi="Times New Roman" w:cs="Times New Roman"/>
-          <w:sz w:val="24"/>
-          <w:szCs w:val="24"/>
-        </w:rPr>
-        <w:t xml:space="preserve"> is created and used when the function is run.</w:t>
+      <w:r>
+        <w:rPr>
+          <w:rFonts w:ascii="Times New Roman" w:hAnsi="Times New Roman" w:cs="Times New Roman"/>
+          <w:sz w:val="24"/>
+          <w:szCs w:val="24"/>
+        </w:rPr>
+        <w:t xml:space="preserve"> at the end of the </w:t>
+      </w:r>
+      <w:r>
+        <w:rPr>
+          <w:rFonts w:ascii="Courier New" w:hAnsi="Courier New" w:cs="Courier New"/>
+          <w:sz w:val="24"/>
+          <w:szCs w:val="24"/>
+        </w:rPr>
+        <w:t>group_plot()</w:t>
+      </w:r>
+      <w:r>
+        <w:rPr>
+          <w:rFonts w:ascii="Times New Roman" w:hAnsi="Times New Roman" w:cs="Times New Roman"/>
+          <w:sz w:val="24"/>
+          <w:szCs w:val="24"/>
+        </w:rPr>
+        <w:t xml:space="preserve"> function. Sample data had 30 time frames.)</w:t>
       </w:r>
     </w:p>
     <w:p>
@@ -5597,101 +4537,77 @@
           <w:szCs w:val="24"/>
         </w:rPr>
       </w:pPr>
-      <w:r>
-        <w:rPr>
-          <w:rFonts w:ascii="Times New Roman" w:hAnsi="Times New Roman" w:cs="Times New Roman"/>
-          <w:sz w:val="24"/>
-          <w:szCs w:val="24"/>
-        </w:rPr>
-        <w:t xml:space="preserve">Data for only one ROI is contained in the structure. Different ROIs can be selected with the function parameter </w:t>
-      </w:r>
-      <w:proofErr w:type="spellStart"/>
-      <w:r>
+    </w:p>
+    <w:p>
+      <w:pPr>
+        <w:pStyle w:val="NoSpacing"/>
         <w:rPr>
           <w:rFonts w:ascii="Courier New" w:hAnsi="Courier New" w:cs="Courier New"/>
           <w:sz w:val="24"/>
           <w:szCs w:val="24"/>
         </w:rPr>
-        <w:t>i_layer</w:t>
-      </w:r>
-      <w:proofErr w:type="spellEnd"/>
-      <w:r>
-        <w:rPr>
-          <w:rFonts w:ascii="Times New Roman" w:hAnsi="Times New Roman" w:cs="Times New Roman"/>
-          <w:sz w:val="24"/>
-          <w:szCs w:val="24"/>
-        </w:rPr>
-        <w:t xml:space="preserve">. i.e. </w:t>
-      </w:r>
-      <w:proofErr w:type="spellStart"/>
+      </w:pPr>
       <w:r>
         <w:rPr>
           <w:rFonts w:ascii="Courier New" w:hAnsi="Courier New" w:cs="Courier New"/>
           <w:sz w:val="24"/>
           <w:szCs w:val="24"/>
         </w:rPr>
-        <w:t>i_layer</w:t>
-      </w:r>
-      <w:proofErr w:type="spellEnd"/>
-      <w:r>
+        <w:t xml:space="preserve">exp{1}.cell(1) = </w:t>
+      </w:r>
+    </w:p>
+    <w:p>
+      <w:pPr>
+        <w:pStyle w:val="NoSpacing"/>
         <w:rPr>
           <w:rFonts w:ascii="Courier New" w:hAnsi="Courier New" w:cs="Courier New"/>
           <w:sz w:val="24"/>
           <w:szCs w:val="24"/>
         </w:rPr>
-        <w:t xml:space="preserve"> = 1</w:t>
-      </w:r>
-      <w:r>
-        <w:rPr>
-          <w:rFonts w:ascii="Times New Roman" w:hAnsi="Times New Roman" w:cs="Times New Roman"/>
-          <w:sz w:val="24"/>
-          <w:szCs w:val="24"/>
-        </w:rPr>
-        <w:t xml:space="preserve"> or </w:t>
-      </w:r>
-      <w:proofErr w:type="spellStart"/>
+      </w:pPr>
       <w:r>
         <w:rPr>
           <w:rFonts w:ascii="Courier New" w:hAnsi="Courier New" w:cs="Courier New"/>
           <w:sz w:val="24"/>
           <w:szCs w:val="24"/>
         </w:rPr>
-        <w:t>i_layer</w:t>
-      </w:r>
-      <w:proofErr w:type="spellEnd"/>
-      <w:r>
+        <w:t xml:space="preserve">          time: [30x1 double]</w:t>
+      </w:r>
+    </w:p>
+    <w:p>
+      <w:pPr>
+        <w:pStyle w:val="NoSpacing"/>
         <w:rPr>
           <w:rFonts w:ascii="Courier New" w:hAnsi="Courier New" w:cs="Courier New"/>
           <w:sz w:val="24"/>
           <w:szCs w:val="24"/>
         </w:rPr>
-        <w:t xml:space="preserve"> = 2</w:t>
-      </w:r>
-      <w:r>
-        <w:rPr>
-          <w:rFonts w:ascii="Times New Roman" w:hAnsi="Times New Roman" w:cs="Times New Roman"/>
-          <w:sz w:val="24"/>
-          <w:szCs w:val="24"/>
-        </w:rPr>
-        <w:t>.</w:t>
+      </w:pPr>
+      <w:r>
+        <w:rPr>
+          <w:rFonts w:ascii="Courier New" w:hAnsi="Courier New" w:cs="Courier New"/>
+          <w:sz w:val="24"/>
+          <w:szCs w:val="24"/>
+        </w:rPr>
+        <w:t xml:space="preserve">         value: [30x1 double]</w:t>
       </w:r>
     </w:p>
     <w:p>
       <w:pPr>
         <w:pStyle w:val="NoSpacing"/>
         <w:rPr>
-          <w:rFonts w:ascii="Times New Roman" w:hAnsi="Times New Roman" w:cs="Times New Roman"/>
-          <w:sz w:val="24"/>
-          <w:szCs w:val="24"/>
-        </w:rPr>
-      </w:pPr>
-      <w:r>
-        <w:rPr>
-          <w:rFonts w:ascii="Times New Roman" w:hAnsi="Times New Roman" w:cs="Times New Roman"/>
-          <w:sz w:val="24"/>
-          <w:szCs w:val="24"/>
-        </w:rPr>
-        <w:t>It contains the following fields:</w:t>
+          <w:rFonts w:ascii="Courier New" w:hAnsi="Courier New" w:cs="Courier New"/>
+          <w:sz w:val="24"/>
+          <w:szCs w:val="24"/>
+        </w:rPr>
+      </w:pPr>
+      <w:r>
+        <w:rPr>
+          <w:rFonts w:ascii="Courier New" w:hAnsi="Courier New" w:cs="Courier New"/>
+          <w:sz w:val="24"/>
+          <w:szCs w:val="24"/>
+        </w:rPr>
+        <w:t xml:space="preserve">    norm_value: [30x1 double]</w:t>
       </w:r>
     </w:p>
     <w:p>
@@ -5703,279 +4619,23 @@
           <w:szCs w:val="24"/>
         </w:rPr>
       </w:pPr>
-      <w:r>
-        <w:rPr>
-          <w:rFonts w:ascii="Times New Roman" w:hAnsi="Times New Roman" w:cs="Times New Roman"/>
-          <w:sz w:val="24"/>
-          <w:szCs w:val="24"/>
-        </w:rPr>
-        <w:t xml:space="preserve">(Example shows </w:t>
-      </w:r>
-      <w:proofErr w:type="spellStart"/>
-      <w:r>
+    </w:p>
+    <w:p>
+      <w:pPr>
+        <w:pStyle w:val="NoSpacing"/>
         <w:rPr>
           <w:rFonts w:ascii="Courier New" w:hAnsi="Courier New" w:cs="Courier New"/>
           <w:sz w:val="24"/>
           <w:szCs w:val="24"/>
         </w:rPr>
-        <w:t>exp</w:t>
-      </w:r>
-      <w:proofErr w:type="spellEnd"/>
-      <w:r>
-        <w:rPr>
-          <w:rFonts w:ascii="Times New Roman" w:hAnsi="Times New Roman" w:cs="Times New Roman"/>
-          <w:sz w:val="24"/>
-          <w:szCs w:val="24"/>
-        </w:rPr>
-        <w:t xml:space="preserve"> at the end of the </w:t>
-      </w:r>
-      <w:proofErr w:type="spellStart"/>
+      </w:pPr>
       <w:r>
         <w:rPr>
           <w:rFonts w:ascii="Courier New" w:hAnsi="Courier New" w:cs="Courier New"/>
           <w:sz w:val="24"/>
           <w:szCs w:val="24"/>
         </w:rPr>
-        <w:t>group_</w:t>
-      </w:r>
-      <w:proofErr w:type="gramStart"/>
-      <w:r>
-        <w:rPr>
-          <w:rFonts w:ascii="Courier New" w:hAnsi="Courier New" w:cs="Courier New"/>
-          <w:sz w:val="24"/>
-          <w:szCs w:val="24"/>
-        </w:rPr>
-        <w:t>plot</w:t>
-      </w:r>
-      <w:proofErr w:type="spellEnd"/>
-      <w:r>
-        <w:rPr>
-          <w:rFonts w:ascii="Courier New" w:hAnsi="Courier New" w:cs="Courier New"/>
-          <w:sz w:val="24"/>
-          <w:szCs w:val="24"/>
-        </w:rPr>
-        <w:t>(</w:t>
-      </w:r>
-      <w:proofErr w:type="gramEnd"/>
-      <w:r>
-        <w:rPr>
-          <w:rFonts w:ascii="Courier New" w:hAnsi="Courier New" w:cs="Courier New"/>
-          <w:sz w:val="24"/>
-          <w:szCs w:val="24"/>
-        </w:rPr>
-        <w:t>)</w:t>
-      </w:r>
-      <w:r>
-        <w:rPr>
-          <w:rFonts w:ascii="Times New Roman" w:hAnsi="Times New Roman" w:cs="Times New Roman"/>
-          <w:sz w:val="24"/>
-          <w:szCs w:val="24"/>
-        </w:rPr>
-        <w:t xml:space="preserve"> function. Sample data had 30 time frames.)</w:t>
-      </w:r>
-    </w:p>
-    <w:p>
-      <w:pPr>
-        <w:pStyle w:val="NoSpacing"/>
-        <w:rPr>
-          <w:rFonts w:ascii="Times New Roman" w:hAnsi="Times New Roman" w:cs="Times New Roman"/>
-          <w:sz w:val="24"/>
-          <w:szCs w:val="24"/>
-        </w:rPr>
-      </w:pPr>
-    </w:p>
-    <w:p>
-      <w:pPr>
-        <w:pStyle w:val="NoSpacing"/>
-        <w:rPr>
-          <w:rFonts w:ascii="Courier New" w:hAnsi="Courier New" w:cs="Courier New"/>
-          <w:sz w:val="24"/>
-          <w:szCs w:val="24"/>
-        </w:rPr>
-      </w:pPr>
-      <w:proofErr w:type="spellStart"/>
-      <w:proofErr w:type="gramStart"/>
-      <w:r>
-        <w:rPr>
-          <w:rFonts w:ascii="Courier New" w:hAnsi="Courier New" w:cs="Courier New"/>
-          <w:sz w:val="24"/>
-          <w:szCs w:val="24"/>
-        </w:rPr>
-        <w:t>exp</w:t>
-      </w:r>
-      <w:proofErr w:type="spellEnd"/>
-      <w:r>
-        <w:rPr>
-          <w:rFonts w:ascii="Courier New" w:hAnsi="Courier New" w:cs="Courier New"/>
-          <w:sz w:val="24"/>
-          <w:szCs w:val="24"/>
-        </w:rPr>
-        <w:t>{</w:t>
-      </w:r>
-      <w:proofErr w:type="gramEnd"/>
-      <w:r>
-        <w:rPr>
-          <w:rFonts w:ascii="Courier New" w:hAnsi="Courier New" w:cs="Courier New"/>
-          <w:sz w:val="24"/>
-          <w:szCs w:val="24"/>
-        </w:rPr>
-        <w:t xml:space="preserve">1}.cell(1) = </w:t>
-      </w:r>
-    </w:p>
-    <w:p>
-      <w:pPr>
-        <w:pStyle w:val="NoSpacing"/>
-        <w:rPr>
-          <w:rFonts w:ascii="Courier New" w:hAnsi="Courier New" w:cs="Courier New"/>
-          <w:sz w:val="24"/>
-          <w:szCs w:val="24"/>
-        </w:rPr>
-      </w:pPr>
-      <w:r>
-        <w:rPr>
-          <w:rFonts w:ascii="Courier New" w:hAnsi="Courier New" w:cs="Courier New"/>
-          <w:sz w:val="24"/>
-          <w:szCs w:val="24"/>
-        </w:rPr>
-        <w:t xml:space="preserve">          </w:t>
-      </w:r>
-      <w:proofErr w:type="gramStart"/>
-      <w:r>
-        <w:rPr>
-          <w:rFonts w:ascii="Courier New" w:hAnsi="Courier New" w:cs="Courier New"/>
-          <w:sz w:val="24"/>
-          <w:szCs w:val="24"/>
-        </w:rPr>
-        <w:t>time</w:t>
-      </w:r>
-      <w:proofErr w:type="gramEnd"/>
-      <w:r>
-        <w:rPr>
-          <w:rFonts w:ascii="Courier New" w:hAnsi="Courier New" w:cs="Courier New"/>
-          <w:sz w:val="24"/>
-          <w:szCs w:val="24"/>
-        </w:rPr>
-        <w:t>: [30x1 double]</w:t>
-      </w:r>
-    </w:p>
-    <w:p>
-      <w:pPr>
-        <w:pStyle w:val="NoSpacing"/>
-        <w:rPr>
-          <w:rFonts w:ascii="Courier New" w:hAnsi="Courier New" w:cs="Courier New"/>
-          <w:sz w:val="24"/>
-          <w:szCs w:val="24"/>
-        </w:rPr>
-      </w:pPr>
-      <w:r>
-        <w:rPr>
-          <w:rFonts w:ascii="Courier New" w:hAnsi="Courier New" w:cs="Courier New"/>
-          <w:sz w:val="24"/>
-          <w:szCs w:val="24"/>
-        </w:rPr>
-        <w:t xml:space="preserve">         </w:t>
-      </w:r>
-      <w:proofErr w:type="gramStart"/>
-      <w:r>
-        <w:rPr>
-          <w:rFonts w:ascii="Courier New" w:hAnsi="Courier New" w:cs="Courier New"/>
-          <w:sz w:val="24"/>
-          <w:szCs w:val="24"/>
-        </w:rPr>
-        <w:t>value</w:t>
-      </w:r>
-      <w:proofErr w:type="gramEnd"/>
-      <w:r>
-        <w:rPr>
-          <w:rFonts w:ascii="Courier New" w:hAnsi="Courier New" w:cs="Courier New"/>
-          <w:sz w:val="24"/>
-          <w:szCs w:val="24"/>
-        </w:rPr>
-        <w:t>: [30x1 double]</w:t>
-      </w:r>
-    </w:p>
-    <w:p>
-      <w:pPr>
-        <w:pStyle w:val="NoSpacing"/>
-        <w:rPr>
-          <w:rFonts w:ascii="Courier New" w:hAnsi="Courier New" w:cs="Courier New"/>
-          <w:sz w:val="24"/>
-          <w:szCs w:val="24"/>
-        </w:rPr>
-      </w:pPr>
-      <w:r>
-        <w:rPr>
-          <w:rFonts w:ascii="Courier New" w:hAnsi="Courier New" w:cs="Courier New"/>
-          <w:sz w:val="24"/>
-          <w:szCs w:val="24"/>
-        </w:rPr>
-        <w:t xml:space="preserve">    </w:t>
-      </w:r>
-      <w:proofErr w:type="spellStart"/>
-      <w:r>
-        <w:rPr>
-          <w:rFonts w:ascii="Courier New" w:hAnsi="Courier New" w:cs="Courier New"/>
-          <w:sz w:val="24"/>
-          <w:szCs w:val="24"/>
-        </w:rPr>
-        <w:t>norm_value</w:t>
-      </w:r>
-      <w:proofErr w:type="spellEnd"/>
-      <w:r>
-        <w:rPr>
-          <w:rFonts w:ascii="Courier New" w:hAnsi="Courier New" w:cs="Courier New"/>
-          <w:sz w:val="24"/>
-          <w:szCs w:val="24"/>
-        </w:rPr>
-        <w:t>: [30x1 double]</w:t>
-      </w:r>
-    </w:p>
-    <w:p>
-      <w:pPr>
-        <w:pStyle w:val="NoSpacing"/>
-        <w:rPr>
-          <w:rFonts w:ascii="Times New Roman" w:hAnsi="Times New Roman" w:cs="Times New Roman"/>
-          <w:sz w:val="24"/>
-          <w:szCs w:val="24"/>
-        </w:rPr>
-      </w:pPr>
-    </w:p>
-    <w:p>
-      <w:pPr>
-        <w:pStyle w:val="NoSpacing"/>
-        <w:rPr>
-          <w:rFonts w:ascii="Courier New" w:hAnsi="Courier New" w:cs="Courier New"/>
-          <w:sz w:val="24"/>
-          <w:szCs w:val="24"/>
-        </w:rPr>
-      </w:pPr>
-      <w:proofErr w:type="spellStart"/>
-      <w:proofErr w:type="gramStart"/>
-      <w:r>
-        <w:rPr>
-          <w:rFonts w:ascii="Courier New" w:hAnsi="Courier New" w:cs="Courier New"/>
-          <w:sz w:val="24"/>
-          <w:szCs w:val="24"/>
-        </w:rPr>
-        <w:t>exp</w:t>
-      </w:r>
-      <w:proofErr w:type="spellEnd"/>
-      <w:r>
-        <w:rPr>
-          <w:rFonts w:ascii="Courier New" w:hAnsi="Courier New" w:cs="Courier New"/>
-          <w:sz w:val="24"/>
-          <w:szCs w:val="24"/>
-        </w:rPr>
-        <w:t>{</w:t>
-      </w:r>
-      <w:proofErr w:type="gramEnd"/>
-      <w:r>
-        <w:rPr>
-          <w:rFonts w:ascii="Courier New" w:hAnsi="Courier New" w:cs="Courier New"/>
-          <w:sz w:val="24"/>
-          <w:szCs w:val="24"/>
-        </w:rPr>
-        <w:t>n}.cell{k}</w:t>
+        <w:t>exp{n}.cell{k}</w:t>
       </w:r>
     </w:p>
     <w:p>
@@ -6002,25 +4662,7 @@
           <w:sz w:val="24"/>
           <w:szCs w:val="24"/>
         </w:rPr>
-        <w:t xml:space="preserve"> </w:t>
-      </w:r>
-      <w:proofErr w:type="gramStart"/>
-      <w:r>
-        <w:rPr>
-          <w:rFonts w:ascii="Times New Roman" w:hAnsi="Times New Roman" w:cs="Times New Roman"/>
-          <w:sz w:val="24"/>
-          <w:szCs w:val="24"/>
-        </w:rPr>
-        <w:t>experiment</w:t>
-      </w:r>
-      <w:proofErr w:type="gramEnd"/>
-      <w:r>
-        <w:rPr>
-          <w:rFonts w:ascii="Times New Roman" w:hAnsi="Times New Roman" w:cs="Times New Roman"/>
-          <w:sz w:val="24"/>
-          <w:szCs w:val="24"/>
-        </w:rPr>
-        <w:t xml:space="preserve"> number</w:t>
+        <w:t xml:space="preserve"> experiment number</w:t>
       </w:r>
     </w:p>
     <w:p>
@@ -6047,25 +4689,7 @@
           <w:sz w:val="24"/>
           <w:szCs w:val="24"/>
         </w:rPr>
-        <w:t xml:space="preserve"> </w:t>
-      </w:r>
-      <w:proofErr w:type="gramStart"/>
-      <w:r>
-        <w:rPr>
-          <w:rFonts w:ascii="Times New Roman" w:hAnsi="Times New Roman" w:cs="Times New Roman"/>
-          <w:sz w:val="24"/>
-          <w:szCs w:val="24"/>
-        </w:rPr>
-        <w:t>object</w:t>
-      </w:r>
-      <w:proofErr w:type="gramEnd"/>
-      <w:r>
-        <w:rPr>
-          <w:rFonts w:ascii="Times New Roman" w:hAnsi="Times New Roman" w:cs="Times New Roman"/>
-          <w:sz w:val="24"/>
-          <w:szCs w:val="24"/>
-        </w:rPr>
-        <w:t xml:space="preserve"> (objects from all the positions are included)</w:t>
+        <w:t xml:space="preserve"> object (objects from all the positions are included)</w:t>
       </w:r>
     </w:p>
     <w:p>
@@ -6087,163 +4711,85 @@
           <w:szCs w:val="24"/>
         </w:rPr>
       </w:pPr>
-      <w:proofErr w:type="spellStart"/>
-      <w:proofErr w:type="gramStart"/>
       <w:r>
         <w:rPr>
           <w:rFonts w:ascii="Courier New" w:hAnsi="Courier New" w:cs="Courier New"/>
           <w:sz w:val="24"/>
           <w:szCs w:val="24"/>
         </w:rPr>
-        <w:t>exp</w:t>
-      </w:r>
-      <w:proofErr w:type="spellEnd"/>
+        <w:t>exp{n}.cell{k}.time -</w:t>
+      </w:r>
+      <w:r>
+        <w:rPr>
+          <w:rFonts w:ascii="Times New Roman" w:hAnsi="Times New Roman" w:cs="Times New Roman"/>
+          <w:sz w:val="24"/>
+          <w:szCs w:val="24"/>
+        </w:rPr>
+        <w:t xml:space="preserve"> time only</w:t>
+      </w:r>
+    </w:p>
+    <w:p>
+      <w:pPr>
+        <w:pStyle w:val="NoSpacing"/>
+        <w:rPr>
+          <w:rFonts w:ascii="Times New Roman" w:hAnsi="Times New Roman" w:cs="Times New Roman"/>
+          <w:sz w:val="24"/>
+          <w:szCs w:val="24"/>
+        </w:rPr>
+      </w:pPr>
+    </w:p>
+    <w:p>
+      <w:pPr>
+        <w:pStyle w:val="NoSpacing"/>
+        <w:rPr>
+          <w:rFonts w:ascii="Times New Roman" w:hAnsi="Times New Roman" w:cs="Times New Roman"/>
+          <w:sz w:val="24"/>
+          <w:szCs w:val="24"/>
+        </w:rPr>
+      </w:pPr>
       <w:r>
         <w:rPr>
           <w:rFonts w:ascii="Courier New" w:hAnsi="Courier New" w:cs="Courier New"/>
           <w:sz w:val="24"/>
           <w:szCs w:val="24"/>
         </w:rPr>
-        <w:t>{</w:t>
-      </w:r>
-      <w:proofErr w:type="gramEnd"/>
+        <w:t>exp{n}.cell{k}.value -</w:t>
+      </w:r>
+      <w:r>
+        <w:rPr>
+          <w:rFonts w:ascii="Times New Roman" w:hAnsi="Times New Roman" w:cs="Times New Roman"/>
+          <w:sz w:val="24"/>
+          <w:szCs w:val="24"/>
+        </w:rPr>
+        <w:t xml:space="preserve"> raw value of intensity ratio</w:t>
+      </w:r>
+    </w:p>
+    <w:p>
+      <w:pPr>
+        <w:pStyle w:val="NoSpacing"/>
+        <w:rPr>
+          <w:rFonts w:ascii="Times New Roman" w:hAnsi="Times New Roman" w:cs="Times New Roman"/>
+          <w:sz w:val="24"/>
+          <w:szCs w:val="24"/>
+        </w:rPr>
+      </w:pPr>
+    </w:p>
+    <w:p>
+      <w:pPr>
+        <w:pStyle w:val="NoSpacing"/>
+        <w:rPr>
+          <w:rFonts w:ascii="Times New Roman" w:hAnsi="Times New Roman" w:cs="Times New Roman"/>
+          <w:sz w:val="24"/>
+          <w:szCs w:val="24"/>
+        </w:rPr>
+      </w:pPr>
       <w:r>
         <w:rPr>
           <w:rFonts w:ascii="Courier New" w:hAnsi="Courier New" w:cs="Courier New"/>
           <w:sz w:val="24"/>
           <w:szCs w:val="24"/>
         </w:rPr>
-        <w:t>n}.cell{k}.time -</w:t>
-      </w:r>
-      <w:r>
-        <w:rPr>
-          <w:rFonts w:ascii="Times New Roman" w:hAnsi="Times New Roman" w:cs="Times New Roman"/>
-          <w:sz w:val="24"/>
-          <w:szCs w:val="24"/>
-        </w:rPr>
-        <w:t xml:space="preserve"> time only</w:t>
-      </w:r>
-    </w:p>
-    <w:p>
-      <w:pPr>
-        <w:pStyle w:val="NoSpacing"/>
-        <w:rPr>
-          <w:rFonts w:ascii="Times New Roman" w:hAnsi="Times New Roman" w:cs="Times New Roman"/>
-          <w:sz w:val="24"/>
-          <w:szCs w:val="24"/>
-        </w:rPr>
-      </w:pPr>
-    </w:p>
-    <w:p>
-      <w:pPr>
-        <w:pStyle w:val="NoSpacing"/>
-        <w:rPr>
-          <w:rFonts w:ascii="Times New Roman" w:hAnsi="Times New Roman" w:cs="Times New Roman"/>
-          <w:sz w:val="24"/>
-          <w:szCs w:val="24"/>
-        </w:rPr>
-      </w:pPr>
-      <w:proofErr w:type="spellStart"/>
-      <w:proofErr w:type="gramStart"/>
-      <w:r>
-        <w:rPr>
-          <w:rFonts w:ascii="Courier New" w:hAnsi="Courier New" w:cs="Courier New"/>
-          <w:sz w:val="24"/>
-          <w:szCs w:val="24"/>
-        </w:rPr>
-        <w:t>exp</w:t>
-      </w:r>
-      <w:proofErr w:type="spellEnd"/>
-      <w:r>
-        <w:rPr>
-          <w:rFonts w:ascii="Courier New" w:hAnsi="Courier New" w:cs="Courier New"/>
-          <w:sz w:val="24"/>
-          <w:szCs w:val="24"/>
-        </w:rPr>
-        <w:t>{</w:t>
-      </w:r>
-      <w:proofErr w:type="gramEnd"/>
-      <w:r>
-        <w:rPr>
-          <w:rFonts w:ascii="Courier New" w:hAnsi="Courier New" w:cs="Courier New"/>
-          <w:sz w:val="24"/>
-          <w:szCs w:val="24"/>
-        </w:rPr>
-        <w:t>n}.cell{k}.value -</w:t>
-      </w:r>
-      <w:r>
-        <w:rPr>
-          <w:rFonts w:ascii="Times New Roman" w:hAnsi="Times New Roman" w:cs="Times New Roman"/>
-          <w:sz w:val="24"/>
-          <w:szCs w:val="24"/>
-        </w:rPr>
-        <w:t xml:space="preserve"> raw value of intensity ratio</w:t>
-      </w:r>
-    </w:p>
-    <w:p>
-      <w:pPr>
-        <w:pStyle w:val="NoSpacing"/>
-        <w:rPr>
-          <w:rFonts w:ascii="Times New Roman" w:hAnsi="Times New Roman" w:cs="Times New Roman"/>
-          <w:sz w:val="24"/>
-          <w:szCs w:val="24"/>
-        </w:rPr>
-      </w:pPr>
-    </w:p>
-    <w:p>
-      <w:pPr>
-        <w:pStyle w:val="NoSpacing"/>
-        <w:rPr>
-          <w:rFonts w:ascii="Times New Roman" w:hAnsi="Times New Roman" w:cs="Times New Roman"/>
-          <w:sz w:val="24"/>
-          <w:szCs w:val="24"/>
-        </w:rPr>
-      </w:pPr>
-      <w:proofErr w:type="spellStart"/>
-      <w:proofErr w:type="gramStart"/>
-      <w:r>
-        <w:rPr>
-          <w:rFonts w:ascii="Courier New" w:hAnsi="Courier New" w:cs="Courier New"/>
-          <w:sz w:val="24"/>
-          <w:szCs w:val="24"/>
-        </w:rPr>
-        <w:t>exp</w:t>
-      </w:r>
-      <w:proofErr w:type="spellEnd"/>
-      <w:r>
-        <w:rPr>
-          <w:rFonts w:ascii="Courier New" w:hAnsi="Courier New" w:cs="Courier New"/>
-          <w:sz w:val="24"/>
-          <w:szCs w:val="24"/>
-        </w:rPr>
-        <w:t>{</w:t>
-      </w:r>
-      <w:proofErr w:type="gramEnd"/>
-      <w:r>
-        <w:rPr>
-          <w:rFonts w:ascii="Courier New" w:hAnsi="Courier New" w:cs="Courier New"/>
-          <w:sz w:val="24"/>
-          <w:szCs w:val="24"/>
-        </w:rPr>
-        <w:t>n}.cell{k}.</w:t>
-      </w:r>
-      <w:proofErr w:type="spellStart"/>
-      <w:r>
-        <w:rPr>
-          <w:rFonts w:ascii="Courier New" w:hAnsi="Courier New" w:cs="Courier New"/>
-          <w:sz w:val="24"/>
-          <w:szCs w:val="24"/>
-        </w:rPr>
-        <w:t>norm_value</w:t>
-      </w:r>
-      <w:proofErr w:type="spellEnd"/>
-      <w:r>
-        <w:rPr>
-          <w:rFonts w:ascii="Courier New" w:hAnsi="Courier New" w:cs="Courier New"/>
-          <w:sz w:val="24"/>
-          <w:szCs w:val="24"/>
-        </w:rPr>
-        <w:t xml:space="preserve"> -</w:t>
+        <w:t>exp{n}.cell{k}.norm_value -</w:t>
       </w:r>
       <w:r>
         <w:rPr>
@@ -6283,8 +4829,8 @@
 </file>
 
 <file path=word/numbering.xml><?xml version="1.0" encoding="utf-8"?>
-<w:numbering xmlns:wpc="http://schemas.microsoft.com/office/word/2010/wordprocessingCanvas" xmlns:mc="http://schemas.openxmlformats.org/markup-compatibility/2006" xmlns:o="urn:schemas-microsoft-com:office:office" xmlns:r="http://schemas.openxmlformats.org/officeDocument/2006/relationships" xmlns:m="http://schemas.openxmlformats.org/officeDocument/2006/math" xmlns:v="urn:schemas-microsoft-com:vml" xmlns:wp14="http://schemas.microsoft.com/office/word/2010/wordprocessingDrawing" xmlns:wp="http://schemas.openxmlformats.org/drawingml/2006/wordprocessingDrawing" xmlns:w10="urn:schemas-microsoft-com:office:word" xmlns:w="http://schemas.openxmlformats.org/wordprocessingml/2006/main" xmlns:w14="http://schemas.microsoft.com/office/word/2010/wordml" xmlns:w15="http://schemas.microsoft.com/office/word/2012/wordml" xmlns:wpg="http://schemas.microsoft.com/office/word/2010/wordprocessingGroup" xmlns:wpi="http://schemas.microsoft.com/office/word/2010/wordprocessingInk" xmlns:wne="http://schemas.microsoft.com/office/word/2006/wordml" xmlns:wps="http://schemas.microsoft.com/office/word/2010/wordprocessingShape" mc:Ignorable="w14 w15 wp14">
-  <w:abstractNum w:abstractNumId="0" w15:restartNumberingAfterBreak="0">
+<w:numbering xmlns:wpc="http://schemas.microsoft.com/office/word/2010/wordprocessingCanvas" xmlns:mo="http://schemas.microsoft.com/office/mac/office/2008/main" xmlns:mc="http://schemas.openxmlformats.org/markup-compatibility/2006" xmlns:mv="urn:schemas-microsoft-com:mac:vml" xmlns:o="urn:schemas-microsoft-com:office:office" xmlns:r="http://schemas.openxmlformats.org/officeDocument/2006/relationships" xmlns:m="http://schemas.openxmlformats.org/officeDocument/2006/math" xmlns:v="urn:schemas-microsoft-com:vml" xmlns:wp14="http://schemas.microsoft.com/office/word/2010/wordprocessingDrawing" xmlns:wp="http://schemas.openxmlformats.org/drawingml/2006/wordprocessingDrawing" xmlns:w10="urn:schemas-microsoft-com:office:word" xmlns:w="http://schemas.openxmlformats.org/wordprocessingml/2006/main" xmlns:w14="http://schemas.microsoft.com/office/word/2010/wordml" xmlns:w15="http://schemas.microsoft.com/office/word/2012/wordml" xmlns:wpg="http://schemas.microsoft.com/office/word/2010/wordprocessingGroup" xmlns:wpi="http://schemas.microsoft.com/office/word/2010/wordprocessingInk" xmlns:wne="http://schemas.microsoft.com/office/word/2006/wordml" xmlns:wps="http://schemas.microsoft.com/office/word/2010/wordprocessingShape" mc:Ignorable="w14 w15 wp14">
+  <w:abstractNum w:abstractNumId="0">
     <w:nsid w:val="139439A6"/>
     <w:multiLevelType w:val="hybridMultilevel"/>
     <w:tmpl w:val="CBBEE12E"/>
@@ -6397,7 +4943,7 @@
       </w:rPr>
     </w:lvl>
   </w:abstractNum>
-  <w:abstractNum w:abstractNumId="1" w15:restartNumberingAfterBreak="0">
+  <w:abstractNum w:abstractNumId="1">
     <w:nsid w:val="2C796182"/>
     <w:multiLevelType w:val="hybridMultilevel"/>
     <w:tmpl w:val="F37C9960"/>
@@ -6483,7 +5029,7 @@
       </w:pPr>
     </w:lvl>
   </w:abstractNum>
-  <w:abstractNum w:abstractNumId="2" w15:restartNumberingAfterBreak="0">
+  <w:abstractNum w:abstractNumId="2">
     <w:nsid w:val="438F1896"/>
     <w:multiLevelType w:val="hybridMultilevel"/>
     <w:tmpl w:val="CFCEB400"/>
@@ -6569,7 +5115,7 @@
       </w:pPr>
     </w:lvl>
   </w:abstractNum>
-  <w:abstractNum w:abstractNumId="3" w15:restartNumberingAfterBreak="0">
+  <w:abstractNum w:abstractNumId="3">
     <w:nsid w:val="56670671"/>
     <w:multiLevelType w:val="hybridMultilevel"/>
     <w:tmpl w:val="1766255C"/>
@@ -6655,7 +5201,7 @@
       </w:pPr>
     </w:lvl>
   </w:abstractNum>
-  <w:abstractNum w:abstractNumId="4" w15:restartNumberingAfterBreak="0">
+  <w:abstractNum w:abstractNumId="4">
     <w:nsid w:val="7B2801DD"/>
     <w:multiLevelType w:val="hybridMultilevel"/>
     <w:tmpl w:val="511882AE"/>
@@ -6760,7 +5306,7 @@
 </file>
 
 <file path=word/people.xml><?xml version="1.0" encoding="utf-8"?>
-<w15:people xmlns:wpc="http://schemas.microsoft.com/office/word/2010/wordprocessingCanvas" xmlns:mc="http://schemas.openxmlformats.org/markup-compatibility/2006" xmlns:o="urn:schemas-microsoft-com:office:office" xmlns:r="http://schemas.openxmlformats.org/officeDocument/2006/relationships" xmlns:m="http://schemas.openxmlformats.org/officeDocument/2006/math" xmlns:v="urn:schemas-microsoft-com:vml" xmlns:wp14="http://schemas.microsoft.com/office/word/2010/wordprocessingDrawing" xmlns:wp="http://schemas.openxmlformats.org/drawingml/2006/wordprocessingDrawing" xmlns:w10="urn:schemas-microsoft-com:office:word" xmlns:w="http://schemas.openxmlformats.org/wordprocessingml/2006/main" xmlns:w14="http://schemas.microsoft.com/office/word/2010/wordml" xmlns:w15="http://schemas.microsoft.com/office/word/2012/wordml" xmlns:wpg="http://schemas.microsoft.com/office/word/2010/wordprocessingGroup" xmlns:wpi="http://schemas.microsoft.com/office/word/2010/wordprocessingInk" xmlns:wne="http://schemas.microsoft.com/office/word/2006/wordml" xmlns:wps="http://schemas.microsoft.com/office/word/2010/wordprocessingShape" mc:Ignorable="w14 w15 wp14">
+<w15:people xmlns:wpc="http://schemas.microsoft.com/office/word/2010/wordprocessingCanvas" xmlns:mo="http://schemas.microsoft.com/office/mac/office/2008/main" xmlns:mc="http://schemas.openxmlformats.org/markup-compatibility/2006" xmlns:mv="urn:schemas-microsoft-com:mac:vml" xmlns:o="urn:schemas-microsoft-com:office:office" xmlns:r="http://schemas.openxmlformats.org/officeDocument/2006/relationships" xmlns:m="http://schemas.openxmlformats.org/officeDocument/2006/math" xmlns:v="urn:schemas-microsoft-com:vml" xmlns:wp14="http://schemas.microsoft.com/office/word/2010/wordprocessingDrawing" xmlns:wp="http://schemas.openxmlformats.org/drawingml/2006/wordprocessingDrawing" xmlns:w10="urn:schemas-microsoft-com:office:word" xmlns:w="http://schemas.openxmlformats.org/wordprocessingml/2006/main" xmlns:w14="http://schemas.microsoft.com/office/word/2010/wordml" xmlns:w15="http://schemas.microsoft.com/office/word/2012/wordml" xmlns:wpg="http://schemas.microsoft.com/office/word/2010/wordprocessingGroup" xmlns:wpi="http://schemas.microsoft.com/office/word/2010/wordprocessingInk" xmlns:wne="http://schemas.microsoft.com/office/word/2006/wordml" xmlns:wps="http://schemas.microsoft.com/office/word/2010/wordprocessingShape" mc:Ignorable="w14 w15 wp14">
   <w15:person w15:author="public">
     <w15:presenceInfo w15:providerId="None" w15:userId="public"/>
   </w15:person>
@@ -6784,7 +5330,7 @@
       </w:pPr>
     </w:pPrDefault>
   </w:docDefaults>
-  <w:latentStyles w:defLockedState="0" w:defUIPriority="99" w:defSemiHidden="0" w:defUnhideWhenUsed="0" w:defQFormat="0" w:count="371">
+  <w:latentStyles w:defLockedState="0" w:defUIPriority="99" w:defSemiHidden="0" w:defUnhideWhenUsed="0" w:defQFormat="0" w:count="382">
     <w:lsdException w:name="Normal" w:uiPriority="0" w:qFormat="1"/>
     <w:lsdException w:name="heading 1" w:uiPriority="9" w:qFormat="1"/>
     <w:lsdException w:name="heading 2" w:semiHidden="1" w:uiPriority="9" w:unhideWhenUsed="1" w:qFormat="1"/>
@@ -6890,7 +5436,6 @@
     <w:lsdException w:name="HTML Sample" w:semiHidden="1" w:unhideWhenUsed="1"/>
     <w:lsdException w:name="HTML Typewriter" w:semiHidden="1" w:unhideWhenUsed="1"/>
     <w:lsdException w:name="HTML Variable" w:semiHidden="1" w:unhideWhenUsed="1"/>
-    <w:lsdException w:name="Normal Table" w:semiHidden="1" w:unhideWhenUsed="1"/>
     <w:lsdException w:name="annotation subject" w:semiHidden="1" w:unhideWhenUsed="1"/>
     <w:lsdException w:name="No List" w:semiHidden="1" w:unhideWhenUsed="1"/>
     <w:lsdException w:name="Outline List 1" w:semiHidden="1" w:unhideWhenUsed="1"/>
@@ -6936,11 +5481,9 @@
     <w:lsdException w:name="Table Subtle 1" w:semiHidden="1" w:unhideWhenUsed="1"/>
     <w:lsdException w:name="Table Subtle 2" w:semiHidden="1" w:unhideWhenUsed="1"/>
     <w:lsdException w:name="Table Web 1" w:semiHidden="1" w:unhideWhenUsed="1"/>
-    <w:lsdException w:name="Table Web 2" w:semiHidden="1" w:unhideWhenUsed="1"/>
     <w:lsdException w:name="Table Web 3" w:semiHidden="1" w:unhideWhenUsed="1"/>
     <w:lsdException w:name="Balloon Text" w:semiHidden="1" w:unhideWhenUsed="1"/>
     <w:lsdException w:name="Table Grid" w:uiPriority="39"/>
-    <w:lsdException w:name="Table Theme" w:semiHidden="1" w:unhideWhenUsed="1"/>
     <w:lsdException w:name="Placeholder Text" w:semiHidden="1"/>
     <w:lsdException w:name="No Spacing" w:uiPriority="1" w:qFormat="1"/>
     <w:lsdException w:name="Light Shading" w:uiPriority="60"/>
@@ -7156,6 +5699,8 @@
     <w:lsdException w:name="List Table 5 Dark Accent 6" w:uiPriority="50"/>
     <w:lsdException w:name="List Table 6 Colorful Accent 6" w:uiPriority="51"/>
     <w:lsdException w:name="List Table 7 Colorful Accent 6" w:uiPriority="52"/>
+    <w:lsdException w:name="Mention" w:semiHidden="1" w:unhideWhenUsed="1"/>
+    <w:lsdException w:name="Smart Hyperlink" w:semiHidden="1" w:unhideWhenUsed="1"/>
   </w:latentStyles>
   <w:style w:type="paragraph" w:default="1" w:styleId="Normal">
     <w:name w:val="Normal"/>
@@ -7238,6 +5783,7 @@
       <w:spacing w:after="0" w:line="240" w:lineRule="auto"/>
     </w:pPr>
     <w:tblPr>
+      <w:tblInd w:w="0" w:type="dxa"/>
       <w:tblBorders>
         <w:top w:val="single" w:sz="4" w:space="0" w:color="auto"/>
         <w:left w:val="single" w:sz="4" w:space="0" w:color="auto"/>
@@ -7246,6 +5792,12 @@
         <w:insideH w:val="single" w:sz="4" w:space="0" w:color="auto"/>
         <w:insideV w:val="single" w:sz="4" w:space="0" w:color="auto"/>
       </w:tblBorders>
+      <w:tblCellMar>
+        <w:top w:w="0" w:type="dxa"/>
+        <w:left w:w="108" w:type="dxa"/>
+        <w:bottom w:w="0" w:type="dxa"/>
+        <w:right w:w="108" w:type="dxa"/>
+      </w:tblCellMar>
     </w:tblPr>
   </w:style>
   <w:style w:type="character" w:styleId="Hyperlink">

</xml_diff>